<commit_message>
File with variables views
</commit_message>
<xml_diff>
--- a/Sebo Eletrônico.docx
+++ b/Sebo Eletrônico.docx
@@ -2890,88 +2890,259 @@
       <w:r>
         <w:t xml:space="preserve">Variável: </w:t>
       </w:r>
+      <w:r>
+        <w:t>listaLivros = recebe resultado de getLivroById()</w:t>
+      </w:r>
+    </w:p>
+    <w:p>
+      <w:pPr>
+        <w:pStyle w:val="PargrafodaLista"/>
+        <w:numPr>
+          <w:ilvl w:val="0"/>
+          <w:numId w:val="10"/>
+        </w:numPr>
+      </w:pPr>
+      <w:r>
+        <w:t>File livrosDisponiveis.php</w:t>
+      </w:r>
+    </w:p>
+    <w:p>
+      <w:pPr>
+        <w:pStyle w:val="PargrafodaLista"/>
+        <w:numPr>
+          <w:ilvl w:val="1"/>
+          <w:numId w:val="10"/>
+        </w:numPr>
+      </w:pPr>
+      <w:r>
+        <w:t xml:space="preserve">Variável: </w:t>
+      </w:r>
+      <w:r>
+        <w:t>id = recebe id de usuario do banco</w:t>
+      </w:r>
+    </w:p>
+    <w:p>
+      <w:pPr>
+        <w:pStyle w:val="PargrafodaLista"/>
+        <w:numPr>
+          <w:ilvl w:val="1"/>
+          <w:numId w:val="10"/>
+        </w:numPr>
+      </w:pPr>
+      <w:r>
+        <w:t>Variável: listaLivros = recebe lita de todos os livros registrados</w:t>
+      </w:r>
+    </w:p>
+    <w:p>
+      <w:pPr>
+        <w:pStyle w:val="PargrafodaLista"/>
+        <w:numPr>
+          <w:ilvl w:val="1"/>
+          <w:numId w:val="10"/>
+        </w:numPr>
+      </w:pPr>
+      <w:r>
+        <w:t>Variável: chave = chave do array</w:t>
+      </w:r>
+    </w:p>
+    <w:p>
+      <w:pPr>
+        <w:pStyle w:val="PargrafodaLista"/>
+        <w:numPr>
+          <w:ilvl w:val="1"/>
+          <w:numId w:val="10"/>
+        </w:numPr>
+      </w:pPr>
+      <w:r>
+        <w:t>Variável: valor = valor do array</w:t>
+      </w:r>
+    </w:p>
+    <w:p>
+      <w:pPr>
+        <w:pStyle w:val="PargrafodaLista"/>
+        <w:numPr>
+          <w:ilvl w:val="0"/>
+          <w:numId w:val="10"/>
+        </w:numPr>
+      </w:pPr>
+      <w:r>
+        <w:t>File meusLivros.php</w:t>
+      </w:r>
+    </w:p>
+    <w:p>
+      <w:pPr>
+        <w:pStyle w:val="PargrafodaLista"/>
+        <w:numPr>
+          <w:ilvl w:val="1"/>
+          <w:numId w:val="10"/>
+        </w:numPr>
+      </w:pPr>
+      <w:r>
+        <w:t xml:space="preserve">Variável: </w:t>
+      </w:r>
+      <w:r>
+        <w:t>id = recede id do usuario do banco</w:t>
+      </w:r>
+    </w:p>
+    <w:p>
+      <w:pPr>
+        <w:pStyle w:val="PargrafodaLista"/>
+        <w:numPr>
+          <w:ilvl w:val="1"/>
+          <w:numId w:val="10"/>
+        </w:numPr>
+      </w:pPr>
+      <w:r>
+        <w:t>Variável: listaLivros = pega livros por id</w:t>
+      </w:r>
+    </w:p>
+    <w:p>
+      <w:pPr>
+        <w:pStyle w:val="PargrafodaLista"/>
+        <w:numPr>
+          <w:ilvl w:val="1"/>
+          <w:numId w:val="10"/>
+        </w:numPr>
+      </w:pPr>
+      <w:r>
+        <w:t>Variável: chave = chave do array</w:t>
+      </w:r>
+    </w:p>
+    <w:p>
+      <w:pPr>
+        <w:pStyle w:val="PargrafodaLista"/>
+        <w:numPr>
+          <w:ilvl w:val="1"/>
+          <w:numId w:val="10"/>
+        </w:numPr>
+      </w:pPr>
+      <w:r>
+        <w:t>Variável: valor = valor do array</w:t>
+      </w:r>
+    </w:p>
+    <w:p>
+      <w:pPr>
+        <w:pStyle w:val="PargrafodaLista"/>
+        <w:numPr>
+          <w:ilvl w:val="0"/>
+          <w:numId w:val="10"/>
+        </w:numPr>
+      </w:pPr>
+      <w:r>
+        <w:t xml:space="preserve">File </w:t>
+      </w:r>
+      <w:r>
+        <w:t>pesquisarLivro</w:t>
+      </w:r>
+      <w:r>
+        <w:t>.php</w:t>
+      </w:r>
+    </w:p>
+    <w:p>
+      <w:pPr>
+        <w:pStyle w:val="PargrafodaLista"/>
+        <w:numPr>
+          <w:ilvl w:val="0"/>
+          <w:numId w:val="10"/>
+        </w:numPr>
+      </w:pPr>
+      <w:r>
+        <w:t>File pesquisarUsuario.php</w:t>
+      </w:r>
+    </w:p>
+    <w:p>
+      <w:pPr>
+        <w:pStyle w:val="PargrafodaLista"/>
+        <w:numPr>
+          <w:ilvl w:val="0"/>
+          <w:numId w:val="10"/>
+        </w:numPr>
+      </w:pPr>
+      <w:r>
+        <w:t>File site.php</w:t>
+      </w:r>
+    </w:p>
+    <w:p>
+      <w:pPr>
+        <w:pStyle w:val="PargrafodaLista"/>
+        <w:numPr>
+          <w:ilvl w:val="1"/>
+          <w:numId w:val="10"/>
+        </w:numPr>
+      </w:pPr>
+      <w:r>
+        <w:t xml:space="preserve">Variável: </w:t>
+      </w:r>
+      <w:r>
+        <w:t>id_usuario = recebe id do usuario da tabela do banco</w:t>
+      </w:r>
+    </w:p>
+    <w:p>
+      <w:pPr>
+        <w:pStyle w:val="PargrafodaLista"/>
+        <w:numPr>
+          <w:ilvl w:val="0"/>
+          <w:numId w:val="10"/>
+        </w:numPr>
+      </w:pPr>
+      <w:r>
+        <w:t>File usuarioPesquisado.php</w:t>
+      </w:r>
+    </w:p>
+    <w:p>
+      <w:pPr>
+        <w:pStyle w:val="PargrafodaLista"/>
+        <w:numPr>
+          <w:ilvl w:val="1"/>
+          <w:numId w:val="10"/>
+        </w:numPr>
+      </w:pPr>
+      <w:r>
+        <w:t xml:space="preserve">Variável: </w:t>
+      </w:r>
+      <w:r>
+        <w:t>id_usuario = recebe id do usuario da tabela do banco</w:t>
+      </w:r>
+    </w:p>
+    <w:p>
+      <w:pPr>
+        <w:pStyle w:val="PargrafodaLista"/>
+        <w:numPr>
+          <w:ilvl w:val="1"/>
+          <w:numId w:val="10"/>
+        </w:numPr>
+      </w:pPr>
+      <w:r>
+        <w:t>Variável: nome = recebe o valor do nome</w:t>
+      </w:r>
+    </w:p>
+    <w:p>
+      <w:pPr>
+        <w:pStyle w:val="PargrafodaLista"/>
+        <w:numPr>
+          <w:ilvl w:val="1"/>
+          <w:numId w:val="10"/>
+        </w:numPr>
+      </w:pPr>
+      <w:r>
+        <w:t>Variável: pesquisado = resultado da pesquisa pelo nome</w:t>
+      </w:r>
+    </w:p>
+    <w:p>
+      <w:pPr>
+        <w:pStyle w:val="PargrafodaLista"/>
+        <w:numPr>
+          <w:ilvl w:val="1"/>
+          <w:numId w:val="10"/>
+        </w:numPr>
+      </w:pPr>
+      <w:r>
+        <w:t xml:space="preserve">Variável: </w:t>
+      </w:r>
       <w:bookmarkStart w:id="0" w:name="_GoBack"/>
       <w:bookmarkEnd w:id="0"/>
       <w:r>
-        <w:t>listaLivros = recebe resultado de getLivroById()</w:t>
-      </w:r>
-    </w:p>
-    <w:p>
-      <w:pPr>
-        <w:pStyle w:val="PargrafodaLista"/>
-        <w:numPr>
-          <w:ilvl w:val="0"/>
-          <w:numId w:val="10"/>
-        </w:numPr>
-      </w:pPr>
-      <w:r>
-        <w:t>File livrosDisponiveis.php</w:t>
-      </w:r>
-    </w:p>
-    <w:p>
-      <w:pPr>
-        <w:pStyle w:val="PargrafodaLista"/>
-        <w:numPr>
-          <w:ilvl w:val="0"/>
-          <w:numId w:val="10"/>
-        </w:numPr>
-      </w:pPr>
-      <w:r>
-        <w:t>File meusLivros.php</w:t>
-      </w:r>
-    </w:p>
-    <w:p>
-      <w:pPr>
-        <w:pStyle w:val="PargrafodaLista"/>
-        <w:numPr>
-          <w:ilvl w:val="0"/>
-          <w:numId w:val="10"/>
-        </w:numPr>
-      </w:pPr>
-      <w:r>
-        <w:t xml:space="preserve">File </w:t>
-      </w:r>
-      <w:r>
-        <w:t>pesquisarLivro</w:t>
-      </w:r>
-      <w:r>
-        <w:t>.php</w:t>
-      </w:r>
-    </w:p>
-    <w:p>
-      <w:pPr>
-        <w:pStyle w:val="PargrafodaLista"/>
-        <w:numPr>
-          <w:ilvl w:val="0"/>
-          <w:numId w:val="10"/>
-        </w:numPr>
-      </w:pPr>
-      <w:r>
-        <w:t>File pesquisarUsuario.php</w:t>
-      </w:r>
-    </w:p>
-    <w:p>
-      <w:pPr>
-        <w:pStyle w:val="PargrafodaLista"/>
-        <w:numPr>
-          <w:ilvl w:val="0"/>
-          <w:numId w:val="10"/>
-        </w:numPr>
-      </w:pPr>
-      <w:r>
-        <w:t>File site.php</w:t>
-      </w:r>
-    </w:p>
-    <w:p>
-      <w:pPr>
-        <w:pStyle w:val="PargrafodaLista"/>
-        <w:numPr>
-          <w:ilvl w:val="0"/>
-          <w:numId w:val="10"/>
-        </w:numPr>
-      </w:pPr>
-      <w:r>
-        <w:t>File usuarioPesquisado.php</w:t>
+        <w:t>pesquisado = recebe resultado da pesquisa no array</w:t>
       </w:r>
     </w:p>
     <w:p>
@@ -3112,6 +3283,7 @@
         </w:numPr>
       </w:pPr>
       <w:r>
+        <w:lastRenderedPageBreak/>
         <w:t xml:space="preserve">File </w:t>
       </w:r>
       <w:r>
@@ -3395,7 +3567,6 @@
         </w:numPr>
       </w:pPr>
       <w:r>
-        <w:lastRenderedPageBreak/>
         <w:t xml:space="preserve">File </w:t>
       </w:r>
       <w:r>

</xml_diff>

<commit_message>
File with variables (usuarioDAO)
</commit_message>
<xml_diff>
--- a/Sebo Eletrônico.docx
+++ b/Sebo Eletrônico.docx
@@ -1443,10 +1443,7 @@
         </w:numPr>
       </w:pPr>
       <w:r>
-        <w:t>Variável:</w:t>
-      </w:r>
-      <w:r>
-        <w:t xml:space="preserve"> estadoNovo</w:t>
+        <w:t>Variável: estadoNovo</w:t>
       </w:r>
     </w:p>
     <w:p>
@@ -1458,10 +1455,7 @@
         </w:numPr>
       </w:pPr>
       <w:r>
-        <w:t>Variável:</w:t>
-      </w:r>
-      <w:r>
-        <w:t xml:space="preserve"> estadoUsado</w:t>
+        <w:t>Variável: estadoUsado</w:t>
       </w:r>
     </w:p>
     <w:p>
@@ -1473,10 +1467,7 @@
         </w:numPr>
       </w:pPr>
       <w:r>
-        <w:t>Variável:</w:t>
-      </w:r>
-      <w:r>
-        <w:t xml:space="preserve"> disponibilidadeVenda</w:t>
+        <w:t>Variável: disponibilidadeVenda</w:t>
       </w:r>
     </w:p>
     <w:p>
@@ -1488,10 +1479,7 @@
         </w:numPr>
       </w:pPr>
       <w:r>
-        <w:t>Variável:</w:t>
-      </w:r>
-      <w:r>
-        <w:t xml:space="preserve"> disponibilidadeTroca</w:t>
+        <w:t>Variável: disponibilidadeTroca</w:t>
       </w:r>
     </w:p>
     <w:p>
@@ -1518,10 +1506,7 @@
         </w:numPr>
       </w:pPr>
       <w:r>
-        <w:t>Variável:</w:t>
-      </w:r>
-      <w:r>
-        <w:t xml:space="preserve"> lista</w:t>
+        <w:t>Variável: lista</w:t>
       </w:r>
     </w:p>
     <w:p>
@@ -1533,10 +1518,7 @@
         </w:numPr>
       </w:pPr>
       <w:r>
-        <w:t>Variável:</w:t>
-      </w:r>
-      <w:r>
-        <w:t xml:space="preserve"> listaLivros</w:t>
+        <w:t>Variável: listaLivros</w:t>
       </w:r>
     </w:p>
     <w:p>
@@ -1838,20 +1820,141 @@
       <w:r>
         <w:t>Variável: registro</w:t>
       </w:r>
+    </w:p>
+    <w:p>
+      <w:pPr>
+        <w:pStyle w:val="PargrafodaLista"/>
+        <w:numPr>
+          <w:ilvl w:val="0"/>
+          <w:numId w:val="7"/>
+        </w:numPr>
+      </w:pPr>
+      <w:r>
+        <w:t>File UsuarioDao.php</w:t>
+      </w:r>
+    </w:p>
+    <w:p>
+      <w:pPr>
+        <w:pStyle w:val="PargrafodaLista"/>
+        <w:numPr>
+          <w:ilvl w:val="1"/>
+          <w:numId w:val="7"/>
+        </w:numPr>
+      </w:pPr>
+      <w:r>
+        <w:t>Função: salvaUsuario</w:t>
+      </w:r>
+    </w:p>
+    <w:p>
+      <w:pPr>
+        <w:pStyle w:val="PargrafodaLista"/>
+        <w:numPr>
+          <w:ilvl w:val="2"/>
+          <w:numId w:val="7"/>
+        </w:numPr>
+      </w:pPr>
+      <w:r>
+        <w:t>Variável: usuário</w:t>
+      </w:r>
+    </w:p>
+    <w:p>
+      <w:pPr>
+        <w:pStyle w:val="PargrafodaLista"/>
+        <w:numPr>
+          <w:ilvl w:val="2"/>
+          <w:numId w:val="7"/>
+        </w:numPr>
+      </w:pPr>
+      <w:r>
+        <w:t>Variável: senhaAux</w:t>
+      </w:r>
+    </w:p>
+    <w:p>
+      <w:pPr>
+        <w:pStyle w:val="PargrafodaLista"/>
+        <w:numPr>
+          <w:ilvl w:val="2"/>
+          <w:numId w:val="7"/>
+        </w:numPr>
+      </w:pPr>
+      <w:r>
+        <w:t>Variável: senhaFinal</w:t>
+      </w:r>
+    </w:p>
+    <w:p>
+      <w:pPr>
+        <w:pStyle w:val="PargrafodaLista"/>
+        <w:numPr>
+          <w:ilvl w:val="2"/>
+          <w:numId w:val="7"/>
+        </w:numPr>
+      </w:pPr>
+      <w:r>
+        <w:t>Variável: sql</w:t>
+      </w:r>
+    </w:p>
+    <w:p>
+      <w:pPr>
+        <w:pStyle w:val="PargrafodaLista"/>
+        <w:numPr>
+          <w:ilvl w:val="2"/>
+          <w:numId w:val="7"/>
+        </w:numPr>
+      </w:pPr>
+      <w:r>
+        <w:t>Variável: sql2</w:t>
+      </w:r>
+    </w:p>
+    <w:p>
+      <w:pPr>
+        <w:pStyle w:val="PargrafodaLista"/>
+        <w:numPr>
+          <w:ilvl w:val="2"/>
+          <w:numId w:val="7"/>
+        </w:numPr>
+      </w:pPr>
+      <w:r>
+        <w:lastRenderedPageBreak/>
+        <w:t>Variável: resultado</w:t>
+      </w:r>
+    </w:p>
+    <w:p>
+      <w:pPr>
+        <w:pStyle w:val="PargrafodaLista"/>
+        <w:numPr>
+          <w:ilvl w:val="2"/>
+          <w:numId w:val="7"/>
+        </w:numPr>
+      </w:pPr>
+      <w:r>
+        <w:t>Variável: id_senha</w:t>
+      </w:r>
+    </w:p>
+    <w:p>
+      <w:pPr>
+        <w:pStyle w:val="PargrafodaLista"/>
+        <w:numPr>
+          <w:ilvl w:val="2"/>
+          <w:numId w:val="7"/>
+        </w:numPr>
+      </w:pPr>
+      <w:r>
+        <w:t>Variável: sql3</w:t>
+      </w:r>
+    </w:p>
+    <w:p>
+      <w:pPr>
+        <w:pStyle w:val="PargrafodaLista"/>
+        <w:numPr>
+          <w:ilvl w:val="2"/>
+          <w:numId w:val="7"/>
+        </w:numPr>
+      </w:pPr>
+      <w:r>
+        <w:t>Variável: usuarioRetorno</w:t>
+      </w:r>
       <w:bookmarkStart w:id="0" w:name="_GoBack"/>
       <w:bookmarkEnd w:id="0"/>
-    </w:p>
-    <w:p>
-      <w:pPr>
-        <w:pStyle w:val="PargrafodaLista"/>
-        <w:numPr>
-          <w:ilvl w:val="0"/>
-          <w:numId w:val="7"/>
-        </w:numPr>
-      </w:pPr>
-      <w:r>
-        <w:t>File UsuarioDao.php</w:t>
-      </w:r>
     </w:p>
     <w:p>
       <w:pPr>
@@ -1931,7 +2034,6 @@
         </w:numPr>
       </w:pPr>
       <w:r>
-        <w:lastRenderedPageBreak/>
         <w:t>File Usuario.php</w:t>
       </w:r>
     </w:p>
@@ -2535,6 +2637,7 @@
         </w:numPr>
       </w:pPr>
       <w:r>
+        <w:lastRenderedPageBreak/>
         <w:t>Imagem</w:t>
       </w:r>
       <w:r>
@@ -2694,7 +2797,6 @@
         </w:numPr>
       </w:pPr>
       <w:r>
-        <w:lastRenderedPageBreak/>
         <w:t>Imagem</w:t>
       </w:r>
       <w:r>
@@ -2758,10 +2860,7 @@
         </w:numPr>
       </w:pPr>
       <w:r>
-        <w:t xml:space="preserve">Variável: </w:t>
-      </w:r>
-      <w:r>
-        <w:t>id_usuario = recebe o id da tabela de usuario do banco</w:t>
+        <w:t>Variável: id_usuario = recebe o id da tabela de usuario do banco</w:t>
       </w:r>
     </w:p>
     <w:p>
@@ -2773,10 +2872,7 @@
         </w:numPr>
       </w:pPr>
       <w:r>
-        <w:t xml:space="preserve">Variável: </w:t>
-      </w:r>
-      <w:r>
-        <w:t>senhaFinal = recebe a senha da tabela de senhha do banco</w:t>
+        <w:t>Variável: senhaFinal = recebe a senha da tabela de senhha do banco</w:t>
       </w:r>
     </w:p>
     <w:p>
@@ -2788,10 +2884,7 @@
         </w:numPr>
       </w:pPr>
       <w:r>
-        <w:t xml:space="preserve">Variável: </w:t>
-      </w:r>
-      <w:r>
-        <w:t>cadastro = recebe resultado da função checaCadastroId()</w:t>
+        <w:t>Variável: cadastro = recebe resultado da função checaCadastroId()</w:t>
       </w:r>
     </w:p>
     <w:p>
@@ -2815,10 +2908,7 @@
         </w:numPr>
       </w:pPr>
       <w:r>
-        <w:t xml:space="preserve">Variável: </w:t>
-      </w:r>
-      <w:r>
-        <w:t>id_usuario = recebe o id da tabela de usuario do banco</w:t>
+        <w:t>Variável: id_usuario = recebe o id da tabela de usuario do banco</w:t>
       </w:r>
     </w:p>
     <w:p>
@@ -2830,10 +2920,7 @@
         </w:numPr>
       </w:pPr>
       <w:r>
-        <w:t xml:space="preserve">Variável: </w:t>
-      </w:r>
-      <w:r>
-        <w:t>id = recebe um id</w:t>
+        <w:t>Variável: id = recebe um id</w:t>
       </w:r>
     </w:p>
     <w:p>
@@ -2845,10 +2932,7 @@
         </w:numPr>
       </w:pPr>
       <w:r>
-        <w:t xml:space="preserve">Variável: </w:t>
-      </w:r>
-      <w:r>
-        <w:t>listaLivros = recebe resultado da função getLivroByid()</w:t>
+        <w:t>Variável: listaLivros = recebe resultado da função getLivroByid()</w:t>
       </w:r>
     </w:p>
     <w:p>
@@ -2926,10 +3010,7 @@
         </w:numPr>
       </w:pPr>
       <w:r>
-        <w:t xml:space="preserve">Variável: </w:t>
-      </w:r>
-      <w:r>
-        <w:t>id_usuario = recebe o id da tabela de usuario do banco</w:t>
+        <w:t>Variável: id_usuario = recebe o id da tabela de usuario do banco</w:t>
       </w:r>
     </w:p>
     <w:p>
@@ -2941,10 +3022,7 @@
         </w:numPr>
       </w:pPr>
       <w:r>
-        <w:t xml:space="preserve">Variável: </w:t>
-      </w:r>
-      <w:r>
-        <w:t>bd = variável que recebe se o banco está ativo ou não</w:t>
+        <w:t>Variável: bd = variável que recebe se o banco está ativo ou não</w:t>
       </w:r>
     </w:p>
     <w:p>
@@ -3088,10 +3166,7 @@
         </w:numPr>
       </w:pPr>
       <w:r>
-        <w:t xml:space="preserve">Variável: </w:t>
-      </w:r>
-      <w:r>
-        <w:t>id_usuario = recebe o id da tabela de usuario do banco</w:t>
+        <w:t>Variável: id_usuario = recebe o id da tabela de usuario do banco</w:t>
       </w:r>
     </w:p>
     <w:p>
@@ -3139,6 +3214,7 @@
         </w:numPr>
       </w:pPr>
       <w:r>
+        <w:lastRenderedPageBreak/>
         <w:t>Variável: strSQL4 = seleciona o email do usuario</w:t>
       </w:r>
     </w:p>
@@ -3235,11 +3311,7 @@
         </w:numPr>
       </w:pPr>
       <w:r>
-        <w:lastRenderedPageBreak/>
-        <w:t xml:space="preserve">Variável: </w:t>
-      </w:r>
-      <w:r>
-        <w:t>id_usuario = recebe o id da tabela de usuario do banco</w:t>
+        <w:t>Variável: id_usuario = recebe o id da tabela de usuario do banco</w:t>
       </w:r>
     </w:p>
     <w:p>
@@ -3356,10 +3428,7 @@
         </w:numPr>
       </w:pPr>
       <w:r>
-        <w:t xml:space="preserve">Variável: </w:t>
-      </w:r>
-      <w:r>
-        <w:t>id = recebe id de livro</w:t>
+        <w:t>Variável: id = recebe id de livro</w:t>
       </w:r>
     </w:p>
     <w:p>
@@ -3371,10 +3440,7 @@
         </w:numPr>
       </w:pPr>
       <w:r>
-        <w:t xml:space="preserve">Variável: </w:t>
-      </w:r>
-      <w:r>
-        <w:t>listaLivros = recebe resultado de getLivroById()</w:t>
+        <w:t>Variável: listaLivros = recebe resultado de getLivroById()</w:t>
       </w:r>
     </w:p>
     <w:p>
@@ -3398,10 +3464,7 @@
         </w:numPr>
       </w:pPr>
       <w:r>
-        <w:t xml:space="preserve">Variável: </w:t>
-      </w:r>
-      <w:r>
-        <w:t>id = recebe id de usuario do banco</w:t>
+        <w:t>Variável: id = recebe id de usuario do banco</w:t>
       </w:r>
     </w:p>
     <w:p>
@@ -3461,10 +3524,7 @@
         </w:numPr>
       </w:pPr>
       <w:r>
-        <w:t xml:space="preserve">Variável: </w:t>
-      </w:r>
-      <w:r>
-        <w:t>id = recede id do usuario do banco</w:t>
+        <w:t>Variável: id = recede id do usuario do banco</w:t>
       </w:r>
     </w:p>
     <w:p>
@@ -3581,10 +3641,7 @@
         </w:numPr>
       </w:pPr>
       <w:r>
-        <w:t xml:space="preserve">Variável: </w:t>
-      </w:r>
-      <w:r>
-        <w:t>id_usuario = recebe id do usuario da tabela do banco</w:t>
+        <w:t>Variável: id_usuario = recebe id do usuario da tabela do banco</w:t>
       </w:r>
     </w:p>
     <w:p>
@@ -3725,6 +3782,7 @@
         <w:rPr>
           <w:b/>
         </w:rPr>
+        <w:lastRenderedPageBreak/>
         <w:t>Pacote</w:t>
       </w:r>
       <w:r>
@@ -3902,7 +3960,6 @@
         <w:rPr>
           <w:b/>
         </w:rPr>
-        <w:lastRenderedPageBreak/>
         <w:t>Pacote</w:t>
       </w:r>
       <w:r>

</xml_diff>

<commit_message>
File with variables (autenticaUsuario)
</commit_message>
<xml_diff>
--- a/Sebo Eletrônico.docx
+++ b/Sebo Eletrônico.docx
@@ -1953,20 +1953,116 @@
       <w:r>
         <w:t>Variável: usuarioRetorno</w:t>
       </w:r>
+    </w:p>
+    <w:p>
+      <w:pPr>
+        <w:pStyle w:val="PargrafodaLista"/>
+        <w:numPr>
+          <w:ilvl w:val="0"/>
+          <w:numId w:val="7"/>
+        </w:numPr>
+      </w:pPr>
+      <w:r>
+        <w:t>File autenticaUsuario.php</w:t>
+      </w:r>
+    </w:p>
+    <w:p>
+      <w:pPr>
+        <w:pStyle w:val="PargrafodaLista"/>
+        <w:numPr>
+          <w:ilvl w:val="2"/>
+          <w:numId w:val="7"/>
+        </w:numPr>
+      </w:pPr>
+      <w:r>
+        <w:t>Variável: email = recebe email do BD</w:t>
+      </w:r>
+    </w:p>
+    <w:p>
+      <w:pPr>
+        <w:pStyle w:val="PargrafodaLista"/>
+        <w:numPr>
+          <w:ilvl w:val="2"/>
+          <w:numId w:val="7"/>
+        </w:numPr>
+      </w:pPr>
+      <w:r>
+        <w:t>Variável: senha = recebe senha do banco</w:t>
+      </w:r>
+    </w:p>
+    <w:p>
+      <w:pPr>
+        <w:pStyle w:val="PargrafodaLista"/>
+        <w:numPr>
+          <w:ilvl w:val="2"/>
+          <w:numId w:val="7"/>
+        </w:numPr>
+      </w:pPr>
+      <w:r>
+        <w:t>Variável: sql = seleciona da tabela usuário onde é email_usuario o email</w:t>
+      </w:r>
+    </w:p>
+    <w:p>
+      <w:pPr>
+        <w:pStyle w:val="PargrafodaLista"/>
+        <w:numPr>
+          <w:ilvl w:val="2"/>
+          <w:numId w:val="7"/>
+        </w:numPr>
+      </w:pPr>
+      <w:r>
+        <w:t>Variável: sql2 = seleciona da tabela senha onde é código_senha a senha</w:t>
+      </w:r>
+    </w:p>
+    <w:p>
+      <w:pPr>
+        <w:pStyle w:val="PargrafodaLista"/>
+        <w:numPr>
+          <w:ilvl w:val="2"/>
+          <w:numId w:val="7"/>
+        </w:numPr>
+      </w:pPr>
+      <w:r>
+        <w:t>Variável: row = recebe o número da coluna de sql</w:t>
+      </w:r>
+    </w:p>
+    <w:p>
+      <w:pPr>
+        <w:pStyle w:val="PargrafodaLista"/>
+        <w:numPr>
+          <w:ilvl w:val="2"/>
+          <w:numId w:val="7"/>
+        </w:numPr>
+      </w:pPr>
+      <w:r>
+        <w:t>Variável: row2 = recebe o número da coluna de sql2</w:t>
+      </w:r>
+    </w:p>
+    <w:p>
+      <w:pPr>
+        <w:pStyle w:val="PargrafodaLista"/>
+        <w:numPr>
+          <w:ilvl w:val="2"/>
+          <w:numId w:val="7"/>
+        </w:numPr>
+      </w:pPr>
+      <w:r>
+        <w:t>Variável: usuario = percorre array do sql</w:t>
+      </w:r>
+    </w:p>
+    <w:p>
+      <w:pPr>
+        <w:pStyle w:val="PargrafodaLista"/>
+        <w:numPr>
+          <w:ilvl w:val="2"/>
+          <w:numId w:val="7"/>
+        </w:numPr>
+      </w:pPr>
+      <w:r>
+        <w:t>Variável: idUsuario</w:t>
+      </w:r>
       <w:bookmarkStart w:id="0" w:name="_GoBack"/>
       <w:bookmarkEnd w:id="0"/>
-    </w:p>
-    <w:p>
-      <w:pPr>
-        <w:pStyle w:val="PargrafodaLista"/>
-        <w:numPr>
-          <w:ilvl w:val="0"/>
-          <w:numId w:val="7"/>
-        </w:numPr>
-      </w:pPr>
-      <w:r>
-        <w:t>File autenticaUsuario.php</w:t>
-      </w:r>
     </w:p>
     <w:p>
       <w:pPr>
@@ -2463,6 +2559,7 @@
         </w:rPr>
       </w:pPr>
       <w:r>
+        <w:lastRenderedPageBreak/>
         <w:t>File main.css</w:t>
       </w:r>
     </w:p>
@@ -2637,7 +2734,6 @@
         </w:numPr>
       </w:pPr>
       <w:r>
-        <w:lastRenderedPageBreak/>
         <w:t>Imagem</w:t>
       </w:r>
       <w:r>
@@ -3118,6 +3214,7 @@
         </w:numPr>
       </w:pPr>
       <w:r>
+        <w:lastRenderedPageBreak/>
         <w:t>Variável: email_vendedor = recebe email do da coluna email_usuario do vendedor</w:t>
       </w:r>
     </w:p>
@@ -3214,7 +3311,6 @@
         </w:numPr>
       </w:pPr>
       <w:r>
-        <w:lastRenderedPageBreak/>
         <w:t>Variável: strSQL4 = seleciona o email do usuario</w:t>
       </w:r>
     </w:p>
@@ -3629,6 +3725,7 @@
         </w:numPr>
       </w:pPr>
       <w:r>
+        <w:lastRenderedPageBreak/>
         <w:t>File usuarioPesquisado.php</w:t>
       </w:r>
     </w:p>
@@ -3782,7 +3879,6 @@
         <w:rPr>
           <w:b/>
         </w:rPr>
-        <w:lastRenderedPageBreak/>
         <w:t>Pacote</w:t>
       </w:r>
       <w:r>
@@ -4387,6 +4483,7 @@
         </w:numPr>
       </w:pPr>
       <w:r>
+        <w:lastRenderedPageBreak/>
         <w:t>File LivroTest.php</w:t>
       </w:r>
     </w:p>

</xml_diff>

<commit_message>
File with variables (conexao_bd)
</commit_message>
<xml_diff>
--- a/Sebo Eletrônico.docx
+++ b/Sebo Eletrônico.docx
@@ -2061,20 +2061,44 @@
       <w:r>
         <w:t>Variável: idUsuario</w:t>
       </w:r>
+    </w:p>
+    <w:p>
+      <w:pPr>
+        <w:pStyle w:val="PargrafodaLista"/>
+        <w:numPr>
+          <w:ilvl w:val="0"/>
+          <w:numId w:val="7"/>
+        </w:numPr>
+      </w:pPr>
+      <w:r>
+        <w:t>File conexão_bd.inc</w:t>
+      </w:r>
+    </w:p>
+    <w:p>
+      <w:pPr>
+        <w:pStyle w:val="PargrafodaLista"/>
+        <w:numPr>
+          <w:ilvl w:val="2"/>
+          <w:numId w:val="7"/>
+        </w:numPr>
+      </w:pPr>
+      <w:r>
+        <w:t>Variável: connect = conecta com o banco</w:t>
+      </w:r>
+    </w:p>
+    <w:p>
+      <w:pPr>
+        <w:pStyle w:val="PargrafodaLista"/>
+        <w:numPr>
+          <w:ilvl w:val="2"/>
+          <w:numId w:val="7"/>
+        </w:numPr>
+      </w:pPr>
+      <w:r>
+        <w:t>Variável: bd = inicia o banco “sebo eletrônico”</w:t>
+      </w:r>
       <w:bookmarkStart w:id="0" w:name="_GoBack"/>
       <w:bookmarkEnd w:id="0"/>
-    </w:p>
-    <w:p>
-      <w:pPr>
-        <w:pStyle w:val="PargrafodaLista"/>
-        <w:numPr>
-          <w:ilvl w:val="0"/>
-          <w:numId w:val="7"/>
-        </w:numPr>
-      </w:pPr>
-      <w:r>
-        <w:t>File conexão_bd.inc</w:t>
-      </w:r>
     </w:p>
     <w:p>
       <w:pPr>
@@ -2529,6 +2553,7 @@
         </w:rPr>
       </w:pPr>
       <w:r>
+        <w:lastRenderedPageBreak/>
         <w:t>File TesteCss.css</w:t>
       </w:r>
     </w:p>
@@ -2559,7 +2584,6 @@
         </w:rPr>
       </w:pPr>
       <w:r>
-        <w:lastRenderedPageBreak/>
         <w:t>File main.css</w:t>
       </w:r>
     </w:p>
@@ -3190,6 +3214,7 @@
         </w:numPr>
       </w:pPr>
       <w:r>
+        <w:lastRenderedPageBreak/>
         <w:t>Variável: rs = recebe o resultado da pesquisa no banco</w:t>
       </w:r>
     </w:p>
@@ -3214,7 +3239,6 @@
         </w:numPr>
       </w:pPr>
       <w:r>
-        <w:lastRenderedPageBreak/>
         <w:t>Variável: email_vendedor = recebe email do da coluna email_usuario do vendedor</w:t>
       </w:r>
     </w:p>
@@ -3698,6 +3722,7 @@
         </w:numPr>
       </w:pPr>
       <w:r>
+        <w:lastRenderedPageBreak/>
         <w:t>File site.php</w:t>
       </w:r>
     </w:p>
@@ -3725,7 +3750,6 @@
         </w:numPr>
       </w:pPr>
       <w:r>
-        <w:lastRenderedPageBreak/>
         <w:t>File usuarioPesquisado.php</w:t>
       </w:r>
     </w:p>
@@ -4462,6 +4486,7 @@
         </w:numPr>
       </w:pPr>
       <w:r>
+        <w:lastRenderedPageBreak/>
         <w:t>Index</w:t>
       </w:r>
       <w:r>
@@ -4483,7 +4508,6 @@
         </w:numPr>
       </w:pPr>
       <w:r>
-        <w:lastRenderedPageBreak/>
         <w:t>File LivroTest.php</w:t>
       </w:r>
     </w:p>

</xml_diff>

<commit_message>
File with variables (package Utilidades File ConexaoComBanco.php)
</commit_message>
<xml_diff>
--- a/Sebo Eletrônico.docx
+++ b/Sebo Eletrônico.docx
@@ -1,6 +1,6 @@
 
 <file path=word/document.xml><?xml version="1.0" encoding="utf-8"?>
-<w:document xmlns:wpc="http://schemas.microsoft.com/office/word/2010/wordprocessingCanvas" xmlns:mc="http://schemas.openxmlformats.org/markup-compatibility/2006" xmlns:o="urn:schemas-microsoft-com:office:office" xmlns:r="http://schemas.openxmlformats.org/officeDocument/2006/relationships" xmlns:m="http://schemas.openxmlformats.org/officeDocument/2006/math" xmlns:v="urn:schemas-microsoft-com:vml" xmlns:wp14="http://schemas.microsoft.com/office/word/2010/wordprocessingDrawing" xmlns:wp="http://schemas.openxmlformats.org/drawingml/2006/wordprocessingDrawing" xmlns:w10="urn:schemas-microsoft-com:office:word" xmlns:w="http://schemas.openxmlformats.org/wordprocessingml/2006/main" xmlns:w14="http://schemas.microsoft.com/office/word/2010/wordml" xmlns:w15="http://schemas.microsoft.com/office/word/2012/wordml" xmlns:wpg="http://schemas.microsoft.com/office/word/2010/wordprocessingGroup" xmlns:wpi="http://schemas.microsoft.com/office/word/2010/wordprocessingInk" xmlns:wne="http://schemas.microsoft.com/office/word/2006/wordml" xmlns:wps="http://schemas.microsoft.com/office/word/2010/wordprocessingShape" mc:Ignorable="w14 w15 wp14">
+<w:document xmlns:wpc="http://schemas.microsoft.com/office/word/2010/wordprocessingCanvas" xmlns:mc="http://schemas.openxmlformats.org/markup-compatibility/2006" xmlns:o="urn:schemas-microsoft-com:office:office" xmlns:r="http://schemas.openxmlformats.org/officeDocument/2006/relationships" xmlns:m="http://schemas.openxmlformats.org/officeDocument/2006/math" xmlns:v="urn:schemas-microsoft-com:vml" xmlns:wp14="http://schemas.microsoft.com/office/word/2010/wordprocessingDrawing" xmlns:wp="http://schemas.openxmlformats.org/drawingml/2006/wordprocessingDrawing" xmlns:w10="urn:schemas-microsoft-com:office:word" xmlns:w="http://schemas.openxmlformats.org/wordprocessingml/2006/main" xmlns:w14="http://schemas.microsoft.com/office/word/2010/wordml" xmlns:wpg="http://schemas.microsoft.com/office/word/2010/wordprocessingGroup" xmlns:wpi="http://schemas.microsoft.com/office/word/2010/wordprocessingInk" xmlns:wne="http://schemas.microsoft.com/office/word/2006/wordml" xmlns:wps="http://schemas.microsoft.com/office/word/2010/wordprocessingShape" mc:Ignorable="w14 wp14">
   <w:body>
     <w:p>
       <w:pPr>
@@ -49,7 +49,15 @@
         </w:numPr>
       </w:pPr>
       <w:r>
-        <w:t>File LivroControlador.php</w:t>
+        <w:t xml:space="preserve">File </w:t>
+      </w:r>
+      <w:proofErr w:type="gramStart"/>
+      <w:r>
+        <w:t>LivroControlador</w:t>
+      </w:r>
+      <w:proofErr w:type="gramEnd"/>
+      <w:r>
+        <w:t>.php</w:t>
       </w:r>
     </w:p>
     <w:p>
@@ -64,8 +72,13 @@
         <w:t>Classe</w:t>
       </w:r>
       <w:r>
-        <w:t xml:space="preserve"> LivroControlador</w:t>
-      </w:r>
+        <w:t xml:space="preserve"> </w:t>
+      </w:r>
+      <w:proofErr w:type="gramStart"/>
+      <w:r>
+        <w:t>LivroControlador</w:t>
+      </w:r>
+      <w:proofErr w:type="gramEnd"/>
     </w:p>
     <w:p>
       <w:pPr>
@@ -79,8 +92,13 @@
         <w:t>Função</w:t>
       </w:r>
       <w:r>
-        <w:t xml:space="preserve"> salvaLivro</w:t>
-      </w:r>
+        <w:t xml:space="preserve"> </w:t>
+      </w:r>
+      <w:proofErr w:type="gramStart"/>
+      <w:r>
+        <w:t>salvaLivro</w:t>
+      </w:r>
+      <w:proofErr w:type="gramEnd"/>
     </w:p>
     <w:p>
       <w:pPr>
@@ -97,8 +115,13 @@
         <w:t xml:space="preserve"> </w:t>
       </w:r>
       <w:r>
-        <w:t>$titulo</w:t>
-      </w:r>
+        <w:t>$</w:t>
+      </w:r>
+      <w:proofErr w:type="gramStart"/>
+      <w:r>
+        <w:t>titulo</w:t>
+      </w:r>
+      <w:proofErr w:type="gramEnd"/>
       <w:r>
         <w:t xml:space="preserve">: </w:t>
       </w:r>
@@ -367,8 +390,13 @@
         <w:t>Função</w:t>
       </w:r>
       <w:r>
-        <w:t xml:space="preserve"> pesquisaLivro</w:t>
-      </w:r>
+        <w:t xml:space="preserve"> </w:t>
+      </w:r>
+      <w:proofErr w:type="gramStart"/>
+      <w:r>
+        <w:t>pesquisaLivro</w:t>
+      </w:r>
+      <w:proofErr w:type="gramEnd"/>
     </w:p>
     <w:p>
       <w:pPr>
@@ -385,8 +413,13 @@
         <w:t xml:space="preserve"> </w:t>
       </w:r>
       <w:r>
-        <w:t>$titulo</w:t>
-      </w:r>
+        <w:t>$</w:t>
+      </w:r>
+      <w:proofErr w:type="gramStart"/>
+      <w:r>
+        <w:t>titulo</w:t>
+      </w:r>
+      <w:proofErr w:type="gramEnd"/>
       <w:r>
         <w:t xml:space="preserve">: título do livro (literais, caracteres especiais e numeros) </w:t>
       </w:r>
@@ -403,7 +436,15 @@
         <w:t>Variável</w:t>
       </w:r>
       <w:r>
-        <w:t xml:space="preserve"> $estadoNovo: </w:t>
+        <w:t xml:space="preserve"> $</w:t>
+      </w:r>
+      <w:proofErr w:type="gramStart"/>
+      <w:r>
+        <w:t>estadoNovo</w:t>
+      </w:r>
+      <w:proofErr w:type="gramEnd"/>
+      <w:r>
+        <w:t xml:space="preserve">: </w:t>
       </w:r>
       <w:r>
         <w:t>novo estado do livro (literais)</w:t>
@@ -421,8 +462,13 @@
         <w:t>Variável</w:t>
       </w:r>
       <w:r>
-        <w:t xml:space="preserve"> $estadoUsado</w:t>
-      </w:r>
+        <w:t xml:space="preserve"> $</w:t>
+      </w:r>
+      <w:proofErr w:type="gramStart"/>
+      <w:r>
+        <w:t>estadoUsado</w:t>
+      </w:r>
+      <w:proofErr w:type="gramEnd"/>
       <w:r>
         <w:t xml:space="preserve">: </w:t>
       </w:r>
@@ -442,8 +488,13 @@
         <w:t>Variável</w:t>
       </w:r>
       <w:r>
-        <w:t xml:space="preserve"> $disponibilidadeVenda</w:t>
-      </w:r>
+        <w:t xml:space="preserve"> $</w:t>
+      </w:r>
+      <w:proofErr w:type="gramStart"/>
+      <w:r>
+        <w:t>disponibilidadeVenda</w:t>
+      </w:r>
+      <w:proofErr w:type="gramEnd"/>
       <w:r>
         <w:t xml:space="preserve">: </w:t>
       </w:r>
@@ -474,8 +525,13 @@
         <w:t>Variável</w:t>
       </w:r>
       <w:r>
-        <w:t xml:space="preserve"> $disponibilidadeTroca</w:t>
-      </w:r>
+        <w:t xml:space="preserve"> $</w:t>
+      </w:r>
+      <w:proofErr w:type="gramStart"/>
+      <w:r>
+        <w:t>disponibilidadeTroca</w:t>
+      </w:r>
+      <w:proofErr w:type="gramEnd"/>
       <w:r>
         <w:t xml:space="preserve">: </w:t>
       </w:r>
@@ -495,8 +551,13 @@
         <w:t>Função</w:t>
       </w:r>
       <w:r>
-        <w:t xml:space="preserve"> getLivroById</w:t>
-      </w:r>
+        <w:t xml:space="preserve"> </w:t>
+      </w:r>
+      <w:proofErr w:type="gramStart"/>
+      <w:r>
+        <w:t>getLivroById</w:t>
+      </w:r>
+      <w:proofErr w:type="gramEnd"/>
     </w:p>
     <w:p>
       <w:pPr>
@@ -539,9 +600,11 @@
       <w:r>
         <w:t xml:space="preserve"> </w:t>
       </w:r>
+      <w:proofErr w:type="gramStart"/>
       <w:r>
         <w:t>deletaLivro</w:t>
       </w:r>
+      <w:proofErr w:type="gramEnd"/>
     </w:p>
     <w:p>
       <w:pPr>
@@ -558,8 +621,13 @@
         <w:t xml:space="preserve"> </w:t>
       </w:r>
       <w:r>
-        <w:t>$idLivro</w:t>
-      </w:r>
+        <w:t>$</w:t>
+      </w:r>
+      <w:proofErr w:type="gramStart"/>
+      <w:r>
+        <w:t>idLivro</w:t>
+      </w:r>
+      <w:proofErr w:type="gramEnd"/>
       <w:r>
         <w:t xml:space="preserve">: </w:t>
       </w:r>
@@ -579,8 +647,13 @@
         <w:t>Função</w:t>
       </w:r>
       <w:r>
-        <w:t xml:space="preserve"> alteraLivro</w:t>
-      </w:r>
+        <w:t xml:space="preserve"> </w:t>
+      </w:r>
+      <w:proofErr w:type="gramStart"/>
+      <w:r>
+        <w:t>alteraLivro</w:t>
+      </w:r>
+      <w:proofErr w:type="gramEnd"/>
     </w:p>
     <w:p>
       <w:pPr>
@@ -594,8 +667,13 @@
         <w:t xml:space="preserve">Variável </w:t>
       </w:r>
       <w:r>
-        <w:t>$titulo</w:t>
-      </w:r>
+        <w:t>$</w:t>
+      </w:r>
+      <w:proofErr w:type="gramStart"/>
+      <w:r>
+        <w:t>titulo</w:t>
+      </w:r>
+      <w:proofErr w:type="gramEnd"/>
       <w:r>
         <w:t xml:space="preserve">: título do livro (literais, caracteres especiais e numeros) </w:t>
       </w:r>
@@ -827,8 +905,13 @@
         <w:t>Função</w:t>
       </w:r>
       <w:r>
-        <w:t xml:space="preserve"> getLivroByIdUsuario</w:t>
-      </w:r>
+        <w:t xml:space="preserve"> </w:t>
+      </w:r>
+      <w:proofErr w:type="gramStart"/>
+      <w:r>
+        <w:t>getLivroByIdUsuario</w:t>
+      </w:r>
+      <w:proofErr w:type="gramEnd"/>
     </w:p>
     <w:p>
       <w:pPr>
@@ -863,8 +946,13 @@
         <w:t>Função</w:t>
       </w:r>
       <w:r>
-        <w:t xml:space="preserve"> getAllLivro</w:t>
-      </w:r>
+        <w:t xml:space="preserve"> </w:t>
+      </w:r>
+      <w:proofErr w:type="gramStart"/>
+      <w:r>
+        <w:t>getAllLivro</w:t>
+      </w:r>
+      <w:proofErr w:type="gramEnd"/>
     </w:p>
     <w:p>
       <w:pPr>
@@ -875,7 +963,15 @@
         </w:numPr>
       </w:pPr>
       <w:r>
-        <w:t>File Logout.php</w:t>
+        <w:t xml:space="preserve">File </w:t>
+      </w:r>
+      <w:proofErr w:type="gramStart"/>
+      <w:r>
+        <w:t>Logout.</w:t>
+      </w:r>
+      <w:proofErr w:type="gramEnd"/>
+      <w:r>
+        <w:t>php</w:t>
       </w:r>
     </w:p>
     <w:p>
@@ -887,7 +983,15 @@
         </w:numPr>
       </w:pPr>
       <w:r>
-        <w:t>File UsuarioControlador.php</w:t>
+        <w:t xml:space="preserve">File </w:t>
+      </w:r>
+      <w:proofErr w:type="gramStart"/>
+      <w:r>
+        <w:t>UsuarioControlador</w:t>
+      </w:r>
+      <w:proofErr w:type="gramEnd"/>
+      <w:r>
+        <w:t>.php</w:t>
       </w:r>
     </w:p>
     <w:p>
@@ -901,9 +1005,11 @@
       <w:r>
         <w:t xml:space="preserve">Função </w:t>
       </w:r>
+      <w:proofErr w:type="gramStart"/>
       <w:r>
         <w:t>salvaUsuario</w:t>
       </w:r>
+      <w:proofErr w:type="gramEnd"/>
     </w:p>
     <w:p>
       <w:pPr>
@@ -929,179 +1035,6 @@
         <w:numPr>
           <w:ilvl w:val="0"/>
           <w:numId w:val="31"/>
-        </w:numPr>
-      </w:pPr>
-      <w:r>
-        <w:t>Variável</w:t>
-      </w:r>
-      <w:r>
-        <w:t xml:space="preserve"> $email</w:t>
-      </w:r>
-      <w:r>
-        <w:t>: email do usuário (</w:t>
-      </w:r>
-      <w:hyperlink r:id="rId7" w:history="1">
-        <w:r>
-          <w:rPr>
-            <w:rStyle w:val="Hyperlink"/>
-          </w:rPr>
-          <w:t>aaa@bbb.com.br</w:t>
-        </w:r>
-      </w:hyperlink>
-      <w:r>
-        <w:t>, a: literais, caracteres especiais e inteiros positivos)</w:t>
-      </w:r>
-    </w:p>
-    <w:p>
-      <w:pPr>
-        <w:pStyle w:val="PargrafodaLista"/>
-        <w:numPr>
-          <w:ilvl w:val="0"/>
-          <w:numId w:val="31"/>
-        </w:numPr>
-      </w:pPr>
-      <w:r>
-        <w:t xml:space="preserve"> </w:t>
-      </w:r>
-      <w:r>
-        <w:t xml:space="preserve">Variável </w:t>
-      </w:r>
-      <w:r>
-        <w:t>$telefone</w:t>
-      </w:r>
-      <w:r>
-        <w:t>: telefone do usuário (8 ou 9 inteiros positivos)</w:t>
-      </w:r>
-    </w:p>
-    <w:p>
-      <w:pPr>
-        <w:pStyle w:val="PargrafodaLista"/>
-        <w:numPr>
-          <w:ilvl w:val="0"/>
-          <w:numId w:val="31"/>
-        </w:numPr>
-      </w:pPr>
-      <w:r>
-        <w:t>Variável</w:t>
-      </w:r>
-      <w:r>
-        <w:t xml:space="preserve"> $senha</w:t>
-      </w:r>
-      <w:r>
-        <w:t>: senha do usuário (</w:t>
-      </w:r>
-      <w:r>
-        <w:t>literais</w:t>
-      </w:r>
-      <w:r>
-        <w:t>, caracteres especiais e números</w:t>
-      </w:r>
-      <w:r>
-        <w:t>)</w:t>
-      </w:r>
-    </w:p>
-    <w:p>
-      <w:pPr>
-        <w:pStyle w:val="PargrafodaLista"/>
-        <w:numPr>
-          <w:ilvl w:val="0"/>
-          <w:numId w:val="31"/>
-        </w:numPr>
-      </w:pPr>
-      <w:r>
-        <w:t xml:space="preserve">Variável </w:t>
-      </w:r>
-      <w:r>
-        <w:t>$e</w:t>
-      </w:r>
-      <w:r>
-        <w:t>: exceção (Exception)</w:t>
-      </w:r>
-    </w:p>
-    <w:p>
-      <w:pPr>
-        <w:pStyle w:val="PargrafodaLista"/>
-        <w:numPr>
-          <w:ilvl w:val="0"/>
-          <w:numId w:val="31"/>
-        </w:numPr>
-      </w:pPr>
-      <w:r>
-        <w:t>Variável $usuario: usuário (instância de classe)</w:t>
-      </w:r>
-    </w:p>
-    <w:p>
-      <w:pPr>
-        <w:pStyle w:val="PargrafodaLista"/>
-        <w:numPr>
-          <w:ilvl w:val="0"/>
-          <w:numId w:val="27"/>
-        </w:numPr>
-      </w:pPr>
-      <w:r>
-        <w:t xml:space="preserve">Função </w:t>
-      </w:r>
-      <w:r>
-        <w:t>checaCadastroId</w:t>
-      </w:r>
-    </w:p>
-    <w:p>
-      <w:pPr>
-        <w:pStyle w:val="PargrafodaLista"/>
-        <w:numPr>
-          <w:ilvl w:val="0"/>
-          <w:numId w:val="33"/>
-        </w:numPr>
-      </w:pPr>
-      <w:r>
-        <w:t>Variável</w:t>
-      </w:r>
-      <w:r>
-        <w:t xml:space="preserve"> $id</w:t>
-      </w:r>
-      <w:r>
-        <w:t>: identificador do cadastro (inteiro positivo)</w:t>
-      </w:r>
-    </w:p>
-    <w:p>
-      <w:pPr>
-        <w:pStyle w:val="PargrafodaLista"/>
-        <w:numPr>
-          <w:ilvl w:val="0"/>
-          <w:numId w:val="27"/>
-        </w:numPr>
-      </w:pPr>
-      <w:r>
-        <w:t xml:space="preserve">Função </w:t>
-      </w:r>
-      <w:r>
-        <w:t>alterarCadastro</w:t>
-      </w:r>
-    </w:p>
-    <w:p>
-      <w:pPr>
-        <w:pStyle w:val="PargrafodaLista"/>
-        <w:numPr>
-          <w:ilvl w:val="0"/>
-          <w:numId w:val="33"/>
-        </w:numPr>
-      </w:pPr>
-      <w:r>
-        <w:t xml:space="preserve">Variável </w:t>
-      </w:r>
-      <w:r>
-        <w:t>$nome</w:t>
-      </w:r>
-      <w:r>
-        <w:t>: nome do usuário (literais)</w:t>
-      </w:r>
-    </w:p>
-    <w:p>
-      <w:pPr>
-        <w:pStyle w:val="PargrafodaLista"/>
-        <w:numPr>
-          <w:ilvl w:val="0"/>
-          <w:numId w:val="33"/>
         </w:numPr>
       </w:pPr>
       <w:r>
@@ -1122,8 +1055,121 @@
         </w:r>
       </w:hyperlink>
       <w:r>
-        <w:t>, a: literais, caracteres especiais e inteiros positivos)</w:t>
-      </w:r>
+        <w:t>, a: literais, caracteres especiais e inteiros positivos</w:t>
+      </w:r>
+      <w:proofErr w:type="gramStart"/>
+      <w:r>
+        <w:t>)</w:t>
+      </w:r>
+      <w:proofErr w:type="gramEnd"/>
+    </w:p>
+    <w:p>
+      <w:pPr>
+        <w:pStyle w:val="PargrafodaLista"/>
+        <w:numPr>
+          <w:ilvl w:val="0"/>
+          <w:numId w:val="31"/>
+        </w:numPr>
+      </w:pPr>
+      <w:r>
+        <w:t xml:space="preserve"> </w:t>
+      </w:r>
+      <w:r>
+        <w:t xml:space="preserve">Variável </w:t>
+      </w:r>
+      <w:r>
+        <w:t>$telefone</w:t>
+      </w:r>
+      <w:r>
+        <w:t>: telefone do usuário (</w:t>
+      </w:r>
+      <w:proofErr w:type="gramStart"/>
+      <w:r>
+        <w:t>8</w:t>
+      </w:r>
+      <w:proofErr w:type="gramEnd"/>
+      <w:r>
+        <w:t xml:space="preserve"> ou 9 inteiros positivos)</w:t>
+      </w:r>
+    </w:p>
+    <w:p>
+      <w:pPr>
+        <w:pStyle w:val="PargrafodaLista"/>
+        <w:numPr>
+          <w:ilvl w:val="0"/>
+          <w:numId w:val="31"/>
+        </w:numPr>
+      </w:pPr>
+      <w:r>
+        <w:t>Variável</w:t>
+      </w:r>
+      <w:r>
+        <w:t xml:space="preserve"> $senha</w:t>
+      </w:r>
+      <w:r>
+        <w:t>: senha do usuário (</w:t>
+      </w:r>
+      <w:proofErr w:type="gramStart"/>
+      <w:r>
+        <w:t>literais</w:t>
+      </w:r>
+      <w:r>
+        <w:t>, caracteres</w:t>
+      </w:r>
+      <w:proofErr w:type="gramEnd"/>
+      <w:r>
+        <w:t xml:space="preserve"> especiais e números</w:t>
+      </w:r>
+      <w:r>
+        <w:t>)</w:t>
+      </w:r>
+    </w:p>
+    <w:p>
+      <w:pPr>
+        <w:pStyle w:val="PargrafodaLista"/>
+        <w:numPr>
+          <w:ilvl w:val="0"/>
+          <w:numId w:val="31"/>
+        </w:numPr>
+      </w:pPr>
+      <w:r>
+        <w:t xml:space="preserve">Variável </w:t>
+      </w:r>
+      <w:r>
+        <w:t>$e</w:t>
+      </w:r>
+      <w:r>
+        <w:t>: exceção (Exception)</w:t>
+      </w:r>
+    </w:p>
+    <w:p>
+      <w:pPr>
+        <w:pStyle w:val="PargrafodaLista"/>
+        <w:numPr>
+          <w:ilvl w:val="0"/>
+          <w:numId w:val="31"/>
+        </w:numPr>
+      </w:pPr>
+      <w:r>
+        <w:t>Variável $usuario: usuário (instância de classe)</w:t>
+      </w:r>
+    </w:p>
+    <w:p>
+      <w:pPr>
+        <w:pStyle w:val="PargrafodaLista"/>
+        <w:numPr>
+          <w:ilvl w:val="0"/>
+          <w:numId w:val="27"/>
+        </w:numPr>
+      </w:pPr>
+      <w:r>
+        <w:t xml:space="preserve">Função </w:t>
+      </w:r>
+      <w:proofErr w:type="gramStart"/>
+      <w:r>
+        <w:t>checaCadastroId</w:t>
+      </w:r>
+      <w:proofErr w:type="gramEnd"/>
     </w:p>
     <w:p>
       <w:pPr>
@@ -1134,13 +1180,48 @@
         </w:numPr>
       </w:pPr>
       <w:r>
+        <w:t>Variável</w:t>
+      </w:r>
+      <w:r>
+        <w:t xml:space="preserve"> $id</w:t>
+      </w:r>
+      <w:r>
+        <w:t>: identificador do cadastro (inteiro positivo)</w:t>
+      </w:r>
+    </w:p>
+    <w:p>
+      <w:pPr>
+        <w:pStyle w:val="PargrafodaLista"/>
+        <w:numPr>
+          <w:ilvl w:val="0"/>
+          <w:numId w:val="27"/>
+        </w:numPr>
+      </w:pPr>
+      <w:r>
+        <w:t xml:space="preserve">Função </w:t>
+      </w:r>
+      <w:proofErr w:type="gramStart"/>
+      <w:r>
+        <w:t>alterarCadastro</w:t>
+      </w:r>
+      <w:proofErr w:type="gramEnd"/>
+    </w:p>
+    <w:p>
+      <w:pPr>
+        <w:pStyle w:val="PargrafodaLista"/>
+        <w:numPr>
+          <w:ilvl w:val="0"/>
+          <w:numId w:val="33"/>
+        </w:numPr>
+      </w:pPr>
+      <w:r>
         <w:t xml:space="preserve">Variável </w:t>
       </w:r>
       <w:r>
-        <w:t>$telefone</w:t>
-      </w:r>
-      <w:r>
-        <w:t>: telefone do usuário (8 ou 9 inteiros positivos)</w:t>
+        <w:t>$nome</w:t>
+      </w:r>
+      <w:r>
+        <w:t>: nome do usuário (literais)</w:t>
       </w:r>
     </w:p>
     <w:p>
@@ -1149,102 +1230,6 @@
         <w:numPr>
           <w:ilvl w:val="0"/>
           <w:numId w:val="33"/>
-        </w:numPr>
-      </w:pPr>
-      <w:r>
-        <w:t>Variável</w:t>
-      </w:r>
-      <w:r>
-        <w:t xml:space="preserve"> $senha</w:t>
-      </w:r>
-      <w:r>
-        <w:t>: senha do usuário (literal, caracteres especiais e números</w:t>
-      </w:r>
-      <w:r>
-        <w:t>)</w:t>
-      </w:r>
-    </w:p>
-    <w:p>
-      <w:pPr>
-        <w:pStyle w:val="PargrafodaLista"/>
-        <w:numPr>
-          <w:ilvl w:val="0"/>
-          <w:numId w:val="33"/>
-        </w:numPr>
-      </w:pPr>
-      <w:r>
-        <w:t xml:space="preserve">Variável </w:t>
-      </w:r>
-      <w:r>
-        <w:t>$id</w:t>
-      </w:r>
-      <w:r>
-        <w:t>: identificador (inteiro positivo)</w:t>
-      </w:r>
-    </w:p>
-    <w:p>
-      <w:pPr>
-        <w:pStyle w:val="PargrafodaLista"/>
-        <w:numPr>
-          <w:ilvl w:val="0"/>
-          <w:numId w:val="33"/>
-        </w:numPr>
-      </w:pPr>
-      <w:r>
-        <w:t>Variável $senhaVelha: senha antes da alteração de cadastro (literal, caracteres especiais e números</w:t>
-      </w:r>
-      <w:r>
-        <w:t>)</w:t>
-      </w:r>
-    </w:p>
-    <w:p>
-      <w:pPr>
-        <w:pStyle w:val="PargrafodaLista"/>
-        <w:numPr>
-          <w:ilvl w:val="0"/>
-          <w:numId w:val="33"/>
-        </w:numPr>
-      </w:pPr>
-      <w:r>
-        <w:t>Variável $usuario: usuário (instância de classe)</w:t>
-      </w:r>
-    </w:p>
-    <w:p>
-      <w:pPr>
-        <w:pStyle w:val="PargrafodaLista"/>
-        <w:numPr>
-          <w:ilvl w:val="0"/>
-          <w:numId w:val="33"/>
-        </w:numPr>
-      </w:pPr>
-      <w:r>
-        <w:t xml:space="preserve">Variável </w:t>
-      </w:r>
-      <w:r>
-        <w:t>$e</w:t>
-      </w:r>
-      <w:r>
-        <w:t>: exceção (Exception)</w:t>
-      </w:r>
-    </w:p>
-    <w:p>
-      <w:pPr>
-        <w:pStyle w:val="PargrafodaLista"/>
-        <w:numPr>
-          <w:ilvl w:val="0"/>
-          <w:numId w:val="27"/>
-        </w:numPr>
-      </w:pPr>
-      <w:r>
-        <w:t>Função deletaCadastro</w:t>
-      </w:r>
-    </w:p>
-    <w:p>
-      <w:pPr>
-        <w:pStyle w:val="PargrafodaLista"/>
-        <w:numPr>
-          <w:ilvl w:val="0"/>
-          <w:numId w:val="35"/>
         </w:numPr>
       </w:pPr>
       <w:r>
@@ -1265,8 +1250,156 @@
         </w:r>
       </w:hyperlink>
       <w:r>
-        <w:t>, a: literais, caracteres especiais e inteiros positivos)</w:t>
-      </w:r>
+        <w:t>, a: literais, caracteres especiais e inteiros positivos</w:t>
+      </w:r>
+      <w:proofErr w:type="gramStart"/>
+      <w:r>
+        <w:t>)</w:t>
+      </w:r>
+      <w:proofErr w:type="gramEnd"/>
+    </w:p>
+    <w:p>
+      <w:pPr>
+        <w:pStyle w:val="PargrafodaLista"/>
+        <w:numPr>
+          <w:ilvl w:val="0"/>
+          <w:numId w:val="33"/>
+        </w:numPr>
+      </w:pPr>
+      <w:r>
+        <w:t xml:space="preserve">Variável </w:t>
+      </w:r>
+      <w:r>
+        <w:t>$telefone</w:t>
+      </w:r>
+      <w:r>
+        <w:t>: telefone do usuário (</w:t>
+      </w:r>
+      <w:proofErr w:type="gramStart"/>
+      <w:r>
+        <w:t>8</w:t>
+      </w:r>
+      <w:proofErr w:type="gramEnd"/>
+      <w:r>
+        <w:t xml:space="preserve"> ou 9 inteiros positivos)</w:t>
+      </w:r>
+    </w:p>
+    <w:p>
+      <w:pPr>
+        <w:pStyle w:val="PargrafodaLista"/>
+        <w:numPr>
+          <w:ilvl w:val="0"/>
+          <w:numId w:val="33"/>
+        </w:numPr>
+      </w:pPr>
+      <w:r>
+        <w:t>Variável</w:t>
+      </w:r>
+      <w:r>
+        <w:t xml:space="preserve"> $senha</w:t>
+      </w:r>
+      <w:r>
+        <w:t>: senha do usuário (</w:t>
+      </w:r>
+      <w:proofErr w:type="gramStart"/>
+      <w:r>
+        <w:t>literal, caracteres</w:t>
+      </w:r>
+      <w:proofErr w:type="gramEnd"/>
+      <w:r>
+        <w:t xml:space="preserve"> especiais e números</w:t>
+      </w:r>
+      <w:r>
+        <w:t>)</w:t>
+      </w:r>
+    </w:p>
+    <w:p>
+      <w:pPr>
+        <w:pStyle w:val="PargrafodaLista"/>
+        <w:numPr>
+          <w:ilvl w:val="0"/>
+          <w:numId w:val="33"/>
+        </w:numPr>
+      </w:pPr>
+      <w:r>
+        <w:t xml:space="preserve">Variável </w:t>
+      </w:r>
+      <w:r>
+        <w:t>$id</w:t>
+      </w:r>
+      <w:r>
+        <w:t>: identificador (inteiro positivo)</w:t>
+      </w:r>
+    </w:p>
+    <w:p>
+      <w:pPr>
+        <w:pStyle w:val="PargrafodaLista"/>
+        <w:numPr>
+          <w:ilvl w:val="0"/>
+          <w:numId w:val="33"/>
+        </w:numPr>
+      </w:pPr>
+      <w:r>
+        <w:t>Variável $</w:t>
+      </w:r>
+      <w:proofErr w:type="gramStart"/>
+      <w:r>
+        <w:t>senhaVelha</w:t>
+      </w:r>
+      <w:proofErr w:type="gramEnd"/>
+      <w:r>
+        <w:t>: senha antes da alteração de cadastro (literal, caracteres especiais e números</w:t>
+      </w:r>
+      <w:r>
+        <w:t>)</w:t>
+      </w:r>
+    </w:p>
+    <w:p>
+      <w:pPr>
+        <w:pStyle w:val="PargrafodaLista"/>
+        <w:numPr>
+          <w:ilvl w:val="0"/>
+          <w:numId w:val="33"/>
+        </w:numPr>
+      </w:pPr>
+      <w:r>
+        <w:t>Variável $usuario: usuário (instância de classe)</w:t>
+      </w:r>
+    </w:p>
+    <w:p>
+      <w:pPr>
+        <w:pStyle w:val="PargrafodaLista"/>
+        <w:numPr>
+          <w:ilvl w:val="0"/>
+          <w:numId w:val="33"/>
+        </w:numPr>
+      </w:pPr>
+      <w:r>
+        <w:t xml:space="preserve">Variável </w:t>
+      </w:r>
+      <w:r>
+        <w:t>$e</w:t>
+      </w:r>
+      <w:r>
+        <w:t>: exceção (Exception)</w:t>
+      </w:r>
+    </w:p>
+    <w:p>
+      <w:pPr>
+        <w:pStyle w:val="PargrafodaLista"/>
+        <w:numPr>
+          <w:ilvl w:val="0"/>
+          <w:numId w:val="27"/>
+        </w:numPr>
+      </w:pPr>
+      <w:r>
+        <w:t xml:space="preserve">Função </w:t>
+      </w:r>
+      <w:proofErr w:type="gramStart"/>
+      <w:r>
+        <w:t>deletaCadastro</w:t>
+      </w:r>
+      <w:proofErr w:type="gramEnd"/>
     </w:p>
     <w:p>
       <w:pPr>
@@ -1280,10 +1413,52 @@
         <w:t>Variável</w:t>
       </w:r>
       <w:r>
+        <w:t xml:space="preserve"> $email</w:t>
+      </w:r>
+      <w:r>
+        <w:t>: email do usuário (</w:t>
+      </w:r>
+      <w:hyperlink r:id="rId10" w:history="1">
+        <w:r>
+          <w:rPr>
+            <w:rStyle w:val="Hyperlink"/>
+          </w:rPr>
+          <w:t>aaa@bbb.com.br</w:t>
+        </w:r>
+      </w:hyperlink>
+      <w:r>
+        <w:t>, a: literais, caracteres especiais e inteiros positivos</w:t>
+      </w:r>
+      <w:proofErr w:type="gramStart"/>
+      <w:r>
+        <w:t>)</w:t>
+      </w:r>
+      <w:proofErr w:type="gramEnd"/>
+    </w:p>
+    <w:p>
+      <w:pPr>
+        <w:pStyle w:val="PargrafodaLista"/>
+        <w:numPr>
+          <w:ilvl w:val="0"/>
+          <w:numId w:val="35"/>
+        </w:numPr>
+      </w:pPr>
+      <w:r>
+        <w:t>Variável</w:t>
+      </w:r>
+      <w:r>
         <w:t xml:space="preserve"> $senha</w:t>
       </w:r>
       <w:r>
-        <w:t>: senha do usuário (literais, caracteres especiais e números</w:t>
+        <w:t>: senha do usuário (</w:t>
+      </w:r>
+      <w:proofErr w:type="gramStart"/>
+      <w:r>
+        <w:t>literais, caracteres</w:t>
+      </w:r>
+      <w:proofErr w:type="gramEnd"/>
+      <w:r>
+        <w:t xml:space="preserve"> especiais e números</w:t>
       </w:r>
       <w:r>
         <w:t>)</w:t>
@@ -1300,9 +1475,11 @@
       <w:r>
         <w:t xml:space="preserve">Função </w:t>
       </w:r>
+      <w:proofErr w:type="gramStart"/>
       <w:r>
         <w:t>pesquisaUsuario</w:t>
       </w:r>
+      <w:proofErr w:type="gramEnd"/>
     </w:p>
     <w:p>
       <w:pPr>
@@ -1356,7 +1533,15 @@
       </w:pPr>
       <w:r>
         <w:lastRenderedPageBreak/>
-        <w:t>File LivroDao.php</w:t>
+        <w:t xml:space="preserve">File </w:t>
+      </w:r>
+      <w:proofErr w:type="gramStart"/>
+      <w:r>
+        <w:t>LivroDao</w:t>
+      </w:r>
+      <w:proofErr w:type="gramEnd"/>
+      <w:r>
+        <w:t>.php</w:t>
       </w:r>
     </w:p>
     <w:p>
@@ -1368,8 +1553,13 @@
         </w:numPr>
       </w:pPr>
       <w:r>
-        <w:t>Função: salvaLivro</w:t>
-      </w:r>
+        <w:t xml:space="preserve">Função: </w:t>
+      </w:r>
+      <w:proofErr w:type="gramStart"/>
+      <w:r>
+        <w:t>salvaLivro</w:t>
+      </w:r>
+      <w:proofErr w:type="gramEnd"/>
     </w:p>
     <w:p>
       <w:pPr>
@@ -1404,8 +1594,13 @@
         </w:numPr>
       </w:pPr>
       <w:r>
-        <w:t>Variável: sql</w:t>
-      </w:r>
+        <w:t xml:space="preserve">Variável: </w:t>
+      </w:r>
+      <w:proofErr w:type="gramStart"/>
+      <w:r>
+        <w:t>sql</w:t>
+      </w:r>
+      <w:proofErr w:type="gramEnd"/>
     </w:p>
     <w:p>
       <w:pPr>
@@ -1419,8 +1614,13 @@
         <w:t>Função:</w:t>
       </w:r>
       <w:r>
-        <w:t xml:space="preserve"> pesquisaLivro</w:t>
-      </w:r>
+        <w:t xml:space="preserve"> </w:t>
+      </w:r>
+      <w:proofErr w:type="gramStart"/>
+      <w:r>
+        <w:t>pesquisaLivro</w:t>
+      </w:r>
+      <w:proofErr w:type="gramEnd"/>
     </w:p>
     <w:p>
       <w:pPr>
@@ -1443,8 +1643,13 @@
         </w:numPr>
       </w:pPr>
       <w:r>
-        <w:t>Variável: estadoNovo</w:t>
-      </w:r>
+        <w:t xml:space="preserve">Variável: </w:t>
+      </w:r>
+      <w:proofErr w:type="gramStart"/>
+      <w:r>
+        <w:t>estadoNovo</w:t>
+      </w:r>
+      <w:proofErr w:type="gramEnd"/>
     </w:p>
     <w:p>
       <w:pPr>
@@ -1455,8 +1660,13 @@
         </w:numPr>
       </w:pPr>
       <w:r>
-        <w:t>Variável: estadoUsado</w:t>
-      </w:r>
+        <w:t xml:space="preserve">Variável: </w:t>
+      </w:r>
+      <w:proofErr w:type="gramStart"/>
+      <w:r>
+        <w:t>estadoUsado</w:t>
+      </w:r>
+      <w:proofErr w:type="gramEnd"/>
     </w:p>
     <w:p>
       <w:pPr>
@@ -1467,8 +1677,13 @@
         </w:numPr>
       </w:pPr>
       <w:r>
-        <w:t>Variável: disponibilidadeVenda</w:t>
-      </w:r>
+        <w:t xml:space="preserve">Variável: </w:t>
+      </w:r>
+      <w:proofErr w:type="gramStart"/>
+      <w:r>
+        <w:t>disponibilidadeVenda</w:t>
+      </w:r>
+      <w:proofErr w:type="gramEnd"/>
     </w:p>
     <w:p>
       <w:pPr>
@@ -1479,8 +1694,13 @@
         </w:numPr>
       </w:pPr>
       <w:r>
-        <w:t>Variável: disponibilidadeTroca</w:t>
-      </w:r>
+        <w:t xml:space="preserve">Variável: </w:t>
+      </w:r>
+      <w:proofErr w:type="gramStart"/>
+      <w:r>
+        <w:t>disponibilidadeTroca</w:t>
+      </w:r>
+      <w:proofErr w:type="gramEnd"/>
     </w:p>
     <w:p>
       <w:pPr>
@@ -1494,8 +1714,13 @@
         <w:t>Variável:</w:t>
       </w:r>
       <w:r>
-        <w:t xml:space="preserve"> sql</w:t>
-      </w:r>
+        <w:t xml:space="preserve"> </w:t>
+      </w:r>
+      <w:proofErr w:type="gramStart"/>
+      <w:r>
+        <w:t>sql</w:t>
+      </w:r>
+      <w:proofErr w:type="gramEnd"/>
     </w:p>
     <w:p>
       <w:pPr>
@@ -1518,8 +1743,13 @@
         </w:numPr>
       </w:pPr>
       <w:r>
-        <w:t>Variável: listaLivros</w:t>
-      </w:r>
+        <w:t xml:space="preserve">Variável: </w:t>
+      </w:r>
+      <w:proofErr w:type="gramStart"/>
+      <w:r>
+        <w:t>listaLivros</w:t>
+      </w:r>
+      <w:proofErr w:type="gramEnd"/>
     </w:p>
     <w:p>
       <w:pPr>
@@ -1533,8 +1763,13 @@
         <w:t>Função:</w:t>
       </w:r>
       <w:r>
-        <w:t xml:space="preserve"> getLivroById</w:t>
-      </w:r>
+        <w:t xml:space="preserve"> </w:t>
+      </w:r>
+      <w:proofErr w:type="gramStart"/>
+      <w:r>
+        <w:t>getLivroById</w:t>
+      </w:r>
+      <w:proofErr w:type="gramEnd"/>
     </w:p>
     <w:p>
       <w:pPr>
@@ -1557,8 +1792,13 @@
         </w:numPr>
       </w:pPr>
       <w:r>
-        <w:t>Variável: sql</w:t>
-      </w:r>
+        <w:t xml:space="preserve">Variável: </w:t>
+      </w:r>
+      <w:proofErr w:type="gramStart"/>
+      <w:r>
+        <w:t>sql</w:t>
+      </w:r>
+      <w:proofErr w:type="gramEnd"/>
     </w:p>
     <w:p>
       <w:pPr>
@@ -1584,8 +1824,13 @@
         <w:t>Função:</w:t>
       </w:r>
       <w:r>
-        <w:t xml:space="preserve"> deletaLivro</w:t>
-      </w:r>
+        <w:t xml:space="preserve"> </w:t>
+      </w:r>
+      <w:proofErr w:type="gramStart"/>
+      <w:r>
+        <w:t>deletaLivro</w:t>
+      </w:r>
+      <w:proofErr w:type="gramEnd"/>
     </w:p>
     <w:p>
       <w:pPr>
@@ -1608,8 +1853,13 @@
         </w:numPr>
       </w:pPr>
       <w:r>
-        <w:t>Variável: sql</w:t>
-      </w:r>
+        <w:t xml:space="preserve">Variável: </w:t>
+      </w:r>
+      <w:proofErr w:type="gramStart"/>
+      <w:r>
+        <w:t>sql</w:t>
+      </w:r>
+      <w:proofErr w:type="gramEnd"/>
     </w:p>
     <w:p>
       <w:pPr>
@@ -1620,8 +1870,13 @@
         </w:numPr>
       </w:pPr>
       <w:r>
-        <w:t>Variável: deletou</w:t>
-      </w:r>
+        <w:t xml:space="preserve">Variável: </w:t>
+      </w:r>
+      <w:proofErr w:type="gramStart"/>
+      <w:r>
+        <w:t>deletou</w:t>
+      </w:r>
+      <w:proofErr w:type="gramEnd"/>
     </w:p>
     <w:p>
       <w:pPr>
@@ -1635,8 +1890,13 @@
         <w:t>Função</w:t>
       </w:r>
       <w:r>
-        <w:t>: alteraLivro</w:t>
-      </w:r>
+        <w:t xml:space="preserve">: </w:t>
+      </w:r>
+      <w:proofErr w:type="gramStart"/>
+      <w:r>
+        <w:t>alteraLivro</w:t>
+      </w:r>
+      <w:proofErr w:type="gramEnd"/>
     </w:p>
     <w:p>
       <w:pPr>
@@ -1683,8 +1943,13 @@
         </w:numPr>
       </w:pPr>
       <w:r>
-        <w:t>Variável: sql</w:t>
-      </w:r>
+        <w:t xml:space="preserve">Variável: </w:t>
+      </w:r>
+      <w:proofErr w:type="gramStart"/>
+      <w:r>
+        <w:t>sql</w:t>
+      </w:r>
+      <w:proofErr w:type="gramEnd"/>
     </w:p>
     <w:p>
       <w:pPr>
@@ -1698,8 +1963,13 @@
         <w:t>Função</w:t>
       </w:r>
       <w:r>
-        <w:t>: getLivroByIdUsuario</w:t>
-      </w:r>
+        <w:t xml:space="preserve">: </w:t>
+      </w:r>
+      <w:proofErr w:type="gramStart"/>
+      <w:r>
+        <w:t>getLivroByIdUsuario</w:t>
+      </w:r>
+      <w:proofErr w:type="gramEnd"/>
     </w:p>
     <w:p>
       <w:pPr>
@@ -1710,8 +1980,13 @@
         </w:numPr>
       </w:pPr>
       <w:r>
-        <w:t>Variável: idUsuario</w:t>
-      </w:r>
+        <w:t xml:space="preserve">Variável: </w:t>
+      </w:r>
+      <w:proofErr w:type="gramStart"/>
+      <w:r>
+        <w:t>idUsuario</w:t>
+      </w:r>
+      <w:proofErr w:type="gramEnd"/>
     </w:p>
     <w:p>
       <w:pPr>
@@ -1722,8 +1997,13 @@
         </w:numPr>
       </w:pPr>
       <w:r>
-        <w:t>Variável: sql</w:t>
-      </w:r>
+        <w:t xml:space="preserve">Variável: </w:t>
+      </w:r>
+      <w:proofErr w:type="gramStart"/>
+      <w:r>
+        <w:t>sql</w:t>
+      </w:r>
+      <w:proofErr w:type="gramEnd"/>
     </w:p>
     <w:p>
       <w:pPr>
@@ -1770,8 +2050,13 @@
         </w:numPr>
       </w:pPr>
       <w:r>
-        <w:t>Função: gelAllLivro</w:t>
-      </w:r>
+        <w:t xml:space="preserve">Função: </w:t>
+      </w:r>
+      <w:proofErr w:type="gramStart"/>
+      <w:r>
+        <w:t>gelAllLivro</w:t>
+      </w:r>
+      <w:proofErr w:type="gramEnd"/>
     </w:p>
     <w:p>
       <w:pPr>
@@ -1782,8 +2067,13 @@
         </w:numPr>
       </w:pPr>
       <w:r>
-        <w:t>Variável: sql</w:t>
-      </w:r>
+        <w:t xml:space="preserve">Variável: </w:t>
+      </w:r>
+      <w:proofErr w:type="gramStart"/>
+      <w:r>
+        <w:t>sql</w:t>
+      </w:r>
+      <w:proofErr w:type="gramEnd"/>
     </w:p>
     <w:p>
       <w:pPr>
@@ -1830,7 +2120,15 @@
         </w:numPr>
       </w:pPr>
       <w:r>
-        <w:t>File UsuarioDao.php</w:t>
+        <w:t xml:space="preserve">File </w:t>
+      </w:r>
+      <w:proofErr w:type="gramStart"/>
+      <w:r>
+        <w:t>UsuarioDao</w:t>
+      </w:r>
+      <w:proofErr w:type="gramEnd"/>
+      <w:r>
+        <w:t>.php</w:t>
       </w:r>
     </w:p>
     <w:p>
@@ -1842,8 +2140,13 @@
         </w:numPr>
       </w:pPr>
       <w:r>
-        <w:t>Função: salvaUsuario</w:t>
-      </w:r>
+        <w:t xml:space="preserve">Função: </w:t>
+      </w:r>
+      <w:proofErr w:type="gramStart"/>
+      <w:r>
+        <w:t>salvaUsuario</w:t>
+      </w:r>
+      <w:proofErr w:type="gramEnd"/>
     </w:p>
     <w:p>
       <w:pPr>
@@ -1866,8 +2169,13 @@
         </w:numPr>
       </w:pPr>
       <w:r>
-        <w:t>Variável: senhaAux</w:t>
-      </w:r>
+        <w:t xml:space="preserve">Variável: </w:t>
+      </w:r>
+      <w:proofErr w:type="gramStart"/>
+      <w:r>
+        <w:t>senhaAux</w:t>
+      </w:r>
+      <w:proofErr w:type="gramEnd"/>
     </w:p>
     <w:p>
       <w:pPr>
@@ -1878,8 +2186,13 @@
         </w:numPr>
       </w:pPr>
       <w:r>
-        <w:t>Variável: senhaFinal</w:t>
-      </w:r>
+        <w:t xml:space="preserve">Variável: </w:t>
+      </w:r>
+      <w:proofErr w:type="gramStart"/>
+      <w:r>
+        <w:t>senhaFinal</w:t>
+      </w:r>
+      <w:proofErr w:type="gramEnd"/>
     </w:p>
     <w:p>
       <w:pPr>
@@ -1890,8 +2203,13 @@
         </w:numPr>
       </w:pPr>
       <w:r>
-        <w:t>Variável: sql</w:t>
-      </w:r>
+        <w:t xml:space="preserve">Variável: </w:t>
+      </w:r>
+      <w:proofErr w:type="gramStart"/>
+      <w:r>
+        <w:t>sql</w:t>
+      </w:r>
+      <w:proofErr w:type="gramEnd"/>
     </w:p>
     <w:p>
       <w:pPr>
@@ -1951,8 +2269,13 @@
         </w:numPr>
       </w:pPr>
       <w:r>
-        <w:t>Variável: usuarioRetorno</w:t>
-      </w:r>
+        <w:t xml:space="preserve">Variável: </w:t>
+      </w:r>
+      <w:proofErr w:type="gramStart"/>
+      <w:r>
+        <w:t>usuarioRetorno</w:t>
+      </w:r>
+      <w:proofErr w:type="gramEnd"/>
     </w:p>
     <w:p>
       <w:pPr>
@@ -1963,7 +2286,15 @@
         </w:numPr>
       </w:pPr>
       <w:r>
-        <w:t>File autenticaUsuario.php</w:t>
+        <w:t xml:space="preserve">File </w:t>
+      </w:r>
+      <w:proofErr w:type="gramStart"/>
+      <w:r>
+        <w:t>autenticaUsuario</w:t>
+      </w:r>
+      <w:proofErr w:type="gramEnd"/>
+      <w:r>
+        <w:t>.php</w:t>
       </w:r>
     </w:p>
     <w:p>
@@ -1999,7 +2330,15 @@
         </w:numPr>
       </w:pPr>
       <w:r>
-        <w:t>Variável: sql = seleciona da tabela usuário onde é email_usuario o email</w:t>
+        <w:t xml:space="preserve">Variável: </w:t>
+      </w:r>
+      <w:proofErr w:type="gramStart"/>
+      <w:r>
+        <w:t>sql</w:t>
+      </w:r>
+      <w:proofErr w:type="gramEnd"/>
+      <w:r>
+        <w:t xml:space="preserve"> = seleciona da tabela usuário onde é email_usuario o email</w:t>
       </w:r>
     </w:p>
     <w:p>
@@ -2023,8 +2362,13 @@
         </w:numPr>
       </w:pPr>
       <w:r>
-        <w:t>Variável: row = recebe o número da coluna de sql</w:t>
-      </w:r>
+        <w:t xml:space="preserve">Variável: row = recebe o número da coluna de </w:t>
+      </w:r>
+      <w:proofErr w:type="gramStart"/>
+      <w:r>
+        <w:t>sql</w:t>
+      </w:r>
+      <w:proofErr w:type="gramEnd"/>
     </w:p>
     <w:p>
       <w:pPr>
@@ -2047,8 +2391,13 @@
         </w:numPr>
       </w:pPr>
       <w:r>
-        <w:t>Variável: usuario = percorre array do sql</w:t>
-      </w:r>
+        <w:t xml:space="preserve">Variável: usuario = percorre array do </w:t>
+      </w:r>
+      <w:proofErr w:type="gramStart"/>
+      <w:r>
+        <w:t>sql</w:t>
+      </w:r>
+      <w:proofErr w:type="gramEnd"/>
     </w:p>
     <w:p>
       <w:pPr>
@@ -2059,8 +2408,13 @@
         </w:numPr>
       </w:pPr>
       <w:r>
-        <w:t>Variável: idUsuario</w:t>
-      </w:r>
+        <w:t xml:space="preserve">Variável: </w:t>
+      </w:r>
+      <w:proofErr w:type="gramStart"/>
+      <w:r>
+        <w:t>idUsuario</w:t>
+      </w:r>
+      <w:proofErr w:type="gramEnd"/>
     </w:p>
     <w:p>
       <w:pPr>
@@ -2071,7 +2425,15 @@
         </w:numPr>
       </w:pPr>
       <w:r>
-        <w:t>File conexão_bd.inc</w:t>
+        <w:t xml:space="preserve">File </w:t>
+      </w:r>
+      <w:proofErr w:type="gramStart"/>
+      <w:r>
+        <w:t>conexão_bd.</w:t>
+      </w:r>
+      <w:proofErr w:type="gramEnd"/>
+      <w:r>
+        <w:t>inc</w:t>
       </w:r>
     </w:p>
     <w:p>
@@ -2097,8 +2459,6 @@
       <w:r>
         <w:t>Variável: bd = inicia o banco “sebo eletrônico”</w:t>
       </w:r>
-      <w:bookmarkStart w:id="0" w:name="_GoBack"/>
-      <w:bookmarkEnd w:id="0"/>
     </w:p>
     <w:p>
       <w:pPr>
@@ -2141,8 +2501,13 @@
       <w:r>
         <w:t xml:space="preserve">File </w:t>
       </w:r>
-      <w:r>
-        <w:t>Livro.php</w:t>
+      <w:proofErr w:type="gramStart"/>
+      <w:r>
+        <w:t>Livro.</w:t>
+      </w:r>
+      <w:proofErr w:type="gramEnd"/>
+      <w:r>
+        <w:t>php</w:t>
       </w:r>
     </w:p>
     <w:p>
@@ -2154,7 +2519,15 @@
         </w:numPr>
       </w:pPr>
       <w:r>
-        <w:t>File Usuario.php</w:t>
+        <w:t xml:space="preserve">File </w:t>
+      </w:r>
+      <w:proofErr w:type="gramStart"/>
+      <w:r>
+        <w:t>Usuario.</w:t>
+      </w:r>
+      <w:proofErr w:type="gramEnd"/>
+      <w:r>
+        <w:t>php</w:t>
       </w:r>
     </w:p>
     <w:p>
@@ -2166,10 +2539,18 @@
         </w:numPr>
       </w:pPr>
       <w:r>
-        <w:t>File compra</w:t>
-      </w:r>
-      <w:r>
-        <w:t>.php</w:t>
+        <w:t xml:space="preserve">File </w:t>
+      </w:r>
+      <w:proofErr w:type="gramStart"/>
+      <w:r>
+        <w:t>compra</w:t>
+      </w:r>
+      <w:r>
+        <w:t>.</w:t>
+      </w:r>
+      <w:proofErr w:type="gramEnd"/>
+      <w:r>
+        <w:t>php</w:t>
       </w:r>
     </w:p>
     <w:p>
@@ -2181,10 +2562,18 @@
         </w:numPr>
       </w:pPr>
       <w:r>
-        <w:t>File mail</w:t>
-      </w:r>
-      <w:r>
-        <w:t>.php</w:t>
+        <w:t xml:space="preserve">File </w:t>
+      </w:r>
+      <w:proofErr w:type="gramStart"/>
+      <w:r>
+        <w:t>mail</w:t>
+      </w:r>
+      <w:r>
+        <w:t>.</w:t>
+      </w:r>
+      <w:proofErr w:type="gramEnd"/>
+      <w:r>
+        <w:t>php</w:t>
       </w:r>
     </w:p>
     <w:p>
@@ -2228,24 +2617,51 @@
       <w:r>
         <w:t xml:space="preserve">File </w:t>
       </w:r>
-      <w:r>
-        <w:t>ConexaoComBanco.php</w:t>
-      </w:r>
-    </w:p>
-    <w:p>
-      <w:pPr>
-        <w:pStyle w:val="PargrafodaLista"/>
-        <w:numPr>
-          <w:ilvl w:val="0"/>
+      <w:proofErr w:type="gramStart"/>
+      <w:r>
+        <w:t>ConexaoComBanco</w:t>
+      </w:r>
+      <w:proofErr w:type="gramEnd"/>
+      <w:r>
+        <w:t>.php</w:t>
+      </w:r>
+    </w:p>
+    <w:p>
+      <w:pPr>
+        <w:pStyle w:val="PargrafodaLista"/>
+        <w:numPr>
+          <w:ilvl w:val="2"/>
           <w:numId w:val="9"/>
         </w:numPr>
       </w:pPr>
       <w:r>
+        <w:t>Variável: dbcon</w:t>
+      </w:r>
+      <w:r>
+        <w:t xml:space="preserve"> = usada para criar conexão com o banco d</w:t>
+      </w:r>
+      <w:r>
+        <w:t>e dados;</w:t>
+      </w:r>
+    </w:p>
+    <w:p>
+      <w:pPr>
+        <w:pStyle w:val="PargrafodaLista"/>
+        <w:numPr>
+          <w:ilvl w:val="0"/>
+          <w:numId w:val="9"/>
+        </w:numPr>
+      </w:pPr>
+      <w:bookmarkStart w:id="0" w:name="_GoBack"/>
+      <w:bookmarkEnd w:id="0"/>
+      <w:r>
         <w:t xml:space="preserve">File </w:t>
       </w:r>
+      <w:proofErr w:type="gramStart"/>
       <w:r>
         <w:t>ExcessaoEditoraInvalida</w:t>
       </w:r>
+      <w:proofErr w:type="gramEnd"/>
       <w:r>
         <w:t>.php</w:t>
       </w:r>
@@ -2261,9 +2677,11 @@
       <w:r>
         <w:t xml:space="preserve">File </w:t>
       </w:r>
+      <w:proofErr w:type="gramStart"/>
       <w:r>
         <w:t>ExcessaoEmailInvalido</w:t>
       </w:r>
+      <w:proofErr w:type="gramEnd"/>
       <w:r>
         <w:t>.php</w:t>
       </w:r>
@@ -2279,9 +2697,11 @@
       <w:r>
         <w:t xml:space="preserve">File </w:t>
       </w:r>
+      <w:proofErr w:type="gramStart"/>
       <w:r>
         <w:t>ExcessaoNomeInvalido</w:t>
       </w:r>
+      <w:proofErr w:type="gramEnd"/>
       <w:r>
         <w:t>.php</w:t>
       </w:r>
@@ -2297,9 +2717,11 @@
       <w:r>
         <w:t xml:space="preserve">File </w:t>
       </w:r>
+      <w:proofErr w:type="gramStart"/>
       <w:r>
         <w:t>ExcessaoSenhaInvalida</w:t>
       </w:r>
+      <w:proofErr w:type="gramEnd"/>
       <w:r>
         <w:t>.php</w:t>
       </w:r>
@@ -2315,9 +2737,11 @@
       <w:r>
         <w:t xml:space="preserve">File </w:t>
       </w:r>
+      <w:proofErr w:type="gramStart"/>
       <w:r>
         <w:t>ExcessaoTelefoneInvalido</w:t>
       </w:r>
+      <w:proofErr w:type="gramEnd"/>
       <w:r>
         <w:t>.php</w:t>
       </w:r>
@@ -2333,9 +2757,11 @@
       <w:r>
         <w:t xml:space="preserve">File </w:t>
       </w:r>
+      <w:proofErr w:type="gramStart"/>
       <w:r>
         <w:t>ExcessaoTituloInvalido</w:t>
       </w:r>
+      <w:proofErr w:type="gramEnd"/>
       <w:r>
         <w:t>.php</w:t>
       </w:r>
@@ -2351,9 +2777,11 @@
       <w:r>
         <w:t xml:space="preserve">File </w:t>
       </w:r>
+      <w:proofErr w:type="gramStart"/>
       <w:r>
         <w:t>RecebeForm</w:t>
       </w:r>
+      <w:proofErr w:type="gramEnd"/>
       <w:r>
         <w:t>.php</w:t>
       </w:r>
@@ -2369,9 +2797,11 @@
       <w:r>
         <w:t xml:space="preserve">File </w:t>
       </w:r>
+      <w:proofErr w:type="gramStart"/>
       <w:r>
         <w:t>RecebeFormLivro</w:t>
       </w:r>
+      <w:proofErr w:type="gramEnd"/>
       <w:r>
         <w:t>.php</w:t>
       </w:r>
@@ -2387,11 +2817,16 @@
       <w:r>
         <w:t xml:space="preserve">File </w:t>
       </w:r>
+      <w:proofErr w:type="gramStart"/>
       <w:r>
         <w:t>Redireciona</w:t>
       </w:r>
       <w:r>
-        <w:t>.js</w:t>
+        <w:t>.</w:t>
+      </w:r>
+      <w:proofErr w:type="gramEnd"/>
+      <w:r>
+        <w:t>js</w:t>
       </w:r>
     </w:p>
     <w:p>
@@ -2405,9 +2840,11 @@
       <w:r>
         <w:t xml:space="preserve">File </w:t>
       </w:r>
+      <w:proofErr w:type="gramStart"/>
       <w:r>
         <w:t>ValidaDados</w:t>
       </w:r>
+      <w:proofErr w:type="gramEnd"/>
       <w:r>
         <w:t>.php</w:t>
       </w:r>
@@ -2423,11 +2860,16 @@
       <w:r>
         <w:t xml:space="preserve">File </w:t>
       </w:r>
+      <w:proofErr w:type="gramStart"/>
       <w:r>
         <w:t>m</w:t>
       </w:r>
       <w:r>
-        <w:t>ail.php</w:t>
+        <w:t>ail.</w:t>
+      </w:r>
+      <w:proofErr w:type="gramEnd"/>
+      <w:r>
+        <w:t>php</w:t>
       </w:r>
     </w:p>
     <w:p>
@@ -2502,7 +2944,15 @@
         </w:rPr>
       </w:pPr>
       <w:r>
-        <w:t>File LivrosStyle.css</w:t>
+        <w:t xml:space="preserve">File </w:t>
+      </w:r>
+      <w:proofErr w:type="gramStart"/>
+      <w:r>
+        <w:t>LivrosStyle</w:t>
+      </w:r>
+      <w:proofErr w:type="gramEnd"/>
+      <w:r>
+        <w:t>.css</w:t>
       </w:r>
     </w:p>
     <w:p>
@@ -2517,13 +2967,19 @@
         </w:rPr>
       </w:pPr>
       <w:r>
+        <w:lastRenderedPageBreak/>
         <w:t xml:space="preserve">File </w:t>
       </w:r>
+      <w:proofErr w:type="gramStart"/>
       <w:r>
         <w:t>Meus</w:t>
       </w:r>
       <w:r>
-        <w:t>LivrosStyle.css</w:t>
+        <w:t>LivrosStyle</w:t>
+      </w:r>
+      <w:proofErr w:type="gramEnd"/>
+      <w:r>
+        <w:t>.css</w:t>
       </w:r>
     </w:p>
     <w:p>
@@ -2538,7 +2994,15 @@
         </w:rPr>
       </w:pPr>
       <w:r>
-        <w:t>File MeusLivrosStyle2.css</w:t>
+        <w:t xml:space="preserve">File </w:t>
+      </w:r>
+      <w:proofErr w:type="gramStart"/>
+      <w:r>
+        <w:t>MeusLivrosStyle2</w:t>
+      </w:r>
+      <w:proofErr w:type="gramEnd"/>
+      <w:r>
+        <w:t>.css</w:t>
       </w:r>
     </w:p>
     <w:p>
@@ -2553,8 +3017,15 @@
         </w:rPr>
       </w:pPr>
       <w:r>
-        <w:lastRenderedPageBreak/>
-        <w:t>File TesteCss.css</w:t>
+        <w:t xml:space="preserve">File </w:t>
+      </w:r>
+      <w:proofErr w:type="gramStart"/>
+      <w:r>
+        <w:t>TesteCss</w:t>
+      </w:r>
+      <w:proofErr w:type="gramEnd"/>
+      <w:r>
+        <w:t>.css</w:t>
       </w:r>
     </w:p>
     <w:p>
@@ -2569,7 +3040,15 @@
         </w:rPr>
       </w:pPr>
       <w:r>
-        <w:t>File UsuarioStyle.css</w:t>
+        <w:t xml:space="preserve">File </w:t>
+      </w:r>
+      <w:proofErr w:type="gramStart"/>
+      <w:r>
+        <w:t>UsuarioStyle</w:t>
+      </w:r>
+      <w:proofErr w:type="gramEnd"/>
+      <w:r>
+        <w:t>.css</w:t>
       </w:r>
     </w:p>
     <w:p>
@@ -2584,7 +3063,15 @@
         </w:rPr>
       </w:pPr>
       <w:r>
-        <w:t>File main.css</w:t>
+        <w:t xml:space="preserve">File </w:t>
+      </w:r>
+      <w:proofErr w:type="gramStart"/>
+      <w:r>
+        <w:t>main.</w:t>
+      </w:r>
+      <w:proofErr w:type="gramEnd"/>
+      <w:r>
+        <w:t>css</w:t>
       </w:r>
     </w:p>
     <w:p>
@@ -2691,8 +3178,13 @@
       <w:r>
         <w:t xml:space="preserve"> </w:t>
       </w:r>
-      <w:r>
-        <w:t>android.ico</w:t>
+      <w:proofErr w:type="gramStart"/>
+      <w:r>
+        <w:t>android.</w:t>
+      </w:r>
+      <w:proofErr w:type="gramEnd"/>
+      <w:r>
+        <w:t>ico</w:t>
       </w:r>
     </w:p>
     <w:p>
@@ -2968,7 +3460,15 @@
         </w:numPr>
       </w:pPr>
       <w:r>
-        <w:t>File alteraUsuario.php</w:t>
+        <w:t xml:space="preserve">File </w:t>
+      </w:r>
+      <w:proofErr w:type="gramStart"/>
+      <w:r>
+        <w:t>alteraUsuario</w:t>
+      </w:r>
+      <w:proofErr w:type="gramEnd"/>
+      <w:r>
+        <w:t>.php</w:t>
       </w:r>
     </w:p>
     <w:p>
@@ -2992,7 +3492,15 @@
         </w:numPr>
       </w:pPr>
       <w:r>
-        <w:t>Variável: senhaFinal = recebe a senha da tabela de senhha do banco</w:t>
+        <w:t xml:space="preserve">Variável: </w:t>
+      </w:r>
+      <w:proofErr w:type="gramStart"/>
+      <w:r>
+        <w:t>senhaFinal</w:t>
+      </w:r>
+      <w:proofErr w:type="gramEnd"/>
+      <w:r>
+        <w:t xml:space="preserve"> = recebe a senha da tabela de senhha do banco</w:t>
       </w:r>
     </w:p>
     <w:p>
@@ -3004,7 +3512,15 @@
         </w:numPr>
       </w:pPr>
       <w:r>
-        <w:t>Variável: cadastro = recebe resultado da função checaCadastroId()</w:t>
+        <w:t xml:space="preserve">Variável: cadastro = recebe resultado da função </w:t>
+      </w:r>
+      <w:proofErr w:type="gramStart"/>
+      <w:r>
+        <w:t>checaCadastroId</w:t>
+      </w:r>
+      <w:proofErr w:type="gramEnd"/>
+      <w:r>
+        <w:t>()</w:t>
       </w:r>
     </w:p>
     <w:p>
@@ -3016,7 +3532,15 @@
         </w:numPr>
       </w:pPr>
       <w:r>
-        <w:t>File alterarLivro.php</w:t>
+        <w:t xml:space="preserve">File </w:t>
+      </w:r>
+      <w:proofErr w:type="gramStart"/>
+      <w:r>
+        <w:t>alterarLivro</w:t>
+      </w:r>
+      <w:proofErr w:type="gramEnd"/>
+      <w:r>
+        <w:t>.php</w:t>
       </w:r>
     </w:p>
     <w:p>
@@ -3052,7 +3576,15 @@
         </w:numPr>
       </w:pPr>
       <w:r>
-        <w:t>Variável: listaLivros = recebe resultado da função getLivroByid()</w:t>
+        <w:t xml:space="preserve">Variável: </w:t>
+      </w:r>
+      <w:proofErr w:type="gramStart"/>
+      <w:r>
+        <w:t>listaLivros</w:t>
+      </w:r>
+      <w:proofErr w:type="gramEnd"/>
+      <w:r>
+        <w:t xml:space="preserve"> = recebe resultado da função getLivroByid()</w:t>
       </w:r>
     </w:p>
     <w:p>
@@ -3064,7 +3596,15 @@
         </w:numPr>
       </w:pPr>
       <w:r>
-        <w:t>File cadastrarLivro.php</w:t>
+        <w:t xml:space="preserve">File </w:t>
+      </w:r>
+      <w:proofErr w:type="gramStart"/>
+      <w:r>
+        <w:t>cadastrarLivro</w:t>
+      </w:r>
+      <w:proofErr w:type="gramEnd"/>
+      <w:r>
+        <w:t>.php</w:t>
       </w:r>
     </w:p>
     <w:p>
@@ -3091,7 +3631,15 @@
         </w:numPr>
       </w:pPr>
       <w:r>
-        <w:t>File cadastrarUsuario.php</w:t>
+        <w:t xml:space="preserve">File </w:t>
+      </w:r>
+      <w:proofErr w:type="gramStart"/>
+      <w:r>
+        <w:t>cadastrarUsuario</w:t>
+      </w:r>
+      <w:proofErr w:type="gramEnd"/>
+      <w:r>
+        <w:t>.php</w:t>
       </w:r>
     </w:p>
     <w:p>
@@ -3118,7 +3666,15 @@
         </w:numPr>
       </w:pPr>
       <w:r>
-        <w:t>File compraLivro.php</w:t>
+        <w:t xml:space="preserve">File </w:t>
+      </w:r>
+      <w:proofErr w:type="gramStart"/>
+      <w:r>
+        <w:t>compraLivro</w:t>
+      </w:r>
+      <w:proofErr w:type="gramEnd"/>
+      <w:r>
+        <w:t>.php</w:t>
       </w:r>
     </w:p>
     <w:p>
@@ -3190,6 +3746,7 @@
         </w:numPr>
       </w:pPr>
       <w:r>
+        <w:lastRenderedPageBreak/>
         <w:t>Variável: id_dono = recebe id do dono do livro</w:t>
       </w:r>
     </w:p>
@@ -3202,7 +3759,15 @@
         </w:numPr>
       </w:pPr>
       <w:r>
-        <w:t>Variável: strSQL = recebe string do SQL</w:t>
+        <w:t xml:space="preserve">Variável: </w:t>
+      </w:r>
+      <w:proofErr w:type="gramStart"/>
+      <w:r>
+        <w:t>strSQL</w:t>
+      </w:r>
+      <w:proofErr w:type="gramEnd"/>
+      <w:r>
+        <w:t xml:space="preserve"> = recebe string do SQL</w:t>
       </w:r>
     </w:p>
     <w:p>
@@ -3214,8 +3779,15 @@
         </w:numPr>
       </w:pPr>
       <w:r>
-        <w:lastRenderedPageBreak/>
-        <w:t>Variável: rs = recebe o resultado da pesquisa no banco</w:t>
+        <w:t xml:space="preserve">Variável: </w:t>
+      </w:r>
+      <w:proofErr w:type="gramStart"/>
+      <w:r>
+        <w:t>rs</w:t>
+      </w:r>
+      <w:proofErr w:type="gramEnd"/>
+      <w:r>
+        <w:t xml:space="preserve"> = recebe o resultado da pesquisa no banco</w:t>
       </w:r>
     </w:p>
     <w:p>
@@ -3251,8 +3823,13 @@
         </w:numPr>
       </w:pPr>
       <w:r>
-        <w:t>Variável: strSQL5</w:t>
-      </w:r>
+        <w:t xml:space="preserve">Variável: </w:t>
+      </w:r>
+      <w:proofErr w:type="gramStart"/>
+      <w:r>
+        <w:t>strSQL5</w:t>
+      </w:r>
+      <w:proofErr w:type="gramEnd"/>
     </w:p>
     <w:p>
       <w:pPr>
@@ -3275,7 +3852,15 @@
         </w:numPr>
       </w:pPr>
       <w:r>
-        <w:t>File detalhesLivro.php</w:t>
+        <w:t xml:space="preserve">File </w:t>
+      </w:r>
+      <w:proofErr w:type="gramStart"/>
+      <w:r>
+        <w:t>detalhesLivro</w:t>
+      </w:r>
+      <w:proofErr w:type="gramEnd"/>
+      <w:r>
+        <w:t>.php</w:t>
       </w:r>
     </w:p>
     <w:p>
@@ -3335,7 +3920,15 @@
         </w:numPr>
       </w:pPr>
       <w:r>
-        <w:t>Variável: strSQL4 = seleciona o email do usuario</w:t>
+        <w:t xml:space="preserve">Variável: </w:t>
+      </w:r>
+      <w:proofErr w:type="gramStart"/>
+      <w:r>
+        <w:t>strSQL4</w:t>
+      </w:r>
+      <w:proofErr w:type="gramEnd"/>
+      <w:r>
+        <w:t xml:space="preserve"> = seleciona o email do usuario</w:t>
       </w:r>
     </w:p>
     <w:p>
@@ -3407,7 +4000,15 @@
         </w:numPr>
       </w:pPr>
       <w:r>
-        <w:t>File entrarLogin.php</w:t>
+        <w:t xml:space="preserve">File </w:t>
+      </w:r>
+      <w:proofErr w:type="gramStart"/>
+      <w:r>
+        <w:t>entrarLogin</w:t>
+      </w:r>
+      <w:proofErr w:type="gramEnd"/>
+      <w:r>
+        <w:t>.php</w:t>
       </w:r>
     </w:p>
     <w:p>
@@ -3419,7 +4020,15 @@
         </w:numPr>
       </w:pPr>
       <w:r>
-        <w:t>File excluiUsuario.php</w:t>
+        <w:t xml:space="preserve">File </w:t>
+      </w:r>
+      <w:proofErr w:type="gramStart"/>
+      <w:r>
+        <w:t>excluiUsuario</w:t>
+      </w:r>
+      <w:proofErr w:type="gramEnd"/>
+      <w:r>
+        <w:t>.php</w:t>
       </w:r>
     </w:p>
     <w:p>
@@ -3445,8 +4054,13 @@
       <w:r>
         <w:t xml:space="preserve">Variável: </w:t>
       </w:r>
-      <w:r>
-        <w:t>senhaFinal = recebe a senha da tabela de senhha do banco</w:t>
+      <w:proofErr w:type="gramStart"/>
+      <w:r>
+        <w:t>senhaFinal</w:t>
+      </w:r>
+      <w:proofErr w:type="gramEnd"/>
+      <w:r>
+        <w:t xml:space="preserve"> = recebe a senha da tabela de senhha do banco</w:t>
       </w:r>
     </w:p>
     <w:p>
@@ -3461,7 +4075,15 @@
         <w:t xml:space="preserve">Variável: </w:t>
       </w:r>
       <w:r>
-        <w:t>cadastro = recebe resultado da função checaCadastroId()</w:t>
+        <w:t xml:space="preserve">cadastro = recebe resultado da função </w:t>
+      </w:r>
+      <w:proofErr w:type="gramStart"/>
+      <w:r>
+        <w:t>checaCadastroId</w:t>
+      </w:r>
+      <w:proofErr w:type="gramEnd"/>
+      <w:r>
+        <w:t>()</w:t>
       </w:r>
     </w:p>
     <w:p>
@@ -3473,7 +4095,15 @@
         </w:numPr>
       </w:pPr>
       <w:r>
-        <w:t>File excluriLivro.php</w:t>
+        <w:t xml:space="preserve">File </w:t>
+      </w:r>
+      <w:proofErr w:type="gramStart"/>
+      <w:r>
+        <w:t>excluriLivro</w:t>
+      </w:r>
+      <w:proofErr w:type="gramEnd"/>
+      <w:r>
+        <w:t>.php</w:t>
       </w:r>
     </w:p>
     <w:p>
@@ -3500,7 +4130,15 @@
         </w:numPr>
       </w:pPr>
       <w:r>
-        <w:t>File indexLivro.php</w:t>
+        <w:t xml:space="preserve">File </w:t>
+      </w:r>
+      <w:proofErr w:type="gramStart"/>
+      <w:r>
+        <w:t>indexLivro</w:t>
+      </w:r>
+      <w:proofErr w:type="gramEnd"/>
+      <w:r>
+        <w:t>.php</w:t>
       </w:r>
     </w:p>
     <w:p>
@@ -3512,7 +4150,15 @@
         </w:numPr>
       </w:pPr>
       <w:r>
-        <w:t>File indexLogin.php</w:t>
+        <w:t xml:space="preserve">File </w:t>
+      </w:r>
+      <w:proofErr w:type="gramStart"/>
+      <w:r>
+        <w:t>indexLogin</w:t>
+      </w:r>
+      <w:proofErr w:type="gramEnd"/>
+      <w:r>
+        <w:t>.php</w:t>
       </w:r>
     </w:p>
     <w:p>
@@ -3524,7 +4170,15 @@
         </w:numPr>
       </w:pPr>
       <w:r>
-        <w:t>File indexUsuario.php</w:t>
+        <w:t xml:space="preserve">File </w:t>
+      </w:r>
+      <w:proofErr w:type="gramStart"/>
+      <w:r>
+        <w:t>indexUsuario</w:t>
+      </w:r>
+      <w:proofErr w:type="gramEnd"/>
+      <w:r>
+        <w:t>.php</w:t>
       </w:r>
     </w:p>
     <w:p>
@@ -3536,7 +4190,15 @@
         </w:numPr>
       </w:pPr>
       <w:r>
-        <w:t>File listaDeLivros.php</w:t>
+        <w:t xml:space="preserve">File </w:t>
+      </w:r>
+      <w:proofErr w:type="gramStart"/>
+      <w:r>
+        <w:t>listaDeLivros</w:t>
+      </w:r>
+      <w:proofErr w:type="gramEnd"/>
+      <w:r>
+        <w:t>.php</w:t>
       </w:r>
     </w:p>
     <w:p>
@@ -3560,7 +4222,15 @@
         </w:numPr>
       </w:pPr>
       <w:r>
-        <w:t>Variável: listaLivros = recebe resultado de getLivroById()</w:t>
+        <w:t xml:space="preserve">Variável: </w:t>
+      </w:r>
+      <w:proofErr w:type="gramStart"/>
+      <w:r>
+        <w:t>listaLivros</w:t>
+      </w:r>
+      <w:proofErr w:type="gramEnd"/>
+      <w:r>
+        <w:t xml:space="preserve"> = recebe resultado de getLivroById()</w:t>
       </w:r>
     </w:p>
     <w:p>
@@ -3572,7 +4242,15 @@
         </w:numPr>
       </w:pPr>
       <w:r>
-        <w:t>File livrosDisponiveis.php</w:t>
+        <w:t xml:space="preserve">File </w:t>
+      </w:r>
+      <w:proofErr w:type="gramStart"/>
+      <w:r>
+        <w:t>livrosDisponiveis</w:t>
+      </w:r>
+      <w:proofErr w:type="gramEnd"/>
+      <w:r>
+        <w:t>.php</w:t>
       </w:r>
     </w:p>
     <w:p>
@@ -3596,7 +4274,15 @@
         </w:numPr>
       </w:pPr>
       <w:r>
-        <w:t>Variável: listaLivros = recebe lita de todos os livros registrados</w:t>
+        <w:t xml:space="preserve">Variável: </w:t>
+      </w:r>
+      <w:proofErr w:type="gramStart"/>
+      <w:r>
+        <w:t>listaLivros</w:t>
+      </w:r>
+      <w:proofErr w:type="gramEnd"/>
+      <w:r>
+        <w:t xml:space="preserve"> = recebe lita de todos os livros registrados</w:t>
       </w:r>
     </w:p>
     <w:p>
@@ -3632,7 +4318,15 @@
         </w:numPr>
       </w:pPr>
       <w:r>
-        <w:t>File meusLivros.php</w:t>
+        <w:t xml:space="preserve">File </w:t>
+      </w:r>
+      <w:proofErr w:type="gramStart"/>
+      <w:r>
+        <w:t>meusLivros</w:t>
+      </w:r>
+      <w:proofErr w:type="gramEnd"/>
+      <w:r>
+        <w:t>.php</w:t>
       </w:r>
     </w:p>
     <w:p>
@@ -3656,7 +4350,15 @@
         </w:numPr>
       </w:pPr>
       <w:r>
-        <w:t>Variável: listaLivros = pega livros por id</w:t>
+        <w:t xml:space="preserve">Variável: </w:t>
+      </w:r>
+      <w:proofErr w:type="gramStart"/>
+      <w:r>
+        <w:t>listaLivros</w:t>
+      </w:r>
+      <w:proofErr w:type="gramEnd"/>
+      <w:r>
+        <w:t xml:space="preserve"> = pega livros por id</w:t>
       </w:r>
     </w:p>
     <w:p>
@@ -3692,11 +4394,14 @@
         </w:numPr>
       </w:pPr>
       <w:r>
+        <w:lastRenderedPageBreak/>
         <w:t xml:space="preserve">File </w:t>
       </w:r>
+      <w:proofErr w:type="gramStart"/>
       <w:r>
         <w:t>pesquisarLivro</w:t>
       </w:r>
+      <w:proofErr w:type="gramEnd"/>
       <w:r>
         <w:t>.php</w:t>
       </w:r>
@@ -3710,7 +4415,15 @@
         </w:numPr>
       </w:pPr>
       <w:r>
-        <w:t>File pesquisarUsuario.php</w:t>
+        <w:t xml:space="preserve">File </w:t>
+      </w:r>
+      <w:proofErr w:type="gramStart"/>
+      <w:r>
+        <w:t>pesquisarUsuario</w:t>
+      </w:r>
+      <w:proofErr w:type="gramEnd"/>
+      <w:r>
+        <w:t>.php</w:t>
       </w:r>
     </w:p>
     <w:p>
@@ -3722,8 +4435,15 @@
         </w:numPr>
       </w:pPr>
       <w:r>
-        <w:lastRenderedPageBreak/>
-        <w:t>File site.php</w:t>
+        <w:t xml:space="preserve">File </w:t>
+      </w:r>
+      <w:proofErr w:type="gramStart"/>
+      <w:r>
+        <w:t>site.</w:t>
+      </w:r>
+      <w:proofErr w:type="gramEnd"/>
+      <w:r>
+        <w:t>php</w:t>
       </w:r>
     </w:p>
     <w:p>
@@ -3750,7 +4470,15 @@
         </w:numPr>
       </w:pPr>
       <w:r>
-        <w:t>File usuarioPesquisado.php</w:t>
+        <w:t xml:space="preserve">File </w:t>
+      </w:r>
+      <w:proofErr w:type="gramStart"/>
+      <w:r>
+        <w:t>usuarioPesquisado</w:t>
+      </w:r>
+      <w:proofErr w:type="gramEnd"/>
+      <w:r>
+        <w:t>.php</w:t>
       </w:r>
     </w:p>
     <w:p>
@@ -3852,8 +4580,16 @@
         <w:rPr>
           <w:b/>
         </w:rPr>
-        <w:t xml:space="preserve"> TesteControle</w:t>
-      </w:r>
+        <w:t xml:space="preserve"> </w:t>
+      </w:r>
+      <w:proofErr w:type="gramStart"/>
+      <w:r>
+        <w:rPr>
+          <w:b/>
+        </w:rPr>
+        <w:t>TesteControle</w:t>
+      </w:r>
+      <w:proofErr w:type="gramEnd"/>
     </w:p>
     <w:p>
       <w:pPr>
@@ -3866,9 +4602,11 @@
       <w:r>
         <w:t xml:space="preserve">File </w:t>
       </w:r>
+      <w:proofErr w:type="gramStart"/>
       <w:r>
         <w:t>LivroControladorTest</w:t>
       </w:r>
+      <w:proofErr w:type="gramEnd"/>
       <w:r>
         <w:t>.php</w:t>
       </w:r>
@@ -3884,9 +4622,11 @@
       <w:r>
         <w:t xml:space="preserve">File </w:t>
       </w:r>
+      <w:proofErr w:type="gramStart"/>
       <w:r>
         <w:t>UsuarioControladorTest</w:t>
       </w:r>
+      <w:proofErr w:type="gramEnd"/>
       <w:r>
         <w:t>.php</w:t>
       </w:r>
@@ -3909,8 +4649,16 @@
         <w:rPr>
           <w:b/>
         </w:rPr>
-        <w:t xml:space="preserve"> TesteDao</w:t>
-      </w:r>
+        <w:t xml:space="preserve"> </w:t>
+      </w:r>
+      <w:proofErr w:type="gramStart"/>
+      <w:r>
+        <w:rPr>
+          <w:b/>
+        </w:rPr>
+        <w:t>TesteDao</w:t>
+      </w:r>
+      <w:proofErr w:type="gramEnd"/>
     </w:p>
     <w:p>
       <w:pPr>
@@ -3923,9 +4671,11 @@
       <w:r>
         <w:t xml:space="preserve">File </w:t>
       </w:r>
+      <w:proofErr w:type="gramStart"/>
       <w:r>
         <w:t>LivroDaoTest</w:t>
       </w:r>
+      <w:proofErr w:type="gramEnd"/>
       <w:r>
         <w:t>.php</w:t>
       </w:r>
@@ -3941,9 +4691,11 @@
       <w:r>
         <w:t xml:space="preserve">File </w:t>
       </w:r>
+      <w:proofErr w:type="gramStart"/>
       <w:r>
         <w:t>UsuarioDaoTest</w:t>
       </w:r>
+      <w:proofErr w:type="gramEnd"/>
       <w:r>
         <w:t>.php</w:t>
       </w:r>
@@ -3969,8 +4721,16 @@
         <w:rPr>
           <w:b/>
         </w:rPr>
-        <w:t xml:space="preserve"> TesteModelo</w:t>
-      </w:r>
+        <w:t xml:space="preserve"> </w:t>
+      </w:r>
+      <w:proofErr w:type="gramStart"/>
+      <w:r>
+        <w:rPr>
+          <w:b/>
+        </w:rPr>
+        <w:t>TesteModelo</w:t>
+      </w:r>
+      <w:proofErr w:type="gramEnd"/>
     </w:p>
     <w:p>
       <w:pPr>
@@ -4032,7 +4792,15 @@
         <w:t xml:space="preserve">File </w:t>
       </w:r>
       <w:r>
-        <w:t>bootstrap-responsive.min.css</w:t>
+        <w:t>bootstrap-</w:t>
+      </w:r>
+      <w:proofErr w:type="gramStart"/>
+      <w:r>
+        <w:t>responsive.</w:t>
+      </w:r>
+      <w:proofErr w:type="gramEnd"/>
+      <w:r>
+        <w:t>min.css</w:t>
       </w:r>
     </w:p>
     <w:p>
@@ -4046,8 +4814,13 @@
       <w:r>
         <w:t xml:space="preserve">File </w:t>
       </w:r>
-      <w:r>
-        <w:t>bootstrap.min</w:t>
+      <w:proofErr w:type="gramStart"/>
+      <w:r>
+        <w:t>bootstrap.</w:t>
+      </w:r>
+      <w:proofErr w:type="gramEnd"/>
+      <w:r>
+        <w:t>min</w:t>
       </w:r>
       <w:r>
         <w:t>.css</w:t>
@@ -4062,7 +4835,15 @@
         </w:numPr>
       </w:pPr>
       <w:r>
-        <w:t>File style.css</w:t>
+        <w:t xml:space="preserve">File </w:t>
+      </w:r>
+      <w:proofErr w:type="gramStart"/>
+      <w:r>
+        <w:t>style.</w:t>
+      </w:r>
+      <w:proofErr w:type="gramEnd"/>
+      <w:r>
+        <w:t>css</w:t>
       </w:r>
     </w:p>
     <w:p>
@@ -4173,8 +4954,13 @@
       <w:r>
         <w:t xml:space="preserve">File </w:t>
       </w:r>
-      <w:r>
-        <w:t>bootstrap.min.js</w:t>
+      <w:proofErr w:type="gramStart"/>
+      <w:r>
+        <w:t>bootstrap.</w:t>
+      </w:r>
+      <w:proofErr w:type="gramEnd"/>
+      <w:r>
+        <w:t>min.js</w:t>
       </w:r>
     </w:p>
     <w:p>
@@ -4188,54 +4974,150 @@
       <w:r>
         <w:t xml:space="preserve">File </w:t>
       </w:r>
+      <w:proofErr w:type="gramStart"/>
       <w:r>
         <w:t>highcharts</w:t>
       </w:r>
       <w:r>
+        <w:t>.</w:t>
+      </w:r>
+      <w:proofErr w:type="gramEnd"/>
+      <w:r>
+        <w:t>js</w:t>
+      </w:r>
+    </w:p>
+    <w:p>
+      <w:pPr>
+        <w:pStyle w:val="PargrafodaLista"/>
+        <w:numPr>
+          <w:ilvl w:val="0"/>
+          <w:numId w:val="24"/>
+        </w:numPr>
+      </w:pPr>
+      <w:r>
+        <w:t xml:space="preserve">File </w:t>
+      </w:r>
+      <w:proofErr w:type="gramStart"/>
+      <w:r>
+        <w:t>html5shiv</w:t>
+      </w:r>
+      <w:r>
+        <w:t>.</w:t>
+      </w:r>
+      <w:proofErr w:type="gramEnd"/>
+      <w:r>
+        <w:t>js</w:t>
+      </w:r>
+    </w:p>
+    <w:p>
+      <w:pPr>
+        <w:pStyle w:val="PargrafodaLista"/>
+        <w:numPr>
+          <w:ilvl w:val="0"/>
+          <w:numId w:val="24"/>
+        </w:numPr>
+      </w:pPr>
+      <w:r>
+        <w:t xml:space="preserve">File </w:t>
+      </w:r>
+      <w:proofErr w:type="gramStart"/>
+      <w:r>
+        <w:t>jquery.</w:t>
+      </w:r>
+      <w:proofErr w:type="gramEnd"/>
+      <w:r>
+        <w:t>min</w:t>
+      </w:r>
+      <w:r>
         <w:t>.js</w:t>
       </w:r>
     </w:p>
     <w:p>
       <w:pPr>
         <w:pStyle w:val="PargrafodaLista"/>
-        <w:numPr>
-          <w:ilvl w:val="0"/>
-          <w:numId w:val="24"/>
+        <w:ind w:left="3600"/>
+      </w:pPr>
+    </w:p>
+    <w:p>
+      <w:pPr>
+        <w:pStyle w:val="PargrafodaLista"/>
+        <w:numPr>
+          <w:ilvl w:val="0"/>
+          <w:numId w:val="21"/>
         </w:numPr>
       </w:pPr>
       <w:r>
         <w:t xml:space="preserve">File </w:t>
       </w:r>
-      <w:r>
-        <w:t>html5shiv</w:t>
-      </w:r>
-      <w:r>
-        <w:t>.js</w:t>
-      </w:r>
-    </w:p>
-    <w:p>
-      <w:pPr>
-        <w:pStyle w:val="PargrafodaLista"/>
-        <w:numPr>
-          <w:ilvl w:val="0"/>
-          <w:numId w:val="24"/>
+      <w:proofErr w:type="gramStart"/>
+      <w:r>
+        <w:t>Modelo.</w:t>
+      </w:r>
+      <w:proofErr w:type="gramEnd"/>
+      <w:r>
+        <w:t>dashboard.html</w:t>
+      </w:r>
+    </w:p>
+    <w:p>
+      <w:pPr>
+        <w:pStyle w:val="PargrafodaLista"/>
+        <w:numPr>
+          <w:ilvl w:val="0"/>
+          <w:numId w:val="21"/>
+        </w:numPr>
+      </w:pPr>
+      <w:r>
+        <w:t>File Modelo.html</w:t>
+      </w:r>
+    </w:p>
+    <w:p>
+      <w:pPr>
+        <w:pStyle w:val="PargrafodaLista"/>
+        <w:numPr>
+          <w:ilvl w:val="0"/>
+          <w:numId w:val="21"/>
+        </w:numPr>
+      </w:pPr>
+      <w:r>
+        <w:t>File</w:t>
+      </w:r>
+      <w:r>
+        <w:t xml:space="preserve"> </w:t>
+      </w:r>
+      <w:proofErr w:type="gramStart"/>
+      <w:r>
+        <w:t>Modelo_Livro</w:t>
+      </w:r>
+      <w:proofErr w:type="gramEnd"/>
+      <w:r>
+        <w:t>.php</w:t>
+      </w:r>
+      <w:r>
+        <w:t>.html</w:t>
+      </w:r>
+    </w:p>
+    <w:p>
+      <w:pPr>
+        <w:pStyle w:val="PargrafodaLista"/>
+        <w:numPr>
+          <w:ilvl w:val="0"/>
+          <w:numId w:val="21"/>
         </w:numPr>
       </w:pPr>
       <w:r>
         <w:t xml:space="preserve">File </w:t>
       </w:r>
-      <w:r>
-        <w:t>jquery.min</w:t>
-      </w:r>
-      <w:r>
-        <w:t>.js</w:t>
-      </w:r>
-    </w:p>
-    <w:p>
-      <w:pPr>
-        <w:pStyle w:val="PargrafodaLista"/>
-        <w:ind w:left="3600"/>
-      </w:pPr>
+      <w:proofErr w:type="gramStart"/>
+      <w:r>
+        <w:t>Modelo_Usuario</w:t>
+      </w:r>
+      <w:proofErr w:type="gramEnd"/>
+      <w:r>
+        <w:t>.php</w:t>
+      </w:r>
+      <w:r>
+        <w:t>.html</w:t>
+      </w:r>
     </w:p>
     <w:p>
       <w:pPr>
@@ -4246,7 +5128,18 @@
         </w:numPr>
       </w:pPr>
       <w:r>
-        <w:t>File Modelo.dashboard.html</w:t>
+        <w:t xml:space="preserve">File </w:t>
+      </w:r>
+      <w:proofErr w:type="gramStart"/>
+      <w:r>
+        <w:t>Utilidades.</w:t>
+      </w:r>
+      <w:proofErr w:type="gramEnd"/>
+      <w:r>
+        <w:t>dashboard</w:t>
+      </w:r>
+      <w:r>
+        <w:t>.html</w:t>
       </w:r>
     </w:p>
     <w:p>
@@ -4258,7 +5151,13 @@
         </w:numPr>
       </w:pPr>
       <w:r>
-        <w:t>File Modelo.html</w:t>
+        <w:t xml:space="preserve">File </w:t>
+      </w:r>
+      <w:r>
+        <w:t>Utilidades</w:t>
+      </w:r>
+      <w:r>
+        <w:t>.html</w:t>
       </w:r>
     </w:p>
     <w:p>
@@ -4270,10 +5169,15 @@
         </w:numPr>
       </w:pPr>
       <w:r>
-        <w:t>File</w:t>
-      </w:r>
-      <w:r>
-        <w:t xml:space="preserve"> Modelo_Livro.php</w:t>
+        <w:t xml:space="preserve">File </w:t>
+      </w:r>
+      <w:proofErr w:type="gramStart"/>
+      <w:r>
+        <w:t>Utilidades_ExcessaoEditoraInvalida</w:t>
+      </w:r>
+      <w:proofErr w:type="gramEnd"/>
+      <w:r>
+        <w:t>.php</w:t>
       </w:r>
       <w:r>
         <w:t>.html</w:t>
@@ -4290,8 +5194,13 @@
       <w:r>
         <w:t xml:space="preserve">File </w:t>
       </w:r>
-      <w:r>
-        <w:t>Modelo_Usuario.php</w:t>
+      <w:proofErr w:type="gramStart"/>
+      <w:r>
+        <w:t>Utilidades_ExcessaoEmailInvalido</w:t>
+      </w:r>
+      <w:proofErr w:type="gramEnd"/>
+      <w:r>
+        <w:t>.php</w:t>
       </w:r>
       <w:r>
         <w:t>.html</w:t>
@@ -4308,8 +5217,13 @@
       <w:r>
         <w:t xml:space="preserve">File </w:t>
       </w:r>
-      <w:r>
-        <w:t>Utilidades.dashboard</w:t>
+      <w:proofErr w:type="gramStart"/>
+      <w:r>
+        <w:t>Utilidades_ExcessaoNomeInvalido</w:t>
+      </w:r>
+      <w:proofErr w:type="gramEnd"/>
+      <w:r>
+        <w:t>.php</w:t>
       </w:r>
       <w:r>
         <w:t>.html</w:t>
@@ -4326,8 +5240,13 @@
       <w:r>
         <w:t xml:space="preserve">File </w:t>
       </w:r>
-      <w:r>
-        <w:t>Utilidades</w:t>
+      <w:proofErr w:type="gramStart"/>
+      <w:r>
+        <w:t>Utilidades_ExcessaoSenhaInvalida</w:t>
+      </w:r>
+      <w:proofErr w:type="gramEnd"/>
+      <w:r>
+        <w:t>.php</w:t>
       </w:r>
       <w:r>
         <w:t>.html</w:t>
@@ -4344,8 +5263,13 @@
       <w:r>
         <w:t xml:space="preserve">File </w:t>
       </w:r>
-      <w:r>
-        <w:t>Utilidades_ExcessaoEditoraInvalida.php</w:t>
+      <w:proofErr w:type="gramStart"/>
+      <w:r>
+        <w:t>Utilidades_ExcessaoTelefoneInvalido</w:t>
+      </w:r>
+      <w:proofErr w:type="gramEnd"/>
+      <w:r>
+        <w:t>.php</w:t>
       </w:r>
       <w:r>
         <w:t>.html</w:t>
@@ -4362,8 +5286,13 @@
       <w:r>
         <w:t xml:space="preserve">File </w:t>
       </w:r>
-      <w:r>
-        <w:t>Utilidades_ExcessaoEmailInvalido.php</w:t>
+      <w:proofErr w:type="gramStart"/>
+      <w:r>
+        <w:t>Utilidades_ExcessaoTituloInvalido</w:t>
+      </w:r>
+      <w:proofErr w:type="gramEnd"/>
+      <w:r>
+        <w:t>.php</w:t>
       </w:r>
       <w:r>
         <w:t>.html</w:t>
@@ -4378,10 +5307,16 @@
         </w:numPr>
       </w:pPr>
       <w:r>
+        <w:lastRenderedPageBreak/>
         <w:t xml:space="preserve">File </w:t>
       </w:r>
-      <w:r>
-        <w:t>Utilidades_ExcessaoNomeInvalido.php</w:t>
+      <w:proofErr w:type="gramStart"/>
+      <w:r>
+        <w:t>Utilidades_ValidaDados</w:t>
+      </w:r>
+      <w:proofErr w:type="gramEnd"/>
+      <w:r>
+        <w:t>.php</w:t>
       </w:r>
       <w:r>
         <w:t>.html</w:t>
@@ -4398,8 +5333,13 @@
       <w:r>
         <w:t xml:space="preserve">File </w:t>
       </w:r>
-      <w:r>
-        <w:t>Utilidades_ExcessaoSenhaInvalida.php</w:t>
+      <w:proofErr w:type="gramStart"/>
+      <w:r>
+        <w:t>index.</w:t>
+      </w:r>
+      <w:proofErr w:type="gramEnd"/>
+      <w:r>
+        <w:t>dashboard</w:t>
       </w:r>
       <w:r>
         <w:t>.html</w:t>
@@ -4414,143 +5354,102 @@
         </w:numPr>
       </w:pPr>
       <w:r>
+        <w:t>Index</w:t>
+      </w:r>
+      <w:r>
+        <w:t>.html</w:t>
+      </w:r>
+    </w:p>
+    <w:p>
+      <w:pPr>
+        <w:pStyle w:val="PargrafodaLista"/>
+        <w:ind w:left="2880"/>
+      </w:pPr>
+    </w:p>
+    <w:p>
+      <w:pPr>
+        <w:pStyle w:val="PargrafodaLista"/>
+        <w:numPr>
+          <w:ilvl w:val="0"/>
+          <w:numId w:val="20"/>
+        </w:numPr>
+      </w:pPr>
+      <w:r>
         <w:t xml:space="preserve">File </w:t>
       </w:r>
-      <w:r>
-        <w:t>Utilidades_ExcessaoTelefoneInvalido.php</w:t>
-      </w:r>
-      <w:r>
-        <w:t>.html</w:t>
-      </w:r>
-    </w:p>
-    <w:p>
-      <w:pPr>
-        <w:pStyle w:val="PargrafodaLista"/>
-        <w:numPr>
-          <w:ilvl w:val="0"/>
-          <w:numId w:val="21"/>
+      <w:proofErr w:type="gramStart"/>
+      <w:r>
+        <w:t>LivroTest</w:t>
+      </w:r>
+      <w:proofErr w:type="gramEnd"/>
+      <w:r>
+        <w:t>.php</w:t>
+      </w:r>
+    </w:p>
+    <w:p>
+      <w:pPr>
+        <w:pStyle w:val="PargrafodaLista"/>
+        <w:numPr>
+          <w:ilvl w:val="0"/>
+          <w:numId w:val="20"/>
         </w:numPr>
       </w:pPr>
       <w:r>
         <w:t xml:space="preserve">File </w:t>
       </w:r>
-      <w:r>
-        <w:t>Utilidades_ExcessaoTituloInvalido.php</w:t>
-      </w:r>
-      <w:r>
-        <w:t>.html</w:t>
-      </w:r>
-    </w:p>
-    <w:p>
-      <w:pPr>
-        <w:pStyle w:val="PargrafodaLista"/>
-        <w:numPr>
-          <w:ilvl w:val="0"/>
-          <w:numId w:val="21"/>
+      <w:proofErr w:type="gramStart"/>
+      <w:r>
+        <w:t>UsuarioTest</w:t>
+      </w:r>
+      <w:proofErr w:type="gramEnd"/>
+      <w:r>
+        <w:t>.php</w:t>
+      </w:r>
+    </w:p>
+    <w:p>
+      <w:pPr>
+        <w:pStyle w:val="PargrafodaLista"/>
+        <w:ind w:left="2160"/>
+      </w:pPr>
+    </w:p>
+    <w:p>
+      <w:pPr>
+        <w:pStyle w:val="PargrafodaLista"/>
+        <w:numPr>
+          <w:ilvl w:val="0"/>
+          <w:numId w:val="17"/>
         </w:numPr>
       </w:pPr>
       <w:r>
         <w:t xml:space="preserve">File </w:t>
       </w:r>
-      <w:r>
-        <w:t>Utilidades_ValidaDados.php</w:t>
-      </w:r>
-      <w:r>
-        <w:t>.html</w:t>
-      </w:r>
-    </w:p>
-    <w:p>
-      <w:pPr>
-        <w:pStyle w:val="PargrafodaLista"/>
-        <w:numPr>
-          <w:ilvl w:val="0"/>
-          <w:numId w:val="21"/>
+      <w:proofErr w:type="gramStart"/>
+      <w:r>
+        <w:t>bootstrap.</w:t>
+      </w:r>
+      <w:proofErr w:type="gramEnd"/>
+      <w:r>
+        <w:t>php</w:t>
+      </w:r>
+    </w:p>
+    <w:p>
+      <w:pPr>
+        <w:pStyle w:val="PargrafodaLista"/>
+        <w:numPr>
+          <w:ilvl w:val="0"/>
+          <w:numId w:val="17"/>
         </w:numPr>
       </w:pPr>
       <w:r>
         <w:t xml:space="preserve">File </w:t>
       </w:r>
-      <w:r>
-        <w:t>index.dashboard</w:t>
-      </w:r>
-      <w:r>
-        <w:t>.html</w:t>
-      </w:r>
-    </w:p>
-    <w:p>
-      <w:pPr>
-        <w:pStyle w:val="PargrafodaLista"/>
-        <w:numPr>
-          <w:ilvl w:val="0"/>
-          <w:numId w:val="21"/>
-        </w:numPr>
-      </w:pPr>
-      <w:r>
-        <w:lastRenderedPageBreak/>
-        <w:t>Index</w:t>
-      </w:r>
-      <w:r>
-        <w:t>.html</w:t>
-      </w:r>
-    </w:p>
-    <w:p>
-      <w:pPr>
-        <w:pStyle w:val="PargrafodaLista"/>
-        <w:ind w:left="2880"/>
-      </w:pPr>
-    </w:p>
-    <w:p>
-      <w:pPr>
-        <w:pStyle w:val="PargrafodaLista"/>
-        <w:numPr>
-          <w:ilvl w:val="0"/>
-          <w:numId w:val="20"/>
-        </w:numPr>
-      </w:pPr>
-      <w:r>
-        <w:t>File LivroTest.php</w:t>
-      </w:r>
-    </w:p>
-    <w:p>
-      <w:pPr>
-        <w:pStyle w:val="PargrafodaLista"/>
-        <w:numPr>
-          <w:ilvl w:val="0"/>
-          <w:numId w:val="20"/>
-        </w:numPr>
-      </w:pPr>
-      <w:r>
-        <w:t>File UsuarioTest.php</w:t>
-      </w:r>
-    </w:p>
-    <w:p>
-      <w:pPr>
-        <w:pStyle w:val="PargrafodaLista"/>
-        <w:ind w:left="2160"/>
-      </w:pPr>
-    </w:p>
-    <w:p>
-      <w:pPr>
-        <w:pStyle w:val="PargrafodaLista"/>
-        <w:numPr>
-          <w:ilvl w:val="0"/>
-          <w:numId w:val="17"/>
-        </w:numPr>
-      </w:pPr>
-      <w:r>
-        <w:t>File bootstrap.php</w:t>
-      </w:r>
-    </w:p>
-    <w:p>
-      <w:pPr>
-        <w:pStyle w:val="PargrafodaLista"/>
-        <w:numPr>
-          <w:ilvl w:val="0"/>
-          <w:numId w:val="17"/>
-        </w:numPr>
-      </w:pPr>
-      <w:r>
-        <w:t>File phpunit.xml</w:t>
+      <w:proofErr w:type="gramStart"/>
+      <w:r>
+        <w:t>phpunit.</w:t>
+      </w:r>
+      <w:proofErr w:type="gramEnd"/>
+      <w:r>
+        <w:t>xml</w:t>
       </w:r>
     </w:p>
     <w:p/>
@@ -4573,7 +5472,7 @@
 </file>
 
 <file path=word/endnotes.xml><?xml version="1.0" encoding="utf-8"?>
-<w:endnotes xmlns:wpc="http://schemas.microsoft.com/office/word/2010/wordprocessingCanvas" xmlns:mc="http://schemas.openxmlformats.org/markup-compatibility/2006" xmlns:o="urn:schemas-microsoft-com:office:office" xmlns:r="http://schemas.openxmlformats.org/officeDocument/2006/relationships" xmlns:m="http://schemas.openxmlformats.org/officeDocument/2006/math" xmlns:v="urn:schemas-microsoft-com:vml" xmlns:wp14="http://schemas.microsoft.com/office/word/2010/wordprocessingDrawing" xmlns:wp="http://schemas.openxmlformats.org/drawingml/2006/wordprocessingDrawing" xmlns:w10="urn:schemas-microsoft-com:office:word" xmlns:w="http://schemas.openxmlformats.org/wordprocessingml/2006/main" xmlns:w14="http://schemas.microsoft.com/office/word/2010/wordml" xmlns:w15="http://schemas.microsoft.com/office/word/2012/wordml" xmlns:wpg="http://schemas.microsoft.com/office/word/2010/wordprocessingGroup" xmlns:wpi="http://schemas.microsoft.com/office/word/2010/wordprocessingInk" xmlns:wne="http://schemas.microsoft.com/office/word/2006/wordml" xmlns:wps="http://schemas.microsoft.com/office/word/2010/wordprocessingShape" mc:Ignorable="w14 w15 wp14">
+<w:endnotes xmlns:wpc="http://schemas.microsoft.com/office/word/2010/wordprocessingCanvas" xmlns:mc="http://schemas.openxmlformats.org/markup-compatibility/2006" xmlns:o="urn:schemas-microsoft-com:office:office" xmlns:r="http://schemas.openxmlformats.org/officeDocument/2006/relationships" xmlns:m="http://schemas.openxmlformats.org/officeDocument/2006/math" xmlns:v="urn:schemas-microsoft-com:vml" xmlns:wp14="http://schemas.microsoft.com/office/word/2010/wordprocessingDrawing" xmlns:wp="http://schemas.openxmlformats.org/drawingml/2006/wordprocessingDrawing" xmlns:w10="urn:schemas-microsoft-com:office:word" xmlns:w="http://schemas.openxmlformats.org/wordprocessingml/2006/main" xmlns:w14="http://schemas.microsoft.com/office/word/2010/wordml" xmlns:wpg="http://schemas.microsoft.com/office/word/2010/wordprocessingGroup" xmlns:wpi="http://schemas.microsoft.com/office/word/2010/wordprocessingInk" xmlns:wne="http://schemas.microsoft.com/office/word/2006/wordml" xmlns:wps="http://schemas.microsoft.com/office/word/2010/wordprocessingShape" mc:Ignorable="w14 wp14">
   <w:endnote w:type="separator" w:id="-1">
     <w:p>
       <w:pPr>
@@ -4598,7 +5497,7 @@
 </file>
 
 <file path=word/footnotes.xml><?xml version="1.0" encoding="utf-8"?>
-<w:footnotes xmlns:wpc="http://schemas.microsoft.com/office/word/2010/wordprocessingCanvas" xmlns:mc="http://schemas.openxmlformats.org/markup-compatibility/2006" xmlns:o="urn:schemas-microsoft-com:office:office" xmlns:r="http://schemas.openxmlformats.org/officeDocument/2006/relationships" xmlns:m="http://schemas.openxmlformats.org/officeDocument/2006/math" xmlns:v="urn:schemas-microsoft-com:vml" xmlns:wp14="http://schemas.microsoft.com/office/word/2010/wordprocessingDrawing" xmlns:wp="http://schemas.openxmlformats.org/drawingml/2006/wordprocessingDrawing" xmlns:w10="urn:schemas-microsoft-com:office:word" xmlns:w="http://schemas.openxmlformats.org/wordprocessingml/2006/main" xmlns:w14="http://schemas.microsoft.com/office/word/2010/wordml" xmlns:w15="http://schemas.microsoft.com/office/word/2012/wordml" xmlns:wpg="http://schemas.microsoft.com/office/word/2010/wordprocessingGroup" xmlns:wpi="http://schemas.microsoft.com/office/word/2010/wordprocessingInk" xmlns:wne="http://schemas.microsoft.com/office/word/2006/wordml" xmlns:wps="http://schemas.microsoft.com/office/word/2010/wordprocessingShape" mc:Ignorable="w14 w15 wp14">
+<w:footnotes xmlns:wpc="http://schemas.microsoft.com/office/word/2010/wordprocessingCanvas" xmlns:mc="http://schemas.openxmlformats.org/markup-compatibility/2006" xmlns:o="urn:schemas-microsoft-com:office:office" xmlns:r="http://schemas.openxmlformats.org/officeDocument/2006/relationships" xmlns:m="http://schemas.openxmlformats.org/officeDocument/2006/math" xmlns:v="urn:schemas-microsoft-com:vml" xmlns:wp14="http://schemas.microsoft.com/office/word/2010/wordprocessingDrawing" xmlns:wp="http://schemas.openxmlformats.org/drawingml/2006/wordprocessingDrawing" xmlns:w10="urn:schemas-microsoft-com:office:word" xmlns:w="http://schemas.openxmlformats.org/wordprocessingml/2006/main" xmlns:w14="http://schemas.microsoft.com/office/word/2010/wordml" xmlns:wpg="http://schemas.microsoft.com/office/word/2010/wordprocessingGroup" xmlns:wpi="http://schemas.microsoft.com/office/word/2010/wordprocessingInk" xmlns:wne="http://schemas.microsoft.com/office/word/2006/wordml" xmlns:wps="http://schemas.microsoft.com/office/word/2010/wordprocessingShape" mc:Ignorable="w14 wp14">
   <w:footnote w:type="separator" w:id="-1">
     <w:p>
       <w:pPr>
@@ -4623,7 +5522,7 @@
 </file>
 
 <file path=word/numbering.xml><?xml version="1.0" encoding="utf-8"?>
-<w:numbering xmlns:wpc="http://schemas.microsoft.com/office/word/2010/wordprocessingCanvas" xmlns:mc="http://schemas.openxmlformats.org/markup-compatibility/2006" xmlns:o="urn:schemas-microsoft-com:office:office" xmlns:r="http://schemas.openxmlformats.org/officeDocument/2006/relationships" xmlns:m="http://schemas.openxmlformats.org/officeDocument/2006/math" xmlns:v="urn:schemas-microsoft-com:vml" xmlns:wp14="http://schemas.microsoft.com/office/word/2010/wordprocessingDrawing" xmlns:wp="http://schemas.openxmlformats.org/drawingml/2006/wordprocessingDrawing" xmlns:w10="urn:schemas-microsoft-com:office:word" xmlns:w="http://schemas.openxmlformats.org/wordprocessingml/2006/main" xmlns:w14="http://schemas.microsoft.com/office/word/2010/wordml" xmlns:w15="http://schemas.microsoft.com/office/word/2012/wordml" xmlns:wpg="http://schemas.microsoft.com/office/word/2010/wordprocessingGroup" xmlns:wpi="http://schemas.microsoft.com/office/word/2010/wordprocessingInk" xmlns:wne="http://schemas.microsoft.com/office/word/2006/wordml" xmlns:wps="http://schemas.microsoft.com/office/word/2010/wordprocessingShape" mc:Ignorable="w14 w15 wp14">
+<w:numbering xmlns:wpc="http://schemas.microsoft.com/office/word/2010/wordprocessingCanvas" xmlns:mc="http://schemas.openxmlformats.org/markup-compatibility/2006" xmlns:o="urn:schemas-microsoft-com:office:office" xmlns:r="http://schemas.openxmlformats.org/officeDocument/2006/relationships" xmlns:m="http://schemas.openxmlformats.org/officeDocument/2006/math" xmlns:v="urn:schemas-microsoft-com:vml" xmlns:wp14="http://schemas.microsoft.com/office/word/2010/wordprocessingDrawing" xmlns:wp="http://schemas.openxmlformats.org/drawingml/2006/wordprocessingDrawing" xmlns:w10="urn:schemas-microsoft-com:office:word" xmlns:w="http://schemas.openxmlformats.org/wordprocessingml/2006/main" xmlns:w14="http://schemas.microsoft.com/office/word/2010/wordml" xmlns:wpg="http://schemas.microsoft.com/office/word/2010/wordprocessingGroup" xmlns:wpi="http://schemas.microsoft.com/office/word/2010/wordprocessingInk" xmlns:wne="http://schemas.microsoft.com/office/word/2006/wordml" xmlns:wps="http://schemas.microsoft.com/office/word/2010/wordprocessingShape" mc:Ignorable="w14 wp14">
   <w:abstractNum w:abstractNumId="0">
     <w:nsid w:val="0CA95D26"/>
     <w:multiLevelType w:val="hybridMultilevel"/>
@@ -6674,7 +7573,7 @@
         <w:rFonts w:ascii="Symbol" w:hAnsi="Symbol" w:hint="default"/>
       </w:rPr>
     </w:lvl>
-    <w:lvl w:ilvl="1" w:tplc="04160003" w:tentative="1">
+    <w:lvl w:ilvl="1" w:tplc="04160003">
       <w:start w:val="1"/>
       <w:numFmt w:val="bullet"/>
       <w:lvlText w:val="o"/>
@@ -6686,7 +7585,7 @@
         <w:rFonts w:ascii="Courier New" w:hAnsi="Courier New" w:cs="Courier New" w:hint="default"/>
       </w:rPr>
     </w:lvl>
-    <w:lvl w:ilvl="2" w:tplc="04160005" w:tentative="1">
+    <w:lvl w:ilvl="2" w:tplc="04160005">
       <w:start w:val="1"/>
       <w:numFmt w:val="bullet"/>
       <w:lvlText w:val=""/>
@@ -9152,7 +10051,7 @@
 </file>
 
 <file path=word/styles.xml><?xml version="1.0" encoding="utf-8"?>
-<w:styles xmlns:mc="http://schemas.openxmlformats.org/markup-compatibility/2006" xmlns:r="http://schemas.openxmlformats.org/officeDocument/2006/relationships" xmlns:w="http://schemas.openxmlformats.org/wordprocessingml/2006/main" xmlns:w14="http://schemas.microsoft.com/office/word/2010/wordml" xmlns:w15="http://schemas.microsoft.com/office/word/2012/wordml" mc:Ignorable="w14 w15">
+<w:styles xmlns:mc="http://schemas.openxmlformats.org/markup-compatibility/2006" xmlns:r="http://schemas.openxmlformats.org/officeDocument/2006/relationships" xmlns:w="http://schemas.openxmlformats.org/wordprocessingml/2006/main" xmlns:w14="http://schemas.microsoft.com/office/word/2010/wordml" mc:Ignorable="w14">
   <w:docDefaults>
     <w:rPrDefault>
       <w:rPr>
@@ -9168,378 +10067,410 @@
       </w:pPr>
     </w:pPrDefault>
   </w:docDefaults>
-  <w:latentStyles w:defLockedState="0" w:defUIPriority="99" w:defSemiHidden="0" w:defUnhideWhenUsed="0" w:defQFormat="0" w:count="371">
-    <w:lsdException w:name="Normal" w:uiPriority="0" w:qFormat="1"/>
-    <w:lsdException w:name="heading 1" w:uiPriority="9" w:qFormat="1"/>
-    <w:lsdException w:name="heading 2" w:semiHidden="1" w:uiPriority="9" w:unhideWhenUsed="1" w:qFormat="1"/>
-    <w:lsdException w:name="heading 3" w:semiHidden="1" w:uiPriority="9" w:unhideWhenUsed="1" w:qFormat="1"/>
-    <w:lsdException w:name="heading 4" w:semiHidden="1" w:uiPriority="9" w:unhideWhenUsed="1" w:qFormat="1"/>
-    <w:lsdException w:name="heading 5" w:semiHidden="1" w:uiPriority="9" w:unhideWhenUsed="1" w:qFormat="1"/>
-    <w:lsdException w:name="heading 6" w:semiHidden="1" w:uiPriority="9" w:unhideWhenUsed="1" w:qFormat="1"/>
-    <w:lsdException w:name="heading 7" w:semiHidden="1" w:uiPriority="9" w:unhideWhenUsed="1" w:qFormat="1"/>
-    <w:lsdException w:name="heading 8" w:semiHidden="1" w:uiPriority="9" w:unhideWhenUsed="1" w:qFormat="1"/>
-    <w:lsdException w:name="heading 9" w:semiHidden="1" w:uiPriority="9" w:unhideWhenUsed="1" w:qFormat="1"/>
-    <w:lsdException w:name="index 1" w:semiHidden="1" w:unhideWhenUsed="1"/>
-    <w:lsdException w:name="index 2" w:semiHidden="1" w:unhideWhenUsed="1"/>
-    <w:lsdException w:name="index 3" w:semiHidden="1" w:unhideWhenUsed="1"/>
-    <w:lsdException w:name="index 4" w:semiHidden="1" w:unhideWhenUsed="1"/>
-    <w:lsdException w:name="index 5" w:semiHidden="1" w:unhideWhenUsed="1"/>
-    <w:lsdException w:name="index 6" w:semiHidden="1" w:unhideWhenUsed="1"/>
-    <w:lsdException w:name="index 7" w:semiHidden="1" w:unhideWhenUsed="1"/>
-    <w:lsdException w:name="index 8" w:semiHidden="1" w:unhideWhenUsed="1"/>
-    <w:lsdException w:name="index 9" w:semiHidden="1" w:unhideWhenUsed="1"/>
-    <w:lsdException w:name="toc 1" w:semiHidden="1" w:uiPriority="39" w:unhideWhenUsed="1"/>
-    <w:lsdException w:name="toc 2" w:semiHidden="1" w:uiPriority="39" w:unhideWhenUsed="1"/>
-    <w:lsdException w:name="toc 3" w:semiHidden="1" w:uiPriority="39" w:unhideWhenUsed="1"/>
-    <w:lsdException w:name="toc 4" w:semiHidden="1" w:uiPriority="39" w:unhideWhenUsed="1"/>
-    <w:lsdException w:name="toc 5" w:semiHidden="1" w:uiPriority="39" w:unhideWhenUsed="1"/>
-    <w:lsdException w:name="toc 6" w:semiHidden="1" w:uiPriority="39" w:unhideWhenUsed="1"/>
-    <w:lsdException w:name="toc 7" w:semiHidden="1" w:uiPriority="39" w:unhideWhenUsed="1"/>
-    <w:lsdException w:name="toc 8" w:semiHidden="1" w:uiPriority="39" w:unhideWhenUsed="1"/>
-    <w:lsdException w:name="toc 9" w:semiHidden="1" w:uiPriority="39" w:unhideWhenUsed="1"/>
-    <w:lsdException w:name="Normal Indent" w:semiHidden="1" w:unhideWhenUsed="1"/>
-    <w:lsdException w:name="footnote text" w:semiHidden="1" w:unhideWhenUsed="1"/>
-    <w:lsdException w:name="annotation text" w:semiHidden="1" w:unhideWhenUsed="1"/>
-    <w:lsdException w:name="header" w:semiHidden="1" w:unhideWhenUsed="1"/>
-    <w:lsdException w:name="footer" w:semiHidden="1" w:unhideWhenUsed="1"/>
-    <w:lsdException w:name="index heading" w:semiHidden="1" w:unhideWhenUsed="1"/>
-    <w:lsdException w:name="caption" w:semiHidden="1" w:uiPriority="35" w:unhideWhenUsed="1" w:qFormat="1"/>
-    <w:lsdException w:name="table of figures" w:semiHidden="1" w:unhideWhenUsed="1"/>
-    <w:lsdException w:name="envelope address" w:semiHidden="1" w:unhideWhenUsed="1"/>
-    <w:lsdException w:name="envelope return" w:semiHidden="1" w:unhideWhenUsed="1"/>
-    <w:lsdException w:name="footnote reference" w:semiHidden="1" w:unhideWhenUsed="1"/>
-    <w:lsdException w:name="annotation reference" w:semiHidden="1" w:unhideWhenUsed="1"/>
-    <w:lsdException w:name="line number" w:semiHidden="1" w:unhideWhenUsed="1"/>
-    <w:lsdException w:name="page number" w:semiHidden="1" w:unhideWhenUsed="1"/>
-    <w:lsdException w:name="endnote reference" w:semiHidden="1" w:unhideWhenUsed="1"/>
-    <w:lsdException w:name="endnote text" w:semiHidden="1" w:unhideWhenUsed="1"/>
-    <w:lsdException w:name="table of authorities" w:semiHidden="1" w:unhideWhenUsed="1"/>
-    <w:lsdException w:name="macro" w:semiHidden="1" w:unhideWhenUsed="1"/>
-    <w:lsdException w:name="toa heading" w:semiHidden="1" w:unhideWhenUsed="1"/>
-    <w:lsdException w:name="List" w:semiHidden="1" w:unhideWhenUsed="1"/>
-    <w:lsdException w:name="List Bullet" w:semiHidden="1" w:unhideWhenUsed="1"/>
-    <w:lsdException w:name="List Number" w:semiHidden="1" w:unhideWhenUsed="1"/>
-    <w:lsdException w:name="List 2" w:semiHidden="1" w:unhideWhenUsed="1"/>
-    <w:lsdException w:name="List 3" w:semiHidden="1" w:unhideWhenUsed="1"/>
-    <w:lsdException w:name="List 4" w:semiHidden="1" w:unhideWhenUsed="1"/>
-    <w:lsdException w:name="List 5" w:semiHidden="1" w:unhideWhenUsed="1"/>
-    <w:lsdException w:name="List Bullet 2" w:semiHidden="1" w:unhideWhenUsed="1"/>
-    <w:lsdException w:name="List Bullet 3" w:semiHidden="1" w:unhideWhenUsed="1"/>
-    <w:lsdException w:name="List Bullet 4" w:semiHidden="1" w:unhideWhenUsed="1"/>
-    <w:lsdException w:name="List Bullet 5" w:semiHidden="1" w:unhideWhenUsed="1"/>
-    <w:lsdException w:name="List Number 2" w:semiHidden="1" w:unhideWhenUsed="1"/>
-    <w:lsdException w:name="List Number 3" w:semiHidden="1" w:unhideWhenUsed="1"/>
-    <w:lsdException w:name="List Number 4" w:semiHidden="1" w:unhideWhenUsed="1"/>
-    <w:lsdException w:name="List Number 5" w:semiHidden="1" w:unhideWhenUsed="1"/>
-    <w:lsdException w:name="Title" w:uiPriority="10" w:qFormat="1"/>
-    <w:lsdException w:name="Closing" w:semiHidden="1" w:unhideWhenUsed="1"/>
-    <w:lsdException w:name="Signature" w:semiHidden="1" w:unhideWhenUsed="1"/>
-    <w:lsdException w:name="Default Paragraph Font" w:semiHidden="1" w:uiPriority="1" w:unhideWhenUsed="1"/>
-    <w:lsdException w:name="Body Text" w:semiHidden="1" w:unhideWhenUsed="1"/>
-    <w:lsdException w:name="Body Text Indent" w:semiHidden="1" w:unhideWhenUsed="1"/>
-    <w:lsdException w:name="List Continue" w:semiHidden="1" w:unhideWhenUsed="1"/>
-    <w:lsdException w:name="List Continue 2" w:semiHidden="1" w:unhideWhenUsed="1"/>
-    <w:lsdException w:name="List Continue 3" w:semiHidden="1" w:unhideWhenUsed="1"/>
-    <w:lsdException w:name="List Continue 4" w:semiHidden="1" w:unhideWhenUsed="1"/>
-    <w:lsdException w:name="List Continue 5" w:semiHidden="1" w:unhideWhenUsed="1"/>
-    <w:lsdException w:name="Message Header" w:semiHidden="1" w:unhideWhenUsed="1"/>
-    <w:lsdException w:name="Subtitle" w:uiPriority="11" w:qFormat="1"/>
-    <w:lsdException w:name="Salutation" w:semiHidden="1" w:unhideWhenUsed="1"/>
-    <w:lsdException w:name="Date" w:semiHidden="1" w:unhideWhenUsed="1"/>
-    <w:lsdException w:name="Body Text First Indent" w:semiHidden="1" w:unhideWhenUsed="1"/>
-    <w:lsdException w:name="Body Text First Indent 2" w:semiHidden="1" w:unhideWhenUsed="1"/>
-    <w:lsdException w:name="Note Heading" w:semiHidden="1" w:unhideWhenUsed="1"/>
-    <w:lsdException w:name="Body Text 2" w:semiHidden="1" w:unhideWhenUsed="1"/>
-    <w:lsdException w:name="Body Text 3" w:semiHidden="1" w:unhideWhenUsed="1"/>
-    <w:lsdException w:name="Body Text Indent 2" w:semiHidden="1" w:unhideWhenUsed="1"/>
-    <w:lsdException w:name="Body Text Indent 3" w:semiHidden="1" w:unhideWhenUsed="1"/>
-    <w:lsdException w:name="Block Text" w:semiHidden="1" w:unhideWhenUsed="1"/>
-    <w:lsdException w:name="Hyperlink" w:semiHidden="1" w:unhideWhenUsed="1"/>
-    <w:lsdException w:name="FollowedHyperlink" w:semiHidden="1" w:unhideWhenUsed="1"/>
-    <w:lsdException w:name="Strong" w:uiPriority="22" w:qFormat="1"/>
-    <w:lsdException w:name="Emphasis" w:uiPriority="20" w:qFormat="1"/>
-    <w:lsdException w:name="Document Map" w:semiHidden="1" w:unhideWhenUsed="1"/>
-    <w:lsdException w:name="Plain Text" w:semiHidden="1" w:unhideWhenUsed="1"/>
-    <w:lsdException w:name="E-mail Signature" w:semiHidden="1" w:unhideWhenUsed="1"/>
-    <w:lsdException w:name="HTML Top of Form" w:semiHidden="1" w:unhideWhenUsed="1"/>
-    <w:lsdException w:name="HTML Bottom of Form" w:semiHidden="1" w:unhideWhenUsed="1"/>
-    <w:lsdException w:name="Normal (Web)" w:semiHidden="1" w:unhideWhenUsed="1"/>
-    <w:lsdException w:name="HTML Acronym" w:semiHidden="1" w:unhideWhenUsed="1"/>
-    <w:lsdException w:name="HTML Address" w:semiHidden="1" w:unhideWhenUsed="1"/>
-    <w:lsdException w:name="HTML Cite" w:semiHidden="1" w:unhideWhenUsed="1"/>
-    <w:lsdException w:name="HTML Code" w:semiHidden="1" w:unhideWhenUsed="1"/>
-    <w:lsdException w:name="HTML Definition" w:semiHidden="1" w:unhideWhenUsed="1"/>
-    <w:lsdException w:name="HTML Keyboard" w:semiHidden="1" w:unhideWhenUsed="1"/>
-    <w:lsdException w:name="HTML Preformatted" w:semiHidden="1" w:unhideWhenUsed="1"/>
-    <w:lsdException w:name="HTML Sample" w:semiHidden="1" w:unhideWhenUsed="1"/>
-    <w:lsdException w:name="HTML Typewriter" w:semiHidden="1" w:unhideWhenUsed="1"/>
-    <w:lsdException w:name="HTML Variable" w:semiHidden="1" w:unhideWhenUsed="1"/>
-    <w:lsdException w:name="Normal Table" w:semiHidden="1" w:unhideWhenUsed="1"/>
-    <w:lsdException w:name="annotation subject" w:semiHidden="1" w:unhideWhenUsed="1"/>
-    <w:lsdException w:name="No List" w:semiHidden="1" w:unhideWhenUsed="1"/>
-    <w:lsdException w:name="Outline List 1" w:semiHidden="1" w:unhideWhenUsed="1"/>
-    <w:lsdException w:name="Outline List 2" w:semiHidden="1" w:unhideWhenUsed="1"/>
-    <w:lsdException w:name="Outline List 3" w:semiHidden="1" w:unhideWhenUsed="1"/>
-    <w:lsdException w:name="Table Simple 1" w:semiHidden="1" w:unhideWhenUsed="1"/>
-    <w:lsdException w:name="Table Simple 2" w:semiHidden="1" w:unhideWhenUsed="1"/>
-    <w:lsdException w:name="Table Simple 3" w:semiHidden="1" w:unhideWhenUsed="1"/>
-    <w:lsdException w:name="Table Classic 1" w:semiHidden="1" w:unhideWhenUsed="1"/>
-    <w:lsdException w:name="Table Classic 2" w:semiHidden="1" w:unhideWhenUsed="1"/>
-    <w:lsdException w:name="Table Classic 3" w:semiHidden="1" w:unhideWhenUsed="1"/>
-    <w:lsdException w:name="Table Classic 4" w:semiHidden="1" w:unhideWhenUsed="1"/>
-    <w:lsdException w:name="Table Colorful 1" w:semiHidden="1" w:unhideWhenUsed="1"/>
-    <w:lsdException w:name="Table Colorful 2" w:semiHidden="1" w:unhideWhenUsed="1"/>
-    <w:lsdException w:name="Table Colorful 3" w:semiHidden="1" w:unhideWhenUsed="1"/>
-    <w:lsdException w:name="Table Columns 1" w:semiHidden="1" w:unhideWhenUsed="1"/>
-    <w:lsdException w:name="Table Columns 2" w:semiHidden="1" w:unhideWhenUsed="1"/>
-    <w:lsdException w:name="Table Columns 3" w:semiHidden="1" w:unhideWhenUsed="1"/>
-    <w:lsdException w:name="Table Columns 4" w:semiHidden="1" w:unhideWhenUsed="1"/>
-    <w:lsdException w:name="Table Columns 5" w:semiHidden="1" w:unhideWhenUsed="1"/>
-    <w:lsdException w:name="Table Grid 1" w:semiHidden="1" w:unhideWhenUsed="1"/>
-    <w:lsdException w:name="Table Grid 2" w:semiHidden="1" w:unhideWhenUsed="1"/>
-    <w:lsdException w:name="Table Grid 3" w:semiHidden="1" w:unhideWhenUsed="1"/>
-    <w:lsdException w:name="Table Grid 4" w:semiHidden="1" w:unhideWhenUsed="1"/>
-    <w:lsdException w:name="Table Grid 5" w:semiHidden="1" w:unhideWhenUsed="1"/>
-    <w:lsdException w:name="Table Grid 6" w:semiHidden="1" w:unhideWhenUsed="1"/>
-    <w:lsdException w:name="Table Grid 7" w:semiHidden="1" w:unhideWhenUsed="1"/>
-    <w:lsdException w:name="Table Grid 8" w:semiHidden="1" w:unhideWhenUsed="1"/>
-    <w:lsdException w:name="Table List 1" w:semiHidden="1" w:unhideWhenUsed="1"/>
-    <w:lsdException w:name="Table List 2" w:semiHidden="1" w:unhideWhenUsed="1"/>
-    <w:lsdException w:name="Table List 3" w:semiHidden="1" w:unhideWhenUsed="1"/>
-    <w:lsdException w:name="Table List 4" w:semiHidden="1" w:unhideWhenUsed="1"/>
-    <w:lsdException w:name="Table List 5" w:semiHidden="1" w:unhideWhenUsed="1"/>
-    <w:lsdException w:name="Table List 6" w:semiHidden="1" w:unhideWhenUsed="1"/>
-    <w:lsdException w:name="Table List 7" w:semiHidden="1" w:unhideWhenUsed="1"/>
-    <w:lsdException w:name="Table List 8" w:semiHidden="1" w:unhideWhenUsed="1"/>
-    <w:lsdException w:name="Table 3D effects 1" w:semiHidden="1" w:unhideWhenUsed="1"/>
-    <w:lsdException w:name="Table 3D effects 2" w:semiHidden="1" w:unhideWhenUsed="1"/>
-    <w:lsdException w:name="Table 3D effects 3" w:semiHidden="1" w:unhideWhenUsed="1"/>
-    <w:lsdException w:name="Table Contemporary" w:semiHidden="1" w:unhideWhenUsed="1"/>
-    <w:lsdException w:name="Table Elegant" w:semiHidden="1" w:unhideWhenUsed="1"/>
-    <w:lsdException w:name="Table Professional" w:semiHidden="1" w:unhideWhenUsed="1"/>
-    <w:lsdException w:name="Table Subtle 1" w:semiHidden="1" w:unhideWhenUsed="1"/>
-    <w:lsdException w:name="Table Subtle 2" w:semiHidden="1" w:unhideWhenUsed="1"/>
-    <w:lsdException w:name="Table Web 1" w:semiHidden="1" w:unhideWhenUsed="1"/>
-    <w:lsdException w:name="Table Web 2" w:semiHidden="1" w:unhideWhenUsed="1"/>
-    <w:lsdException w:name="Table Web 3" w:semiHidden="1" w:unhideWhenUsed="1"/>
-    <w:lsdException w:name="Balloon Text" w:semiHidden="1" w:unhideWhenUsed="1"/>
-    <w:lsdException w:name="Table Grid" w:uiPriority="59"/>
-    <w:lsdException w:name="Table Theme" w:semiHidden="1" w:unhideWhenUsed="1"/>
-    <w:lsdException w:name="Placeholder Text" w:semiHidden="1"/>
-    <w:lsdException w:name="No Spacing" w:uiPriority="1" w:qFormat="1"/>
-    <w:lsdException w:name="Light Shading" w:uiPriority="60"/>
-    <w:lsdException w:name="Light List" w:uiPriority="61"/>
-    <w:lsdException w:name="Light Grid" w:uiPriority="62"/>
-    <w:lsdException w:name="Medium Shading 1" w:uiPriority="63"/>
-    <w:lsdException w:name="Medium Shading 2" w:uiPriority="64"/>
-    <w:lsdException w:name="Medium List 1" w:uiPriority="65"/>
-    <w:lsdException w:name="Medium List 2" w:uiPriority="66"/>
-    <w:lsdException w:name="Medium Grid 1" w:uiPriority="67"/>
-    <w:lsdException w:name="Medium Grid 2" w:uiPriority="68"/>
-    <w:lsdException w:name="Medium Grid 3" w:uiPriority="69"/>
-    <w:lsdException w:name="Dark List" w:uiPriority="70"/>
-    <w:lsdException w:name="Colorful Shading" w:uiPriority="71"/>
-    <w:lsdException w:name="Colorful List" w:uiPriority="72"/>
-    <w:lsdException w:name="Colorful Grid" w:uiPriority="73"/>
-    <w:lsdException w:name="Light Shading Accent 1" w:uiPriority="60"/>
-    <w:lsdException w:name="Light List Accent 1" w:uiPriority="61"/>
-    <w:lsdException w:name="Light Grid Accent 1" w:uiPriority="62"/>
-    <w:lsdException w:name="Medium Shading 1 Accent 1" w:uiPriority="63"/>
-    <w:lsdException w:name="Medium Shading 2 Accent 1" w:uiPriority="64"/>
-    <w:lsdException w:name="Medium List 1 Accent 1" w:uiPriority="65"/>
-    <w:lsdException w:name="Revision" w:semiHidden="1"/>
-    <w:lsdException w:name="List Paragraph" w:uiPriority="34" w:qFormat="1"/>
-    <w:lsdException w:name="Quote" w:uiPriority="29" w:qFormat="1"/>
-    <w:lsdException w:name="Intense Quote" w:uiPriority="30" w:qFormat="1"/>
-    <w:lsdException w:name="Medium List 2 Accent 1" w:uiPriority="66"/>
-    <w:lsdException w:name="Medium Grid 1 Accent 1" w:uiPriority="67"/>
-    <w:lsdException w:name="Medium Grid 2 Accent 1" w:uiPriority="68"/>
-    <w:lsdException w:name="Medium Grid 3 Accent 1" w:uiPriority="69"/>
-    <w:lsdException w:name="Dark List Accent 1" w:uiPriority="70"/>
-    <w:lsdException w:name="Colorful Shading Accent 1" w:uiPriority="71"/>
-    <w:lsdException w:name="Colorful List Accent 1" w:uiPriority="72"/>
-    <w:lsdException w:name="Colorful Grid Accent 1" w:uiPriority="73"/>
-    <w:lsdException w:name="Light Shading Accent 2" w:uiPriority="60"/>
-    <w:lsdException w:name="Light List Accent 2" w:uiPriority="61"/>
-    <w:lsdException w:name="Light Grid Accent 2" w:uiPriority="62"/>
-    <w:lsdException w:name="Medium Shading 1 Accent 2" w:uiPriority="63"/>
-    <w:lsdException w:name="Medium Shading 2 Accent 2" w:uiPriority="64"/>
-    <w:lsdException w:name="Medium List 1 Accent 2" w:uiPriority="65"/>
-    <w:lsdException w:name="Medium List 2 Accent 2" w:uiPriority="66"/>
-    <w:lsdException w:name="Medium Grid 1 Accent 2" w:uiPriority="67"/>
-    <w:lsdException w:name="Medium Grid 2 Accent 2" w:uiPriority="68"/>
-    <w:lsdException w:name="Medium Grid 3 Accent 2" w:uiPriority="69"/>
-    <w:lsdException w:name="Dark List Accent 2" w:uiPriority="70"/>
-    <w:lsdException w:name="Colorful Shading Accent 2" w:uiPriority="71"/>
-    <w:lsdException w:name="Colorful List Accent 2" w:uiPriority="72"/>
-    <w:lsdException w:name="Colorful Grid Accent 2" w:uiPriority="73"/>
-    <w:lsdException w:name="Light Shading Accent 3" w:uiPriority="60"/>
-    <w:lsdException w:name="Light List Accent 3" w:uiPriority="61"/>
-    <w:lsdException w:name="Light Grid Accent 3" w:uiPriority="62"/>
-    <w:lsdException w:name="Medium Shading 1 Accent 3" w:uiPriority="63"/>
-    <w:lsdException w:name="Medium Shading 2 Accent 3" w:uiPriority="64"/>
-    <w:lsdException w:name="Medium List 1 Accent 3" w:uiPriority="65"/>
-    <w:lsdException w:name="Medium List 2 Accent 3" w:uiPriority="66"/>
-    <w:lsdException w:name="Medium Grid 1 Accent 3" w:uiPriority="67"/>
-    <w:lsdException w:name="Medium Grid 2 Accent 3" w:uiPriority="68"/>
-    <w:lsdException w:name="Medium Grid 3 Accent 3" w:uiPriority="69"/>
-    <w:lsdException w:name="Dark List Accent 3" w:uiPriority="70"/>
-    <w:lsdException w:name="Colorful Shading Accent 3" w:uiPriority="71"/>
-    <w:lsdException w:name="Colorful List Accent 3" w:uiPriority="72"/>
-    <w:lsdException w:name="Colorful Grid Accent 3" w:uiPriority="73"/>
-    <w:lsdException w:name="Light Shading Accent 4" w:uiPriority="60"/>
-    <w:lsdException w:name="Light List Accent 4" w:uiPriority="61"/>
-    <w:lsdException w:name="Light Grid Accent 4" w:uiPriority="62"/>
-    <w:lsdException w:name="Medium Shading 1 Accent 4" w:uiPriority="63"/>
-    <w:lsdException w:name="Medium Shading 2 Accent 4" w:uiPriority="64"/>
-    <w:lsdException w:name="Medium List 1 Accent 4" w:uiPriority="65"/>
-    <w:lsdException w:name="Medium List 2 Accent 4" w:uiPriority="66"/>
-    <w:lsdException w:name="Medium Grid 1 Accent 4" w:uiPriority="67"/>
-    <w:lsdException w:name="Medium Grid 2 Accent 4" w:uiPriority="68"/>
-    <w:lsdException w:name="Medium Grid 3 Accent 4" w:uiPriority="69"/>
-    <w:lsdException w:name="Dark List Accent 4" w:uiPriority="70"/>
-    <w:lsdException w:name="Colorful Shading Accent 4" w:uiPriority="71"/>
-    <w:lsdException w:name="Colorful List Accent 4" w:uiPriority="72"/>
-    <w:lsdException w:name="Colorful Grid Accent 4" w:uiPriority="73"/>
-    <w:lsdException w:name="Light Shading Accent 5" w:uiPriority="60"/>
-    <w:lsdException w:name="Light List Accent 5" w:uiPriority="61"/>
-    <w:lsdException w:name="Light Grid Accent 5" w:uiPriority="62"/>
-    <w:lsdException w:name="Medium Shading 1 Accent 5" w:uiPriority="63"/>
-    <w:lsdException w:name="Medium Shading 2 Accent 5" w:uiPriority="64"/>
-    <w:lsdException w:name="Medium List 1 Accent 5" w:uiPriority="65"/>
-    <w:lsdException w:name="Medium List 2 Accent 5" w:uiPriority="66"/>
-    <w:lsdException w:name="Medium Grid 1 Accent 5" w:uiPriority="67"/>
-    <w:lsdException w:name="Medium Grid 2 Accent 5" w:uiPriority="68"/>
-    <w:lsdException w:name="Medium Grid 3 Accent 5" w:uiPriority="69"/>
-    <w:lsdException w:name="Dark List Accent 5" w:uiPriority="70"/>
-    <w:lsdException w:name="Colorful Shading Accent 5" w:uiPriority="71"/>
-    <w:lsdException w:name="Colorful List Accent 5" w:uiPriority="72"/>
-    <w:lsdException w:name="Colorful Grid Accent 5" w:uiPriority="73"/>
-    <w:lsdException w:name="Light Shading Accent 6" w:uiPriority="60"/>
-    <w:lsdException w:name="Light List Accent 6" w:uiPriority="61"/>
-    <w:lsdException w:name="Light Grid Accent 6" w:uiPriority="62"/>
-    <w:lsdException w:name="Medium Shading 1 Accent 6" w:uiPriority="63"/>
-    <w:lsdException w:name="Medium Shading 2 Accent 6" w:uiPriority="64"/>
-    <w:lsdException w:name="Medium List 1 Accent 6" w:uiPriority="65"/>
-    <w:lsdException w:name="Medium List 2 Accent 6" w:uiPriority="66"/>
-    <w:lsdException w:name="Medium Grid 1 Accent 6" w:uiPriority="67"/>
-    <w:lsdException w:name="Medium Grid 2 Accent 6" w:uiPriority="68"/>
-    <w:lsdException w:name="Medium Grid 3 Accent 6" w:uiPriority="69"/>
-    <w:lsdException w:name="Dark List Accent 6" w:uiPriority="70"/>
-    <w:lsdException w:name="Colorful Shading Accent 6" w:uiPriority="71"/>
-    <w:lsdException w:name="Colorful List Accent 6" w:uiPriority="72"/>
-    <w:lsdException w:name="Colorful Grid Accent 6" w:uiPriority="73"/>
-    <w:lsdException w:name="Subtle Emphasis" w:uiPriority="19" w:qFormat="1"/>
-    <w:lsdException w:name="Intense Emphasis" w:uiPriority="21" w:qFormat="1"/>
-    <w:lsdException w:name="Subtle Reference" w:uiPriority="31" w:qFormat="1"/>
-    <w:lsdException w:name="Intense Reference" w:uiPriority="32" w:qFormat="1"/>
-    <w:lsdException w:name="Book Title" w:uiPriority="33" w:qFormat="1"/>
-    <w:lsdException w:name="Bibliography" w:semiHidden="1" w:uiPriority="37" w:unhideWhenUsed="1"/>
-    <w:lsdException w:name="TOC Heading" w:semiHidden="1" w:uiPriority="39" w:unhideWhenUsed="1" w:qFormat="1"/>
-    <w:lsdException w:name="Plain Table 1" w:uiPriority="41"/>
-    <w:lsdException w:name="Plain Table 2" w:uiPriority="42"/>
-    <w:lsdException w:name="Plain Table 3" w:uiPriority="43"/>
-    <w:lsdException w:name="Plain Table 4" w:uiPriority="44"/>
-    <w:lsdException w:name="Plain Table 5" w:uiPriority="45"/>
-    <w:lsdException w:name="Grid Table Light" w:uiPriority="40"/>
-    <w:lsdException w:name="Grid Table 1 Light" w:uiPriority="46"/>
-    <w:lsdException w:name="Grid Table 2" w:uiPriority="47"/>
-    <w:lsdException w:name="Grid Table 3" w:uiPriority="48"/>
-    <w:lsdException w:name="Grid Table 4" w:uiPriority="49"/>
-    <w:lsdException w:name="Grid Table 5 Dark" w:uiPriority="50"/>
-    <w:lsdException w:name="Grid Table 6 Colorful" w:uiPriority="51"/>
-    <w:lsdException w:name="Grid Table 7 Colorful" w:uiPriority="52"/>
-    <w:lsdException w:name="Grid Table 1 Light Accent 1" w:uiPriority="46"/>
-    <w:lsdException w:name="Grid Table 2 Accent 1" w:uiPriority="47"/>
-    <w:lsdException w:name="Grid Table 3 Accent 1" w:uiPriority="48"/>
-    <w:lsdException w:name="Grid Table 4 Accent 1" w:uiPriority="49"/>
-    <w:lsdException w:name="Grid Table 5 Dark Accent 1" w:uiPriority="50"/>
-    <w:lsdException w:name="Grid Table 6 Colorful Accent 1" w:uiPriority="51"/>
-    <w:lsdException w:name="Grid Table 7 Colorful Accent 1" w:uiPriority="52"/>
-    <w:lsdException w:name="Grid Table 1 Light Accent 2" w:uiPriority="46"/>
-    <w:lsdException w:name="Grid Table 2 Accent 2" w:uiPriority="47"/>
-    <w:lsdException w:name="Grid Table 3 Accent 2" w:uiPriority="48"/>
-    <w:lsdException w:name="Grid Table 4 Accent 2" w:uiPriority="49"/>
-    <w:lsdException w:name="Grid Table 5 Dark Accent 2" w:uiPriority="50"/>
-    <w:lsdException w:name="Grid Table 6 Colorful Accent 2" w:uiPriority="51"/>
-    <w:lsdException w:name="Grid Table 7 Colorful Accent 2" w:uiPriority="52"/>
-    <w:lsdException w:name="Grid Table 1 Light Accent 3" w:uiPriority="46"/>
-    <w:lsdException w:name="Grid Table 2 Accent 3" w:uiPriority="47"/>
-    <w:lsdException w:name="Grid Table 3 Accent 3" w:uiPriority="48"/>
-    <w:lsdException w:name="Grid Table 4 Accent 3" w:uiPriority="49"/>
-    <w:lsdException w:name="Grid Table 5 Dark Accent 3" w:uiPriority="50"/>
-    <w:lsdException w:name="Grid Table 6 Colorful Accent 3" w:uiPriority="51"/>
-    <w:lsdException w:name="Grid Table 7 Colorful Accent 3" w:uiPriority="52"/>
-    <w:lsdException w:name="Grid Table 1 Light Accent 4" w:uiPriority="46"/>
-    <w:lsdException w:name="Grid Table 2 Accent 4" w:uiPriority="47"/>
-    <w:lsdException w:name="Grid Table 3 Accent 4" w:uiPriority="48"/>
-    <w:lsdException w:name="Grid Table 4 Accent 4" w:uiPriority="49"/>
-    <w:lsdException w:name="Grid Table 5 Dark Accent 4" w:uiPriority="50"/>
-    <w:lsdException w:name="Grid Table 6 Colorful Accent 4" w:uiPriority="51"/>
-    <w:lsdException w:name="Grid Table 7 Colorful Accent 4" w:uiPriority="52"/>
-    <w:lsdException w:name="Grid Table 1 Light Accent 5" w:uiPriority="46"/>
-    <w:lsdException w:name="Grid Table 2 Accent 5" w:uiPriority="47"/>
-    <w:lsdException w:name="Grid Table 3 Accent 5" w:uiPriority="48"/>
-    <w:lsdException w:name="Grid Table 4 Accent 5" w:uiPriority="49"/>
-    <w:lsdException w:name="Grid Table 5 Dark Accent 5" w:uiPriority="50"/>
-    <w:lsdException w:name="Grid Table 6 Colorful Accent 5" w:uiPriority="51"/>
-    <w:lsdException w:name="Grid Table 7 Colorful Accent 5" w:uiPriority="52"/>
-    <w:lsdException w:name="Grid Table 1 Light Accent 6" w:uiPriority="46"/>
-    <w:lsdException w:name="Grid Table 2 Accent 6" w:uiPriority="47"/>
-    <w:lsdException w:name="Grid Table 3 Accent 6" w:uiPriority="48"/>
-    <w:lsdException w:name="Grid Table 4 Accent 6" w:uiPriority="49"/>
-    <w:lsdException w:name="Grid Table 5 Dark Accent 6" w:uiPriority="50"/>
-    <w:lsdException w:name="Grid Table 6 Colorful Accent 6" w:uiPriority="51"/>
-    <w:lsdException w:name="Grid Table 7 Colorful Accent 6" w:uiPriority="52"/>
-    <w:lsdException w:name="List Table 1 Light" w:uiPriority="46"/>
-    <w:lsdException w:name="List Table 2" w:uiPriority="47"/>
-    <w:lsdException w:name="List Table 3" w:uiPriority="48"/>
-    <w:lsdException w:name="List Table 4" w:uiPriority="49"/>
-    <w:lsdException w:name="List Table 5 Dark" w:uiPriority="50"/>
-    <w:lsdException w:name="List Table 6 Colorful" w:uiPriority="51"/>
-    <w:lsdException w:name="List Table 7 Colorful" w:uiPriority="52"/>
-    <w:lsdException w:name="List Table 1 Light Accent 1" w:uiPriority="46"/>
-    <w:lsdException w:name="List Table 2 Accent 1" w:uiPriority="47"/>
-    <w:lsdException w:name="List Table 3 Accent 1" w:uiPriority="48"/>
-    <w:lsdException w:name="List Table 4 Accent 1" w:uiPriority="49"/>
-    <w:lsdException w:name="List Table 5 Dark Accent 1" w:uiPriority="50"/>
-    <w:lsdException w:name="List Table 6 Colorful Accent 1" w:uiPriority="51"/>
-    <w:lsdException w:name="List Table 7 Colorful Accent 1" w:uiPriority="52"/>
-    <w:lsdException w:name="List Table 1 Light Accent 2" w:uiPriority="46"/>
-    <w:lsdException w:name="List Table 2 Accent 2" w:uiPriority="47"/>
-    <w:lsdException w:name="List Table 3 Accent 2" w:uiPriority="48"/>
-    <w:lsdException w:name="List Table 4 Accent 2" w:uiPriority="49"/>
-    <w:lsdException w:name="List Table 5 Dark Accent 2" w:uiPriority="50"/>
-    <w:lsdException w:name="List Table 6 Colorful Accent 2" w:uiPriority="51"/>
-    <w:lsdException w:name="List Table 7 Colorful Accent 2" w:uiPriority="52"/>
-    <w:lsdException w:name="List Table 1 Light Accent 3" w:uiPriority="46"/>
-    <w:lsdException w:name="List Table 2 Accent 3" w:uiPriority="47"/>
-    <w:lsdException w:name="List Table 3 Accent 3" w:uiPriority="48"/>
-    <w:lsdException w:name="List Table 4 Accent 3" w:uiPriority="49"/>
-    <w:lsdException w:name="List Table 5 Dark Accent 3" w:uiPriority="50"/>
-    <w:lsdException w:name="List Table 6 Colorful Accent 3" w:uiPriority="51"/>
-    <w:lsdException w:name="List Table 7 Colorful Accent 3" w:uiPriority="52"/>
-    <w:lsdException w:name="List Table 1 Light Accent 4" w:uiPriority="46"/>
-    <w:lsdException w:name="List Table 2 Accent 4" w:uiPriority="47"/>
-    <w:lsdException w:name="List Table 3 Accent 4" w:uiPriority="48"/>
-    <w:lsdException w:name="List Table 4 Accent 4" w:uiPriority="49"/>
-    <w:lsdException w:name="List Table 5 Dark Accent 4" w:uiPriority="50"/>
-    <w:lsdException w:name="List Table 6 Colorful Accent 4" w:uiPriority="51"/>
-    <w:lsdException w:name="List Table 7 Colorful Accent 4" w:uiPriority="52"/>
-    <w:lsdException w:name="List Table 1 Light Accent 5" w:uiPriority="46"/>
-    <w:lsdException w:name="List Table 2 Accent 5" w:uiPriority="47"/>
-    <w:lsdException w:name="List Table 3 Accent 5" w:uiPriority="48"/>
-    <w:lsdException w:name="List Table 4 Accent 5" w:uiPriority="49"/>
-    <w:lsdException w:name="List Table 5 Dark Accent 5" w:uiPriority="50"/>
-    <w:lsdException w:name="List Table 6 Colorful Accent 5" w:uiPriority="51"/>
-    <w:lsdException w:name="List Table 7 Colorful Accent 5" w:uiPriority="52"/>
-    <w:lsdException w:name="List Table 1 Light Accent 6" w:uiPriority="46"/>
-    <w:lsdException w:name="List Table 2 Accent 6" w:uiPriority="47"/>
-    <w:lsdException w:name="List Table 3 Accent 6" w:uiPriority="48"/>
-    <w:lsdException w:name="List Table 4 Accent 6" w:uiPriority="49"/>
-    <w:lsdException w:name="List Table 5 Dark Accent 6" w:uiPriority="50"/>
-    <w:lsdException w:name="List Table 6 Colorful Accent 6" w:uiPriority="51"/>
-    <w:lsdException w:name="List Table 7 Colorful Accent 6" w:uiPriority="52"/>
+  <w:latentStyles w:defLockedState="0" w:defUIPriority="99" w:defSemiHidden="1" w:defUnhideWhenUsed="1" w:defQFormat="0" w:count="267">
+    <w:lsdException w:name="Normal" w:semiHidden="0" w:uiPriority="0" w:unhideWhenUsed="0" w:qFormat="1"/>
+    <w:lsdException w:name="heading 1" w:semiHidden="0" w:uiPriority="9" w:unhideWhenUsed="0" w:qFormat="1"/>
+    <w:lsdException w:name="heading 2" w:uiPriority="9" w:qFormat="1"/>
+    <w:lsdException w:name="heading 3" w:uiPriority="9" w:qFormat="1"/>
+    <w:lsdException w:name="heading 4" w:uiPriority="9" w:qFormat="1"/>
+    <w:lsdException w:name="heading 5" w:uiPriority="9" w:qFormat="1"/>
+    <w:lsdException w:name="heading 6" w:uiPriority="9" w:qFormat="1"/>
+    <w:lsdException w:name="heading 7" w:uiPriority="9" w:qFormat="1"/>
+    <w:lsdException w:name="heading 8" w:uiPriority="9" w:qFormat="1"/>
+    <w:lsdException w:name="heading 9" w:uiPriority="9" w:qFormat="1"/>
+    <w:lsdException w:name="toc 1" w:uiPriority="39"/>
+    <w:lsdException w:name="toc 2" w:uiPriority="39"/>
+    <w:lsdException w:name="toc 3" w:uiPriority="39"/>
+    <w:lsdException w:name="toc 4" w:uiPriority="39"/>
+    <w:lsdException w:name="toc 5" w:uiPriority="39"/>
+    <w:lsdException w:name="toc 6" w:uiPriority="39"/>
+    <w:lsdException w:name="toc 7" w:uiPriority="39"/>
+    <w:lsdException w:name="toc 8" w:uiPriority="39"/>
+    <w:lsdException w:name="toc 9" w:uiPriority="39"/>
+    <w:lsdException w:name="caption" w:uiPriority="35" w:qFormat="1"/>
+    <w:lsdException w:name="Title" w:semiHidden="0" w:uiPriority="10" w:unhideWhenUsed="0" w:qFormat="1"/>
+    <w:lsdException w:name="Default Paragraph Font" w:uiPriority="1"/>
+    <w:lsdException w:name="Subtitle" w:semiHidden="0" w:uiPriority="11" w:unhideWhenUsed="0" w:qFormat="1"/>
+    <w:lsdException w:name="Strong" w:semiHidden="0" w:uiPriority="22" w:unhideWhenUsed="0" w:qFormat="1"/>
+    <w:lsdException w:name="Emphasis" w:semiHidden="0" w:uiPriority="20" w:unhideWhenUsed="0" w:qFormat="1"/>
+    <w:lsdException w:name="Table Grid" w:semiHidden="0" w:uiPriority="59" w:unhideWhenUsed="0"/>
+    <w:lsdException w:name="Placeholder Text" w:unhideWhenUsed="0"/>
+    <w:lsdException w:name="No Spacing" w:semiHidden="0" w:uiPriority="1" w:unhideWhenUsed="0" w:qFormat="1"/>
+    <w:lsdException w:name="Light Shading" w:semiHidden="0" w:uiPriority="60" w:unhideWhenUsed="0"/>
+    <w:lsdException w:name="Light List" w:semiHidden="0" w:uiPriority="61" w:unhideWhenUsed="0"/>
+    <w:lsdException w:name="Light Grid" w:semiHidden="0" w:uiPriority="62" w:unhideWhenUsed="0"/>
+    <w:lsdException w:name="Medium Shading 1" w:semiHidden="0" w:uiPriority="63" w:unhideWhenUsed="0"/>
+    <w:lsdException w:name="Medium Shading 2" w:semiHidden="0" w:uiPriority="64" w:unhideWhenUsed="0"/>
+    <w:lsdException w:name="Medium List 1" w:semiHidden="0" w:uiPriority="65" w:unhideWhenUsed="0"/>
+    <w:lsdException w:name="Medium List 2" w:semiHidden="0" w:uiPriority="66" w:unhideWhenUsed="0"/>
+    <w:lsdException w:name="Medium Grid 1" w:semiHidden="0" w:uiPriority="67" w:unhideWhenUsed="0"/>
+    <w:lsdException w:name="Medium Grid 2" w:semiHidden="0" w:uiPriority="68" w:unhideWhenUsed="0"/>
+    <w:lsdException w:name="Medium Grid 3" w:semiHidden="0" w:uiPriority="69" w:unhideWhenUsed="0"/>
+    <w:lsdException w:name="Dark List" w:semiHidden="0" w:uiPriority="70" w:unhideWhenUsed="0"/>
+    <w:lsdException w:name="Colorful Shading" w:semiHidden="0" w:uiPriority="71" w:unhideWhenUsed="0"/>
+    <w:lsdException w:name="Colorful List" w:semiHidden="0" w:uiPriority="72" w:unhideWhenUsed="0"/>
+    <w:lsdException w:name="Colorful Grid" w:semiHidden="0" w:uiPriority="73" w:unhideWhenUsed="0"/>
+    <w:lsdException w:name="Light Shading Accent 1" w:semiHidden="0" w:uiPriority="60" w:unhideWhenUsed="0"/>
+    <w:lsdException w:name="Light List Accent 1" w:semiHidden="0" w:uiPriority="61" w:unhideWhenUsed="0"/>
+    <w:lsdException w:name="Light Grid Accent 1" w:semiHidden="0" w:uiPriority="62" w:unhideWhenUsed="0"/>
+    <w:lsdException w:name="Medium Shading 1 Accent 1" w:semiHidden="0" w:uiPriority="63" w:unhideWhenUsed="0"/>
+    <w:lsdException w:name="Medium Shading 2 Accent 1" w:semiHidden="0" w:uiPriority="64" w:unhideWhenUsed="0"/>
+    <w:lsdException w:name="Medium List 1 Accent 1" w:semiHidden="0" w:uiPriority="65" w:unhideWhenUsed="0"/>
+    <w:lsdException w:name="Revision" w:unhideWhenUsed="0"/>
+    <w:lsdException w:name="List Paragraph" w:semiHidden="0" w:uiPriority="34" w:unhideWhenUsed="0" w:qFormat="1"/>
+    <w:lsdException w:name="Quote" w:semiHidden="0" w:uiPriority="29" w:unhideWhenUsed="0" w:qFormat="1"/>
+    <w:lsdException w:name="Intense Quote" w:semiHidden="0" w:uiPriority="30" w:unhideWhenUsed="0" w:qFormat="1"/>
+    <w:lsdException w:name="Medium List 2 Accent 1" w:semiHidden="0" w:uiPriority="66" w:unhideWhenUsed="0"/>
+    <w:lsdException w:name="Medium Grid 1 Accent 1" w:semiHidden="0" w:uiPriority="67" w:unhideWhenUsed="0"/>
+    <w:lsdException w:name="Medium Grid 2 Accent 1" w:semiHidden="0" w:uiPriority="68" w:unhideWhenUsed="0"/>
+    <w:lsdException w:name="Medium Grid 3 Accent 1" w:semiHidden="0" w:uiPriority="69" w:unhideWhenUsed="0"/>
+    <w:lsdException w:name="Dark List Accent 1" w:semiHidden="0" w:uiPriority="70" w:unhideWhenUsed="0"/>
+    <w:lsdException w:name="Colorful Shading Accent 1" w:semiHidden="0" w:uiPriority="71" w:unhideWhenUsed="0"/>
+    <w:lsdException w:name="Colorful List Accent 1" w:semiHidden="0" w:uiPriority="72" w:unhideWhenUsed="0"/>
+    <w:lsdException w:name="Colorful Grid Accent 1" w:semiHidden="0" w:uiPriority="73" w:unhideWhenUsed="0"/>
+    <w:lsdException w:name="Light Shading Accent 2" w:semiHidden="0" w:uiPriority="60" w:unhideWhenUsed="0"/>
+    <w:lsdException w:name="Light List Accent 2" w:semiHidden="0" w:uiPriority="61" w:unhideWhenUsed="0"/>
+    <w:lsdException w:name="Light Grid Accent 2" w:semiHidden="0" w:uiPriority="62" w:unhideWhenUsed="0"/>
+    <w:lsdException w:name="Medium Shading 1 Accent 2" w:semiHidden="0" w:uiPriority="63" w:unhideWhenUsed="0"/>
+    <w:lsdException w:name="Medium Shading 2 Accent 2" w:semiHidden="0" w:uiPriority="64" w:unhideWhenUsed="0"/>
+    <w:lsdException w:name="Medium List 1 Accent 2" w:semiHidden="0" w:uiPriority="65" w:unhideWhenUsed="0"/>
+    <w:lsdException w:name="Medium List 2 Accent 2" w:semiHidden="0" w:uiPriority="66" w:unhideWhenUsed="0"/>
+    <w:lsdException w:name="Medium Grid 1 Accent 2" w:semiHidden="0" w:uiPriority="67" w:unhideWhenUsed="0"/>
+    <w:lsdException w:name="Medium Grid 2 Accent 2" w:semiHidden="0" w:uiPriority="68" w:unhideWhenUsed="0"/>
+    <w:lsdException w:name="Medium Grid 3 Accent 2" w:semiHidden="0" w:uiPriority="69" w:unhideWhenUsed="0"/>
+    <w:lsdException w:name="Dark List Accent 2" w:semiHidden="0" w:uiPriority="70" w:unhideWhenUsed="0"/>
+    <w:lsdException w:name="Colorful Shading Accent 2" w:semiHidden="0" w:uiPriority="71" w:unhideWhenUsed="0"/>
+    <w:lsdException w:name="Colorful List Accent 2" w:semiHidden="0" w:uiPriority="72" w:unhideWhenUsed="0"/>
+    <w:lsdException w:name="Colorful Grid Accent 2" w:semiHidden="0" w:uiPriority="73" w:unhideWhenUsed="0"/>
+    <w:lsdException w:name="Light Shading Accent 3" w:semiHidden="0" w:uiPriority="60" w:unhideWhenUsed="0"/>
+    <w:lsdException w:name="Light List Accent 3" w:semiHidden="0" w:uiPriority="61" w:unhideWhenUsed="0"/>
+    <w:lsdException w:name="Light Grid Accent 3" w:semiHidden="0" w:uiPriority="62" w:unhideWhenUsed="0"/>
+    <w:lsdException w:name="Medium Shading 1 Accent 3" w:semiHidden="0" w:uiPriority="63" w:unhideWhenUsed="0"/>
+    <w:lsdException w:name="Medium Shading 2 Accent 3" w:semiHidden="0" w:uiPriority="64" w:unhideWhenUsed="0"/>
+    <w:lsdException w:name="Medium List 1 Accent 3" w:semiHidden="0" w:uiPriority="65" w:unhideWhenUsed="0"/>
+    <w:lsdException w:name="Medium List 2 Accent 3" w:semiHidden="0" w:uiPriority="66" w:unhideWhenUsed="0"/>
+    <w:lsdException w:name="Medium Grid 1 Accent 3" w:semiHidden="0" w:uiPriority="67" w:unhideWhenUsed="0"/>
+    <w:lsdException w:name="Medium Grid 2 Accent 3" w:semiHidden="0" w:uiPriority="68" w:unhideWhenUsed="0"/>
+    <w:lsdException w:name="Medium Grid 3 Accent 3" w:semiHidden="0" w:uiPriority="69" w:unhideWhenUsed="0"/>
+    <w:lsdException w:name="Dark List Accent 3" w:semiHidden="0" w:uiPriority="70" w:unhideWhenUsed="0"/>
+    <w:lsdException w:name="Colorful Shading Accent 3" w:semiHidden="0" w:uiPriority="71" w:unhideWhenUsed="0"/>
+    <w:lsdException w:name="Colorful List Accent 3" w:semiHidden="0" w:uiPriority="72" w:unhideWhenUsed="0"/>
+    <w:lsdException w:name="Colorful Grid Accent 3" w:semiHidden="0" w:uiPriority="73" w:unhideWhenUsed="0"/>
+    <w:lsdException w:name="Light Shading Accent 4" w:semiHidden="0" w:uiPriority="60" w:unhideWhenUsed="0"/>
+    <w:lsdException w:name="Light List Accent 4" w:semiHidden="0" w:uiPriority="61" w:unhideWhenUsed="0"/>
+    <w:lsdException w:name="Light Grid Accent 4" w:semiHidden="0" w:uiPriority="62" w:unhideWhenUsed="0"/>
+    <w:lsdException w:name="Medium Shading 1 Accent 4" w:semiHidden="0" w:uiPriority="63" w:unhideWhenUsed="0"/>
+    <w:lsdException w:name="Medium Shading 2 Accent 4" w:semiHidden="0" w:uiPriority="64" w:unhideWhenUsed="0"/>
+    <w:lsdException w:name="Medium List 1 Accent 4" w:semiHidden="0" w:uiPriority="65" w:unhideWhenUsed="0"/>
+    <w:lsdException w:name="Medium List 2 Accent 4" w:semiHidden="0" w:uiPriority="66" w:unhideWhenUsed="0"/>
+    <w:lsdException w:name="Medium Grid 1 Accent 4" w:semiHidden="0" w:uiPriority="67" w:unhideWhenUsed="0"/>
+    <w:lsdException w:name="Medium Grid 2 Accent 4" w:semiHidden="0" w:uiPriority="68" w:unhideWhenUsed="0"/>
+    <w:lsdException w:name="Medium Grid 3 Accent 4" w:semiHidden="0" w:uiPriority="69" w:unhideWhenUsed="0"/>
+    <w:lsdException w:name="Dark List Accent 4" w:semiHidden="0" w:uiPriority="70" w:unhideWhenUsed="0"/>
+    <w:lsdException w:name="Colorful Shading Accent 4" w:semiHidden="0" w:uiPriority="71" w:unhideWhenUsed="0"/>
+    <w:lsdException w:name="Colorful List Accent 4" w:semiHidden="0" w:uiPriority="72" w:unhideWhenUsed="0"/>
+    <w:lsdException w:name="Colorful Grid Accent 4" w:semiHidden="0" w:uiPriority="73" w:unhideWhenUsed="0"/>
+    <w:lsdException w:name="Light Shading Accent 5" w:semiHidden="0" w:uiPriority="60" w:unhideWhenUsed="0"/>
+    <w:lsdException w:name="Light List Accent 5" w:semiHidden="0" w:uiPriority="61" w:unhideWhenUsed="0"/>
+    <w:lsdException w:name="Light Grid Accent 5" w:semiHidden="0" w:uiPriority="62" w:unhideWhenUsed="0"/>
+    <w:lsdException w:name="Medium Shading 1 Accent 5" w:semiHidden="0" w:uiPriority="63" w:unhideWhenUsed="0"/>
+    <w:lsdException w:name="Medium Shading 2 Accent 5" w:semiHidden="0" w:uiPriority="64" w:unhideWhenUsed="0"/>
+    <w:lsdException w:name="Medium List 1 Accent 5" w:semiHidden="0" w:uiPriority="65" w:unhideWhenUsed="0"/>
+    <w:lsdException w:name="Medium List 2 Accent 5" w:semiHidden="0" w:uiPriority="66" w:unhideWhenUsed="0"/>
+    <w:lsdException w:name="Medium Grid 1 Accent 5" w:semiHidden="0" w:uiPriority="67" w:unhideWhenUsed="0"/>
+    <w:lsdException w:name="Medium Grid 2 Accent 5" w:semiHidden="0" w:uiPriority="68" w:unhideWhenUsed="0"/>
+    <w:lsdException w:name="Medium Grid 3 Accent 5" w:semiHidden="0" w:uiPriority="69" w:unhideWhenUsed="0"/>
+    <w:lsdException w:name="Dark List Accent 5" w:semiHidden="0" w:uiPriority="70" w:unhideWhenUsed="0"/>
+    <w:lsdException w:name="Colorful Shading Accent 5" w:semiHidden="0" w:uiPriority="71" w:unhideWhenUsed="0"/>
+    <w:lsdException w:name="Colorful List Accent 5" w:semiHidden="0" w:uiPriority="72" w:unhideWhenUsed="0"/>
+    <w:lsdException w:name="Colorful Grid Accent 5" w:semiHidden="0" w:uiPriority="73" w:unhideWhenUsed="0"/>
+    <w:lsdException w:name="Light Shading Accent 6" w:semiHidden="0" w:uiPriority="60" w:unhideWhenUsed="0"/>
+    <w:lsdException w:name="Light List Accent 6" w:semiHidden="0" w:uiPriority="61" w:unhideWhenUsed="0"/>
+    <w:lsdException w:name="Light Grid Accent 6" w:semiHidden="0" w:uiPriority="62" w:unhideWhenUsed="0"/>
+    <w:lsdException w:name="Medium Shading 1 Accent 6" w:semiHidden="0" w:uiPriority="63" w:unhideWhenUsed="0"/>
+    <w:lsdException w:name="Medium Shading 2 Accent 6" w:semiHidden="0" w:uiPriority="64" w:unhideWhenUsed="0"/>
+    <w:lsdException w:name="Medium List 1 Accent 6" w:semiHidden="0" w:uiPriority="65" w:unhideWhenUsed="0"/>
+    <w:lsdException w:name="Medium List 2 Accent 6" w:semiHidden="0" w:uiPriority="66" w:unhideWhenUsed="0"/>
+    <w:lsdException w:name="Medium Grid 1 Accent 6" w:semiHidden="0" w:uiPriority="67" w:unhideWhenUsed="0"/>
+    <w:lsdException w:name="Medium Grid 2 Accent 6" w:semiHidden="0" w:uiPriority="68" w:unhideWhenUsed="0"/>
+    <w:lsdException w:name="Medium Grid 3 Accent 6" w:semiHidden="0" w:uiPriority="69" w:unhideWhenUsed="0"/>
+    <w:lsdException w:name="Dark List Accent 6" w:semiHidden="0" w:uiPriority="70" w:unhideWhenUsed="0"/>
+    <w:lsdException w:name="Colorful Shading Accent 6" w:semiHidden="0" w:uiPriority="71" w:unhideWhenUsed="0"/>
+    <w:lsdException w:name="Colorful List Accent 6" w:semiHidden="0" w:uiPriority="72" w:unhideWhenUsed="0"/>
+    <w:lsdException w:name="Colorful Grid Accent 6" w:semiHidden="0" w:uiPriority="73" w:unhideWhenUsed="0"/>
+    <w:lsdException w:name="Subtle Emphasis" w:semiHidden="0" w:uiPriority="19" w:unhideWhenUsed="0" w:qFormat="1"/>
+    <w:lsdException w:name="Intense Emphasis" w:semiHidden="0" w:uiPriority="21" w:unhideWhenUsed="0" w:qFormat="1"/>
+    <w:lsdException w:name="Subtle Reference" w:semiHidden="0" w:uiPriority="31" w:unhideWhenUsed="0" w:qFormat="1"/>
+    <w:lsdException w:name="Intense Reference" w:semiHidden="0" w:uiPriority="32" w:unhideWhenUsed="0" w:qFormat="1"/>
+    <w:lsdException w:name="Book Title" w:semiHidden="0" w:uiPriority="33" w:unhideWhenUsed="0" w:qFormat="1"/>
+    <w:lsdException w:name="Bibliography" w:uiPriority="37"/>
+    <w:lsdException w:name="TOC Heading" w:uiPriority="39" w:qFormat="1"/>
+  </w:latentStyles>
+  <w:style w:type="paragraph" w:default="1" w:styleId="Normal">
+    <w:name w:val="Normal"/>
+    <w:qFormat/>
+  </w:style>
+  <w:style w:type="character" w:default="1" w:styleId="Fontepargpadro">
+    <w:name w:val="Default Paragraph Font"/>
+    <w:uiPriority w:val="1"/>
+    <w:semiHidden/>
+    <w:unhideWhenUsed/>
+  </w:style>
+  <w:style w:type="table" w:default="1" w:styleId="Tabelanormal">
+    <w:name w:val="Normal Table"/>
+    <w:uiPriority w:val="99"/>
+    <w:semiHidden/>
+    <w:unhideWhenUsed/>
+    <w:tblPr>
+      <w:tblInd w:w="0" w:type="dxa"/>
+      <w:tblCellMar>
+        <w:top w:w="0" w:type="dxa"/>
+        <w:left w:w="108" w:type="dxa"/>
+        <w:bottom w:w="0" w:type="dxa"/>
+        <w:right w:w="108" w:type="dxa"/>
+      </w:tblCellMar>
+    </w:tblPr>
+  </w:style>
+  <w:style w:type="numbering" w:default="1" w:styleId="Semlista">
+    <w:name w:val="No List"/>
+    <w:uiPriority w:val="99"/>
+    <w:semiHidden/>
+    <w:unhideWhenUsed/>
+  </w:style>
+  <w:style w:type="paragraph" w:styleId="PargrafodaLista">
+    <w:name w:val="List Paragraph"/>
+    <w:basedOn w:val="Normal"/>
+    <w:uiPriority w:val="34"/>
+    <w:qFormat/>
+    <w:rsid w:val="00673728"/>
+    <w:pPr>
+      <w:ind w:left="720"/>
+      <w:contextualSpacing/>
+    </w:pPr>
+  </w:style>
+  <w:style w:type="character" w:customStyle="1" w:styleId="shorttext">
+    <w:name w:val="short_text"/>
+    <w:basedOn w:val="Fontepargpadro"/>
+    <w:rsid w:val="003C43B8"/>
+  </w:style>
+  <w:style w:type="character" w:customStyle="1" w:styleId="hps">
+    <w:name w:val="hps"/>
+    <w:basedOn w:val="Fontepargpadro"/>
+    <w:rsid w:val="003C43B8"/>
+  </w:style>
+  <w:style w:type="paragraph" w:styleId="Cabealho">
+    <w:name w:val="header"/>
+    <w:basedOn w:val="Normal"/>
+    <w:link w:val="CabealhoChar"/>
+    <w:uiPriority w:val="99"/>
+    <w:unhideWhenUsed/>
+    <w:rsid w:val="00B0551D"/>
+    <w:pPr>
+      <w:tabs>
+        <w:tab w:val="center" w:pos="4252"/>
+        <w:tab w:val="right" w:pos="8504"/>
+      </w:tabs>
+      <w:spacing w:after="0" w:line="240" w:lineRule="auto"/>
+    </w:pPr>
+  </w:style>
+  <w:style w:type="character" w:customStyle="1" w:styleId="CabealhoChar">
+    <w:name w:val="Cabeçalho Char"/>
+    <w:basedOn w:val="Fontepargpadro"/>
+    <w:link w:val="Cabealho"/>
+    <w:uiPriority w:val="99"/>
+    <w:rsid w:val="00B0551D"/>
+  </w:style>
+  <w:style w:type="paragraph" w:styleId="Rodap">
+    <w:name w:val="footer"/>
+    <w:basedOn w:val="Normal"/>
+    <w:link w:val="RodapChar"/>
+    <w:uiPriority w:val="99"/>
+    <w:unhideWhenUsed/>
+    <w:rsid w:val="00B0551D"/>
+    <w:pPr>
+      <w:tabs>
+        <w:tab w:val="center" w:pos="4252"/>
+        <w:tab w:val="right" w:pos="8504"/>
+      </w:tabs>
+      <w:spacing w:after="0" w:line="240" w:lineRule="auto"/>
+    </w:pPr>
+  </w:style>
+  <w:style w:type="character" w:customStyle="1" w:styleId="RodapChar">
+    <w:name w:val="Rodapé Char"/>
+    <w:basedOn w:val="Fontepargpadro"/>
+    <w:link w:val="Rodap"/>
+    <w:uiPriority w:val="99"/>
+    <w:rsid w:val="00B0551D"/>
+  </w:style>
+  <w:style w:type="character" w:styleId="Hyperlink">
+    <w:name w:val="Hyperlink"/>
+    <w:basedOn w:val="Fontepargpadro"/>
+    <w:uiPriority w:val="99"/>
+    <w:unhideWhenUsed/>
+    <w:rsid w:val="00DF19D1"/>
+    <w:rPr>
+      <w:color w:val="0000FF" w:themeColor="hyperlink"/>
+      <w:u w:val="single"/>
+    </w:rPr>
+  </w:style>
+</w:styles>
+</file>
+
+<file path=word/stylesWithEffects.xml><?xml version="1.0" encoding="utf-8"?>
+<w:styles xmlns:wpc="http://schemas.microsoft.com/office/word/2010/wordprocessingCanvas" xmlns:mc="http://schemas.openxmlformats.org/markup-compatibility/2006" xmlns:o="urn:schemas-microsoft-com:office:office" xmlns:r="http://schemas.openxmlformats.org/officeDocument/2006/relationships" xmlns:m="http://schemas.openxmlformats.org/officeDocument/2006/math" xmlns:v="urn:schemas-microsoft-com:vml" xmlns:wp14="http://schemas.microsoft.com/office/word/2010/wordprocessingDrawing" xmlns:wp="http://schemas.openxmlformats.org/drawingml/2006/wordprocessingDrawing" xmlns:w10="urn:schemas-microsoft-com:office:word" xmlns:w="http://schemas.openxmlformats.org/wordprocessingml/2006/main" xmlns:w14="http://schemas.microsoft.com/office/word/2010/wordml" xmlns:wpg="http://schemas.microsoft.com/office/word/2010/wordprocessingGroup" xmlns:wpi="http://schemas.microsoft.com/office/word/2010/wordprocessingInk" xmlns:wne="http://schemas.microsoft.com/office/word/2006/wordml" xmlns:wps="http://schemas.microsoft.com/office/word/2010/wordprocessingShape" mc:Ignorable="w14 wp14">
+  <w:docDefaults>
+    <w:rPrDefault>
+      <w:rPr>
+        <w:rFonts w:asciiTheme="minorHAnsi" w:eastAsiaTheme="minorHAnsi" w:hAnsiTheme="minorHAnsi" w:cstheme="minorBidi"/>
+        <w:sz w:val="22"/>
+        <w:szCs w:val="22"/>
+        <w:lang w:val="pt-BR" w:eastAsia="en-US" w:bidi="ar-SA"/>
+      </w:rPr>
+    </w:rPrDefault>
+    <w:pPrDefault>
+      <w:pPr>
+        <w:spacing w:after="200" w:line="276" w:lineRule="auto"/>
+      </w:pPr>
+    </w:pPrDefault>
+  </w:docDefaults>
+  <w:latentStyles w:defLockedState="0" w:defUIPriority="99" w:defSemiHidden="1" w:defUnhideWhenUsed="1" w:defQFormat="0" w:count="267">
+    <w:lsdException w:name="Normal" w:semiHidden="0" w:uiPriority="0" w:unhideWhenUsed="0" w:qFormat="1"/>
+    <w:lsdException w:name="heading 1" w:semiHidden="0" w:uiPriority="9" w:unhideWhenUsed="0" w:qFormat="1"/>
+    <w:lsdException w:name="heading 2" w:uiPriority="9" w:qFormat="1"/>
+    <w:lsdException w:name="heading 3" w:uiPriority="9" w:qFormat="1"/>
+    <w:lsdException w:name="heading 4" w:uiPriority="9" w:qFormat="1"/>
+    <w:lsdException w:name="heading 5" w:uiPriority="9" w:qFormat="1"/>
+    <w:lsdException w:name="heading 6" w:uiPriority="9" w:qFormat="1"/>
+    <w:lsdException w:name="heading 7" w:uiPriority="9" w:qFormat="1"/>
+    <w:lsdException w:name="heading 8" w:uiPriority="9" w:qFormat="1"/>
+    <w:lsdException w:name="heading 9" w:uiPriority="9" w:qFormat="1"/>
+    <w:lsdException w:name="toc 1" w:uiPriority="39"/>
+    <w:lsdException w:name="toc 2" w:uiPriority="39"/>
+    <w:lsdException w:name="toc 3" w:uiPriority="39"/>
+    <w:lsdException w:name="toc 4" w:uiPriority="39"/>
+    <w:lsdException w:name="toc 5" w:uiPriority="39"/>
+    <w:lsdException w:name="toc 6" w:uiPriority="39"/>
+    <w:lsdException w:name="toc 7" w:uiPriority="39"/>
+    <w:lsdException w:name="toc 8" w:uiPriority="39"/>
+    <w:lsdException w:name="toc 9" w:uiPriority="39"/>
+    <w:lsdException w:name="caption" w:uiPriority="35" w:qFormat="1"/>
+    <w:lsdException w:name="Title" w:semiHidden="0" w:uiPriority="10" w:unhideWhenUsed="0" w:qFormat="1"/>
+    <w:lsdException w:name="Default Paragraph Font" w:uiPriority="1"/>
+    <w:lsdException w:name="Subtitle" w:semiHidden="0" w:uiPriority="11" w:unhideWhenUsed="0" w:qFormat="1"/>
+    <w:lsdException w:name="Strong" w:semiHidden="0" w:uiPriority="22" w:unhideWhenUsed="0" w:qFormat="1"/>
+    <w:lsdException w:name="Emphasis" w:semiHidden="0" w:uiPriority="20" w:unhideWhenUsed="0" w:qFormat="1"/>
+    <w:lsdException w:name="Table Grid" w:semiHidden="0" w:uiPriority="59" w:unhideWhenUsed="0"/>
+    <w:lsdException w:name="Placeholder Text" w:unhideWhenUsed="0"/>
+    <w:lsdException w:name="No Spacing" w:semiHidden="0" w:uiPriority="1" w:unhideWhenUsed="0" w:qFormat="1"/>
+    <w:lsdException w:name="Light Shading" w:semiHidden="0" w:uiPriority="60" w:unhideWhenUsed="0"/>
+    <w:lsdException w:name="Light List" w:semiHidden="0" w:uiPriority="61" w:unhideWhenUsed="0"/>
+    <w:lsdException w:name="Light Grid" w:semiHidden="0" w:uiPriority="62" w:unhideWhenUsed="0"/>
+    <w:lsdException w:name="Medium Shading 1" w:semiHidden="0" w:uiPriority="63" w:unhideWhenUsed="0"/>
+    <w:lsdException w:name="Medium Shading 2" w:semiHidden="0" w:uiPriority="64" w:unhideWhenUsed="0"/>
+    <w:lsdException w:name="Medium List 1" w:semiHidden="0" w:uiPriority="65" w:unhideWhenUsed="0"/>
+    <w:lsdException w:name="Medium List 2" w:semiHidden="0" w:uiPriority="66" w:unhideWhenUsed="0"/>
+    <w:lsdException w:name="Medium Grid 1" w:semiHidden="0" w:uiPriority="67" w:unhideWhenUsed="0"/>
+    <w:lsdException w:name="Medium Grid 2" w:semiHidden="0" w:uiPriority="68" w:unhideWhenUsed="0"/>
+    <w:lsdException w:name="Medium Grid 3" w:semiHidden="0" w:uiPriority="69" w:unhideWhenUsed="0"/>
+    <w:lsdException w:name="Dark List" w:semiHidden="0" w:uiPriority="70" w:unhideWhenUsed="0"/>
+    <w:lsdException w:name="Colorful Shading" w:semiHidden="0" w:uiPriority="71" w:unhideWhenUsed="0"/>
+    <w:lsdException w:name="Colorful List" w:semiHidden="0" w:uiPriority="72" w:unhideWhenUsed="0"/>
+    <w:lsdException w:name="Colorful Grid" w:semiHidden="0" w:uiPriority="73" w:unhideWhenUsed="0"/>
+    <w:lsdException w:name="Light Shading Accent 1" w:semiHidden="0" w:uiPriority="60" w:unhideWhenUsed="0"/>
+    <w:lsdException w:name="Light List Accent 1" w:semiHidden="0" w:uiPriority="61" w:unhideWhenUsed="0"/>
+    <w:lsdException w:name="Light Grid Accent 1" w:semiHidden="0" w:uiPriority="62" w:unhideWhenUsed="0"/>
+    <w:lsdException w:name="Medium Shading 1 Accent 1" w:semiHidden="0" w:uiPriority="63" w:unhideWhenUsed="0"/>
+    <w:lsdException w:name="Medium Shading 2 Accent 1" w:semiHidden="0" w:uiPriority="64" w:unhideWhenUsed="0"/>
+    <w:lsdException w:name="Medium List 1 Accent 1" w:semiHidden="0" w:uiPriority="65" w:unhideWhenUsed="0"/>
+    <w:lsdException w:name="Revision" w:unhideWhenUsed="0"/>
+    <w:lsdException w:name="List Paragraph" w:semiHidden="0" w:uiPriority="34" w:unhideWhenUsed="0" w:qFormat="1"/>
+    <w:lsdException w:name="Quote" w:semiHidden="0" w:uiPriority="29" w:unhideWhenUsed="0" w:qFormat="1"/>
+    <w:lsdException w:name="Intense Quote" w:semiHidden="0" w:uiPriority="30" w:unhideWhenUsed="0" w:qFormat="1"/>
+    <w:lsdException w:name="Medium List 2 Accent 1" w:semiHidden="0" w:uiPriority="66" w:unhideWhenUsed="0"/>
+    <w:lsdException w:name="Medium Grid 1 Accent 1" w:semiHidden="0" w:uiPriority="67" w:unhideWhenUsed="0"/>
+    <w:lsdException w:name="Medium Grid 2 Accent 1" w:semiHidden="0" w:uiPriority="68" w:unhideWhenUsed="0"/>
+    <w:lsdException w:name="Medium Grid 3 Accent 1" w:semiHidden="0" w:uiPriority="69" w:unhideWhenUsed="0"/>
+    <w:lsdException w:name="Dark List Accent 1" w:semiHidden="0" w:uiPriority="70" w:unhideWhenUsed="0"/>
+    <w:lsdException w:name="Colorful Shading Accent 1" w:semiHidden="0" w:uiPriority="71" w:unhideWhenUsed="0"/>
+    <w:lsdException w:name="Colorful List Accent 1" w:semiHidden="0" w:uiPriority="72" w:unhideWhenUsed="0"/>
+    <w:lsdException w:name="Colorful Grid Accent 1" w:semiHidden="0" w:uiPriority="73" w:unhideWhenUsed="0"/>
+    <w:lsdException w:name="Light Shading Accent 2" w:semiHidden="0" w:uiPriority="60" w:unhideWhenUsed="0"/>
+    <w:lsdException w:name="Light List Accent 2" w:semiHidden="0" w:uiPriority="61" w:unhideWhenUsed="0"/>
+    <w:lsdException w:name="Light Grid Accent 2" w:semiHidden="0" w:uiPriority="62" w:unhideWhenUsed="0"/>
+    <w:lsdException w:name="Medium Shading 1 Accent 2" w:semiHidden="0" w:uiPriority="63" w:unhideWhenUsed="0"/>
+    <w:lsdException w:name="Medium Shading 2 Accent 2" w:semiHidden="0" w:uiPriority="64" w:unhideWhenUsed="0"/>
+    <w:lsdException w:name="Medium List 1 Accent 2" w:semiHidden="0" w:uiPriority="65" w:unhideWhenUsed="0"/>
+    <w:lsdException w:name="Medium List 2 Accent 2" w:semiHidden="0" w:uiPriority="66" w:unhideWhenUsed="0"/>
+    <w:lsdException w:name="Medium Grid 1 Accent 2" w:semiHidden="0" w:uiPriority="67" w:unhideWhenUsed="0"/>
+    <w:lsdException w:name="Medium Grid 2 Accent 2" w:semiHidden="0" w:uiPriority="68" w:unhideWhenUsed="0"/>
+    <w:lsdException w:name="Medium Grid 3 Accent 2" w:semiHidden="0" w:uiPriority="69" w:unhideWhenUsed="0"/>
+    <w:lsdException w:name="Dark List Accent 2" w:semiHidden="0" w:uiPriority="70" w:unhideWhenUsed="0"/>
+    <w:lsdException w:name="Colorful Shading Accent 2" w:semiHidden="0" w:uiPriority="71" w:unhideWhenUsed="0"/>
+    <w:lsdException w:name="Colorful List Accent 2" w:semiHidden="0" w:uiPriority="72" w:unhideWhenUsed="0"/>
+    <w:lsdException w:name="Colorful Grid Accent 2" w:semiHidden="0" w:uiPriority="73" w:unhideWhenUsed="0"/>
+    <w:lsdException w:name="Light Shading Accent 3" w:semiHidden="0" w:uiPriority="60" w:unhideWhenUsed="0"/>
+    <w:lsdException w:name="Light List Accent 3" w:semiHidden="0" w:uiPriority="61" w:unhideWhenUsed="0"/>
+    <w:lsdException w:name="Light Grid Accent 3" w:semiHidden="0" w:uiPriority="62" w:unhideWhenUsed="0"/>
+    <w:lsdException w:name="Medium Shading 1 Accent 3" w:semiHidden="0" w:uiPriority="63" w:unhideWhenUsed="0"/>
+    <w:lsdException w:name="Medium Shading 2 Accent 3" w:semiHidden="0" w:uiPriority="64" w:unhideWhenUsed="0"/>
+    <w:lsdException w:name="Medium List 1 Accent 3" w:semiHidden="0" w:uiPriority="65" w:unhideWhenUsed="0"/>
+    <w:lsdException w:name="Medium List 2 Accent 3" w:semiHidden="0" w:uiPriority="66" w:unhideWhenUsed="0"/>
+    <w:lsdException w:name="Medium Grid 1 Accent 3" w:semiHidden="0" w:uiPriority="67" w:unhideWhenUsed="0"/>
+    <w:lsdException w:name="Medium Grid 2 Accent 3" w:semiHidden="0" w:uiPriority="68" w:unhideWhenUsed="0"/>
+    <w:lsdException w:name="Medium Grid 3 Accent 3" w:semiHidden="0" w:uiPriority="69" w:unhideWhenUsed="0"/>
+    <w:lsdException w:name="Dark List Accent 3" w:semiHidden="0" w:uiPriority="70" w:unhideWhenUsed="0"/>
+    <w:lsdException w:name="Colorful Shading Accent 3" w:semiHidden="0" w:uiPriority="71" w:unhideWhenUsed="0"/>
+    <w:lsdException w:name="Colorful List Accent 3" w:semiHidden="0" w:uiPriority="72" w:unhideWhenUsed="0"/>
+    <w:lsdException w:name="Colorful Grid Accent 3" w:semiHidden="0" w:uiPriority="73" w:unhideWhenUsed="0"/>
+    <w:lsdException w:name="Light Shading Accent 4" w:semiHidden="0" w:uiPriority="60" w:unhideWhenUsed="0"/>
+    <w:lsdException w:name="Light List Accent 4" w:semiHidden="0" w:uiPriority="61" w:unhideWhenUsed="0"/>
+    <w:lsdException w:name="Light Grid Accent 4" w:semiHidden="0" w:uiPriority="62" w:unhideWhenUsed="0"/>
+    <w:lsdException w:name="Medium Shading 1 Accent 4" w:semiHidden="0" w:uiPriority="63" w:unhideWhenUsed="0"/>
+    <w:lsdException w:name="Medium Shading 2 Accent 4" w:semiHidden="0" w:uiPriority="64" w:unhideWhenUsed="0"/>
+    <w:lsdException w:name="Medium List 1 Accent 4" w:semiHidden="0" w:uiPriority="65" w:unhideWhenUsed="0"/>
+    <w:lsdException w:name="Medium List 2 Accent 4" w:semiHidden="0" w:uiPriority="66" w:unhideWhenUsed="0"/>
+    <w:lsdException w:name="Medium Grid 1 Accent 4" w:semiHidden="0" w:uiPriority="67" w:unhideWhenUsed="0"/>
+    <w:lsdException w:name="Medium Grid 2 Accent 4" w:semiHidden="0" w:uiPriority="68" w:unhideWhenUsed="0"/>
+    <w:lsdException w:name="Medium Grid 3 Accent 4" w:semiHidden="0" w:uiPriority="69" w:unhideWhenUsed="0"/>
+    <w:lsdException w:name="Dark List Accent 4" w:semiHidden="0" w:uiPriority="70" w:unhideWhenUsed="0"/>
+    <w:lsdException w:name="Colorful Shading Accent 4" w:semiHidden="0" w:uiPriority="71" w:unhideWhenUsed="0"/>
+    <w:lsdException w:name="Colorful List Accent 4" w:semiHidden="0" w:uiPriority="72" w:unhideWhenUsed="0"/>
+    <w:lsdException w:name="Colorful Grid Accent 4" w:semiHidden="0" w:uiPriority="73" w:unhideWhenUsed="0"/>
+    <w:lsdException w:name="Light Shading Accent 5" w:semiHidden="0" w:uiPriority="60" w:unhideWhenUsed="0"/>
+    <w:lsdException w:name="Light List Accent 5" w:semiHidden="0" w:uiPriority="61" w:unhideWhenUsed="0"/>
+    <w:lsdException w:name="Light Grid Accent 5" w:semiHidden="0" w:uiPriority="62" w:unhideWhenUsed="0"/>
+    <w:lsdException w:name="Medium Shading 1 Accent 5" w:semiHidden="0" w:uiPriority="63" w:unhideWhenUsed="0"/>
+    <w:lsdException w:name="Medium Shading 2 Accent 5" w:semiHidden="0" w:uiPriority="64" w:unhideWhenUsed="0"/>
+    <w:lsdException w:name="Medium List 1 Accent 5" w:semiHidden="0" w:uiPriority="65" w:unhideWhenUsed="0"/>
+    <w:lsdException w:name="Medium List 2 Accent 5" w:semiHidden="0" w:uiPriority="66" w:unhideWhenUsed="0"/>
+    <w:lsdException w:name="Medium Grid 1 Accent 5" w:semiHidden="0" w:uiPriority="67" w:unhideWhenUsed="0"/>
+    <w:lsdException w:name="Medium Grid 2 Accent 5" w:semiHidden="0" w:uiPriority="68" w:unhideWhenUsed="0"/>
+    <w:lsdException w:name="Medium Grid 3 Accent 5" w:semiHidden="0" w:uiPriority="69" w:unhideWhenUsed="0"/>
+    <w:lsdException w:name="Dark List Accent 5" w:semiHidden="0" w:uiPriority="70" w:unhideWhenUsed="0"/>
+    <w:lsdException w:name="Colorful Shading Accent 5" w:semiHidden="0" w:uiPriority="71" w:unhideWhenUsed="0"/>
+    <w:lsdException w:name="Colorful List Accent 5" w:semiHidden="0" w:uiPriority="72" w:unhideWhenUsed="0"/>
+    <w:lsdException w:name="Colorful Grid Accent 5" w:semiHidden="0" w:uiPriority="73" w:unhideWhenUsed="0"/>
+    <w:lsdException w:name="Light Shading Accent 6" w:semiHidden="0" w:uiPriority="60" w:unhideWhenUsed="0"/>
+    <w:lsdException w:name="Light List Accent 6" w:semiHidden="0" w:uiPriority="61" w:unhideWhenUsed="0"/>
+    <w:lsdException w:name="Light Grid Accent 6" w:semiHidden="0" w:uiPriority="62" w:unhideWhenUsed="0"/>
+    <w:lsdException w:name="Medium Shading 1 Accent 6" w:semiHidden="0" w:uiPriority="63" w:unhideWhenUsed="0"/>
+    <w:lsdException w:name="Medium Shading 2 Accent 6" w:semiHidden="0" w:uiPriority="64" w:unhideWhenUsed="0"/>
+    <w:lsdException w:name="Medium List 1 Accent 6" w:semiHidden="0" w:uiPriority="65" w:unhideWhenUsed="0"/>
+    <w:lsdException w:name="Medium List 2 Accent 6" w:semiHidden="0" w:uiPriority="66" w:unhideWhenUsed="0"/>
+    <w:lsdException w:name="Medium Grid 1 Accent 6" w:semiHidden="0" w:uiPriority="67" w:unhideWhenUsed="0"/>
+    <w:lsdException w:name="Medium Grid 2 Accent 6" w:semiHidden="0" w:uiPriority="68" w:unhideWhenUsed="0"/>
+    <w:lsdException w:name="Medium Grid 3 Accent 6" w:semiHidden="0" w:uiPriority="69" w:unhideWhenUsed="0"/>
+    <w:lsdException w:name="Dark List Accent 6" w:semiHidden="0" w:uiPriority="70" w:unhideWhenUsed="0"/>
+    <w:lsdException w:name="Colorful Shading Accent 6" w:semiHidden="0" w:uiPriority="71" w:unhideWhenUsed="0"/>
+    <w:lsdException w:name="Colorful List Accent 6" w:semiHidden="0" w:uiPriority="72" w:unhideWhenUsed="0"/>
+    <w:lsdException w:name="Colorful Grid Accent 6" w:semiHidden="0" w:uiPriority="73" w:unhideWhenUsed="0"/>
+    <w:lsdException w:name="Subtle Emphasis" w:semiHidden="0" w:uiPriority="19" w:unhideWhenUsed="0" w:qFormat="1"/>
+    <w:lsdException w:name="Intense Emphasis" w:semiHidden="0" w:uiPriority="21" w:unhideWhenUsed="0" w:qFormat="1"/>
+    <w:lsdException w:name="Subtle Reference" w:semiHidden="0" w:uiPriority="31" w:unhideWhenUsed="0" w:qFormat="1"/>
+    <w:lsdException w:name="Intense Reference" w:semiHidden="0" w:uiPriority="32" w:unhideWhenUsed="0" w:qFormat="1"/>
+    <w:lsdException w:name="Book Title" w:semiHidden="0" w:uiPriority="33" w:unhideWhenUsed="0" w:qFormat="1"/>
+    <w:lsdException w:name="Bibliography" w:uiPriority="37"/>
+    <w:lsdException w:name="TOC Heading" w:uiPriority="39" w:qFormat="1"/>
   </w:latentStyles>
   <w:style w:type="paragraph" w:default="1" w:styleId="Normal">
     <w:name w:val="Normal"/>

</xml_diff>

<commit_message>
File with variables (package Utilidades File ExcessaoEditoraInvalida.php)
</commit_message>
<xml_diff>
--- a/Sebo Eletrônico.docx
+++ b/Sebo Eletrônico.docx
@@ -2675,8 +2675,6 @@
       <w:r>
         <w:t>Variável: username = contém o nome do usuário que irá acessar o banco;</w:t>
       </w:r>
-      <w:bookmarkStart w:id="0" w:name="_GoBack"/>
-      <w:bookmarkEnd w:id="0"/>
     </w:p>
     <w:p>
       <w:pPr>
@@ -2701,6 +2699,7 @@
       <w:r>
         <w:t xml:space="preserve">File </w:t>
       </w:r>
+      <w:bookmarkStart w:id="0" w:name="_GoBack"/>
       <w:proofErr w:type="gramStart"/>
       <w:r>
         <w:t>ExcessaoEditoraInvalida</w:t>
@@ -2709,6 +2708,24 @@
       <w:r>
         <w:t>.php</w:t>
       </w:r>
+      <w:bookmarkEnd w:id="0"/>
+    </w:p>
+    <w:p>
+      <w:pPr>
+        <w:pStyle w:val="PargrafodaLista"/>
+        <w:numPr>
+          <w:ilvl w:val="0"/>
+          <w:numId w:val="26"/>
+        </w:numPr>
+      </w:pPr>
+      <w:r>
+        <w:t xml:space="preserve">Classe </w:t>
+      </w:r>
+      <w:proofErr w:type="gramStart"/>
+      <w:r>
+        <w:t>ExcessaoEditoraInvalida</w:t>
+      </w:r>
+      <w:proofErr w:type="gramEnd"/>
     </w:p>
     <w:p>
       <w:pPr>
@@ -2859,6 +2876,7 @@
         </w:numPr>
       </w:pPr>
       <w:r>
+        <w:lastRenderedPageBreak/>
         <w:t xml:space="preserve">File </w:t>
       </w:r>
       <w:proofErr w:type="gramStart"/>
@@ -2882,7 +2900,6 @@
         </w:numPr>
       </w:pPr>
       <w:r>
-        <w:lastRenderedPageBreak/>
         <w:t xml:space="preserve">File </w:t>
       </w:r>
       <w:proofErr w:type="gramStart"/>
@@ -3695,6 +3712,7 @@
         </w:numPr>
       </w:pPr>
       <w:r>
+        <w:lastRenderedPageBreak/>
         <w:t xml:space="preserve">Variável: </w:t>
       </w:r>
       <w:r>
@@ -3710,7 +3728,6 @@
         </w:numPr>
       </w:pPr>
       <w:r>
-        <w:lastRenderedPageBreak/>
         <w:t xml:space="preserve">File </w:t>
       </w:r>
       <w:proofErr w:type="gramStart"/>
@@ -4338,6 +4355,7 @@
         </w:numPr>
       </w:pPr>
       <w:r>
+        <w:lastRenderedPageBreak/>
         <w:t>Variável: chave = chave do array</w:t>
       </w:r>
     </w:p>
@@ -4350,7 +4368,6 @@
         </w:numPr>
       </w:pPr>
       <w:r>
-        <w:lastRenderedPageBreak/>
         <w:t>Variável: valor = valor do array</w:t>
       </w:r>
     </w:p>
@@ -5195,6 +5212,7 @@
         </w:numPr>
       </w:pPr>
       <w:r>
+        <w:lastRenderedPageBreak/>
         <w:t xml:space="preserve">File </w:t>
       </w:r>
       <w:r>
@@ -5213,7 +5231,6 @@
         </w:numPr>
       </w:pPr>
       <w:r>
-        <w:lastRenderedPageBreak/>
         <w:t xml:space="preserve">File </w:t>
       </w:r>
       <w:proofErr w:type="gramStart"/>
@@ -7265,7 +7282,7 @@
   <w:abstractNum w:abstractNumId="15">
     <w:nsid w:val="28AE59D4"/>
     <w:multiLevelType w:val="hybridMultilevel"/>
-    <w:tmpl w:val="FC841F24"/>
+    <w:tmpl w:val="C3869F58"/>
     <w:lvl w:ilvl="0" w:tplc="EB3A9576">
       <w:start w:val="1"/>
       <w:numFmt w:val="bullet"/>
@@ -7278,19 +7295,19 @@
         <w:rFonts w:ascii="Symbol" w:hAnsi="Symbol" w:hint="default"/>
       </w:rPr>
     </w:lvl>
-    <w:lvl w:ilvl="1" w:tplc="04160003" w:tentative="1">
-      <w:start w:val="1"/>
-      <w:numFmt w:val="bullet"/>
-      <w:lvlText w:val="o"/>
+    <w:lvl w:ilvl="1" w:tplc="04160005">
+      <w:start w:val="1"/>
+      <w:numFmt w:val="bullet"/>
+      <w:lvlText w:val=""/>
       <w:lvlJc w:val="left"/>
       <w:pPr>
         <w:ind w:left="3600" w:hanging="360"/>
       </w:pPr>
       <w:rPr>
-        <w:rFonts w:ascii="Courier New" w:hAnsi="Courier New" w:cs="Courier New" w:hint="default"/>
-      </w:rPr>
-    </w:lvl>
-    <w:lvl w:ilvl="2" w:tplc="04160005" w:tentative="1">
+        <w:rFonts w:ascii="Wingdings" w:hAnsi="Wingdings" w:hint="default"/>
+      </w:rPr>
+    </w:lvl>
+    <w:lvl w:ilvl="2" w:tplc="04160005">
       <w:start w:val="1"/>
       <w:numFmt w:val="bullet"/>
       <w:lvlText w:val=""/>

</xml_diff>

<commit_message>
File with variables (package Utilidades File ExcessaoEmailInvalido.php)
</commit_message>
<xml_diff>
--- a/Sebo Eletrônico.docx
+++ b/Sebo Eletrônico.docx
@@ -2783,6 +2783,26 @@
       <w:r>
         <w:t>.php</w:t>
       </w:r>
+      <w:r>
+        <w:t xml:space="preserve"> </w:t>
+      </w:r>
+    </w:p>
+    <w:p>
+      <w:pPr>
+        <w:pStyle w:val="PargrafodaLista"/>
+        <w:numPr>
+          <w:ilvl w:val="0"/>
+          <w:numId w:val="26"/>
+        </w:numPr>
+      </w:pPr>
+      <w:r>
+        <w:t xml:space="preserve">Classe </w:t>
+      </w:r>
+      <w:proofErr w:type="gramStart"/>
+      <w:r>
+        <w:t>ExcessaoEmailInvalido</w:t>
+      </w:r>
+      <w:proofErr w:type="gramEnd"/>
     </w:p>
     <w:p>
       <w:pPr>
@@ -2794,23 +2814,12 @@
       </w:pPr>
       <w:bookmarkStart w:id="0" w:name="_GoBack"/>
       <w:bookmarkEnd w:id="0"/>
-    </w:p>
-    <w:p>
-      <w:pPr>
-        <w:pStyle w:val="PargrafodaLista"/>
-        <w:numPr>
-          <w:ilvl w:val="0"/>
-          <w:numId w:val="9"/>
-        </w:numPr>
-      </w:pPr>
       <w:r>
         <w:t xml:space="preserve">File </w:t>
       </w:r>
-      <w:proofErr w:type="gramStart"/>
       <w:r>
         <w:t>ExcessaoNomeInvalido</w:t>
       </w:r>
-      <w:proofErr w:type="gramEnd"/>
       <w:r>
         <w:t>.php</w:t>
       </w:r>

</xml_diff>

<commit_message>
File with variables (package Utilidades File ExcessaoNomeInvalido.php)
</commit_message>
<xml_diff>
--- a/Sebo Eletrônico.docx
+++ b/Sebo Eletrônico.docx
@@ -2827,7 +2827,6 @@
           <w:numId w:val="27"/>
         </w:numPr>
       </w:pPr>
-      <w:bookmarkStart w:id="0" w:name="_GoBack"/>
       <w:r>
         <w:lastRenderedPageBreak/>
         <w:t>Variável: mensagem = contém a mensagem de ocorrência de exceção</w:t>
@@ -2839,7 +2838,6 @@
         <w:t>.</w:t>
       </w:r>
     </w:p>
-    <w:bookmarkEnd w:id="0"/>
     <w:p>
       <w:pPr>
         <w:pStyle w:val="PargrafodaLista"/>
@@ -2859,6 +2857,29 @@
       <w:r>
         <w:t>.php</w:t>
       </w:r>
+      <w:r>
+        <w:t xml:space="preserve"> </w:t>
+      </w:r>
+    </w:p>
+    <w:p>
+      <w:pPr>
+        <w:pStyle w:val="PargrafodaLista"/>
+        <w:numPr>
+          <w:ilvl w:val="0"/>
+          <w:numId w:val="26"/>
+        </w:numPr>
+      </w:pPr>
+      <w:r>
+        <w:t xml:space="preserve">Classe </w:t>
+      </w:r>
+      <w:proofErr w:type="gramStart"/>
+      <w:r>
+        <w:t>ExcessaoNome</w:t>
+      </w:r>
+      <w:r>
+        <w:t>Invalido</w:t>
+      </w:r>
+      <w:proofErr w:type="gramEnd"/>
     </w:p>
     <w:p>
       <w:pPr>
@@ -2868,66 +2889,8 @@
           <w:numId w:val="9"/>
         </w:numPr>
       </w:pPr>
-      <w:r>
-        <w:t xml:space="preserve">File </w:t>
-      </w:r>
-      <w:proofErr w:type="gramStart"/>
-      <w:r>
-        <w:t>ExcessaoSenhaInvalida</w:t>
-      </w:r>
-      <w:proofErr w:type="gramEnd"/>
-      <w:r>
-        <w:t>.php</w:t>
-      </w:r>
-    </w:p>
-    <w:p>
-      <w:pPr>
-        <w:pStyle w:val="PargrafodaLista"/>
-        <w:numPr>
-          <w:ilvl w:val="0"/>
-          <w:numId w:val="9"/>
-        </w:numPr>
-      </w:pPr>
-      <w:r>
-        <w:t xml:space="preserve">File </w:t>
-      </w:r>
-      <w:proofErr w:type="gramStart"/>
-      <w:r>
-        <w:t>ExcessaoTelefoneInvalido</w:t>
-      </w:r>
-      <w:proofErr w:type="gramEnd"/>
-      <w:r>
-        <w:t>.php</w:t>
-      </w:r>
-    </w:p>
-    <w:p>
-      <w:pPr>
-        <w:pStyle w:val="PargrafodaLista"/>
-        <w:numPr>
-          <w:ilvl w:val="0"/>
-          <w:numId w:val="9"/>
-        </w:numPr>
-      </w:pPr>
-      <w:r>
-        <w:t xml:space="preserve">File </w:t>
-      </w:r>
-      <w:proofErr w:type="gramStart"/>
-      <w:r>
-        <w:t>ExcessaoTituloInvalido</w:t>
-      </w:r>
-      <w:proofErr w:type="gramEnd"/>
-      <w:r>
-        <w:t>.php</w:t>
-      </w:r>
-    </w:p>
-    <w:p>
-      <w:pPr>
-        <w:pStyle w:val="PargrafodaLista"/>
-        <w:numPr>
-          <w:ilvl w:val="0"/>
-          <w:numId w:val="9"/>
-        </w:numPr>
-      </w:pPr>
+      <w:bookmarkStart w:id="0" w:name="_GoBack"/>
+      <w:bookmarkEnd w:id="0"/>
       <w:r>
         <w:t xml:space="preserve">File </w:t>
       </w:r>
@@ -3665,7 +3628,6 @@
         </w:numPr>
       </w:pPr>
       <w:r>
-        <w:lastRenderedPageBreak/>
         <w:t xml:space="preserve">Variável: cadastro = recebe resultado da função </w:t>
       </w:r>
       <w:proofErr w:type="gramStart"/>
@@ -3706,6 +3668,7 @@
         </w:numPr>
       </w:pPr>
       <w:r>
+        <w:lastRenderedPageBreak/>
         <w:t>Variável: id_usuario = recebe o id da tabela de usuario do banco</w:t>
       </w:r>
     </w:p>
@@ -4303,47 +4266,47 @@
         </w:numPr>
       </w:pPr>
       <w:r>
+        <w:t xml:space="preserve">File </w:t>
+      </w:r>
+      <w:proofErr w:type="gramStart"/>
+      <w:r>
+        <w:t>indexLogin</w:t>
+      </w:r>
+      <w:proofErr w:type="gramEnd"/>
+      <w:r>
+        <w:t>.php</w:t>
+      </w:r>
+    </w:p>
+    <w:p>
+      <w:pPr>
+        <w:pStyle w:val="PargrafodaLista"/>
+        <w:numPr>
+          <w:ilvl w:val="0"/>
+          <w:numId w:val="10"/>
+        </w:numPr>
+      </w:pPr>
+      <w:r>
+        <w:t xml:space="preserve">File </w:t>
+      </w:r>
+      <w:proofErr w:type="gramStart"/>
+      <w:r>
+        <w:t>indexUsuario</w:t>
+      </w:r>
+      <w:proofErr w:type="gramEnd"/>
+      <w:r>
+        <w:t>.php</w:t>
+      </w:r>
+    </w:p>
+    <w:p>
+      <w:pPr>
+        <w:pStyle w:val="PargrafodaLista"/>
+        <w:numPr>
+          <w:ilvl w:val="0"/>
+          <w:numId w:val="10"/>
+        </w:numPr>
+      </w:pPr>
+      <w:r>
         <w:lastRenderedPageBreak/>
-        <w:t xml:space="preserve">File </w:t>
-      </w:r>
-      <w:proofErr w:type="gramStart"/>
-      <w:r>
-        <w:t>indexLogin</w:t>
-      </w:r>
-      <w:proofErr w:type="gramEnd"/>
-      <w:r>
-        <w:t>.php</w:t>
-      </w:r>
-    </w:p>
-    <w:p>
-      <w:pPr>
-        <w:pStyle w:val="PargrafodaLista"/>
-        <w:numPr>
-          <w:ilvl w:val="0"/>
-          <w:numId w:val="10"/>
-        </w:numPr>
-      </w:pPr>
-      <w:r>
-        <w:t xml:space="preserve">File </w:t>
-      </w:r>
-      <w:proofErr w:type="gramStart"/>
-      <w:r>
-        <w:t>indexUsuario</w:t>
-      </w:r>
-      <w:proofErr w:type="gramEnd"/>
-      <w:r>
-        <w:t>.php</w:t>
-      </w:r>
-    </w:p>
-    <w:p>
-      <w:pPr>
-        <w:pStyle w:val="PargrafodaLista"/>
-        <w:numPr>
-          <w:ilvl w:val="0"/>
-          <w:numId w:val="10"/>
-        </w:numPr>
-      </w:pPr>
-      <w:r>
         <w:t xml:space="preserve">File </w:t>
       </w:r>
       <w:proofErr w:type="gramStart"/>
@@ -5148,7 +5111,6 @@
         </w:numPr>
       </w:pPr>
       <w:r>
-        <w:lastRenderedPageBreak/>
         <w:t xml:space="preserve">File </w:t>
       </w:r>
       <w:proofErr w:type="gramStart"/>

</xml_diff>

<commit_message>
File with variables (package Utilidades File ExcessaoSenhaInvalida.php)
</commit_message>
<xml_diff>
--- a/Sebo Eletrônico.docx
+++ b/Sebo Eletrônico.docx
@@ -2917,6 +2917,52 @@
     <w:p>
       <w:pPr>
         <w:pStyle w:val="PargrafodaLista"/>
+        <w:ind w:left="1440"/>
+      </w:pPr>
+    </w:p>
+    <w:p>
+      <w:pPr>
+        <w:pStyle w:val="PargrafodaLista"/>
+        <w:numPr>
+          <w:ilvl w:val="0"/>
+          <w:numId w:val="9"/>
+        </w:numPr>
+      </w:pPr>
+      <w:r>
+        <w:t xml:space="preserve">File </w:t>
+      </w:r>
+      <w:proofErr w:type="gramStart"/>
+      <w:r>
+        <w:t>ExcessaoSenhaInvalida</w:t>
+      </w:r>
+      <w:proofErr w:type="gramEnd"/>
+      <w:r>
+        <w:t>.php</w:t>
+      </w:r>
+      <w:r>
+        <w:t xml:space="preserve"> </w:t>
+      </w:r>
+    </w:p>
+    <w:p>
+      <w:pPr>
+        <w:pStyle w:val="PargrafodaLista"/>
+        <w:numPr>
+          <w:ilvl w:val="0"/>
+          <w:numId w:val="26"/>
+        </w:numPr>
+      </w:pPr>
+      <w:r>
+        <w:t xml:space="preserve">Classe </w:t>
+      </w:r>
+      <w:proofErr w:type="gramStart"/>
+      <w:r>
+        <w:t>ExcessaoSenhaInvalida</w:t>
+      </w:r>
+      <w:proofErr w:type="gramEnd"/>
+    </w:p>
+    <w:p>
+      <w:pPr>
+        <w:pStyle w:val="PargrafodaLista"/>
         <w:numPr>
           <w:ilvl w:val="0"/>
           <w:numId w:val="9"/>
@@ -2927,9 +2973,11 @@
       <w:r>
         <w:t xml:space="preserve">File </w:t>
       </w:r>
+      <w:proofErr w:type="gramStart"/>
       <w:r>
         <w:t>RecebeForm</w:t>
       </w:r>
+      <w:proofErr w:type="gramEnd"/>
       <w:r>
         <w:t>.php</w:t>
       </w:r>
@@ -3607,6 +3655,7 @@
         </w:numPr>
       </w:pPr>
       <w:r>
+        <w:lastRenderedPageBreak/>
         <w:t xml:space="preserve">File </w:t>
       </w:r>
       <w:proofErr w:type="gramStart"/>
@@ -3639,7 +3688,6 @@
         </w:numPr>
       </w:pPr>
       <w:r>
-        <w:lastRenderedPageBreak/>
         <w:t xml:space="preserve">Variável: </w:t>
       </w:r>
       <w:proofErr w:type="gramStart"/>
@@ -4242,6 +4290,7 @@
         </w:numPr>
       </w:pPr>
       <w:r>
+        <w:lastRenderedPageBreak/>
         <w:t xml:space="preserve">File </w:t>
       </w:r>
       <w:proofErr w:type="gramStart"/>
@@ -4277,7 +4326,6 @@
         </w:numPr>
       </w:pPr>
       <w:r>
-        <w:lastRenderedPageBreak/>
         <w:t xml:space="preserve">File </w:t>
       </w:r>
       <w:proofErr w:type="gramStart"/>
@@ -5081,6 +5129,7 @@
         <w:rPr>
           <w:b/>
         </w:rPr>
+        <w:lastRenderedPageBreak/>
         <w:t>Pacote</w:t>
       </w:r>
       <w:r>
@@ -5119,7 +5168,6 @@
         </w:numPr>
       </w:pPr>
       <w:r>
-        <w:lastRenderedPageBreak/>
         <w:t xml:space="preserve">File </w:t>
       </w:r>
       <w:proofErr w:type="gramStart"/>

</xml_diff>

<commit_message>
File with variables (package Utilidades File ExcessaoTelefoneInvalido.php)
</commit_message>
<xml_diff>
--- a/Sebo Eletrônico.docx
+++ b/Sebo Eletrônico.docx
@@ -3001,6 +3001,49 @@
           <w:numId w:val="9"/>
         </w:numPr>
       </w:pPr>
+      <w:r>
+        <w:t xml:space="preserve">File </w:t>
+      </w:r>
+      <w:proofErr w:type="gramStart"/>
+      <w:r>
+        <w:t>ExcessaoTelefoneInvalido</w:t>
+      </w:r>
+      <w:proofErr w:type="gramEnd"/>
+      <w:r>
+        <w:t>.php</w:t>
+      </w:r>
+      <w:r>
+        <w:t xml:space="preserve"> </w:t>
+      </w:r>
+    </w:p>
+    <w:p>
+      <w:pPr>
+        <w:pStyle w:val="PargrafodaLista"/>
+        <w:numPr>
+          <w:ilvl w:val="0"/>
+          <w:numId w:val="26"/>
+        </w:numPr>
+      </w:pPr>
+      <w:r>
+        <w:t xml:space="preserve">Classe </w:t>
+      </w:r>
+      <w:proofErr w:type="gramStart"/>
+      <w:r>
+        <w:t>ExcessaoTelefone</w:t>
+      </w:r>
+      <w:r>
+        <w:t>Invalido</w:t>
+      </w:r>
+      <w:proofErr w:type="gramEnd"/>
+    </w:p>
+    <w:p>
+      <w:pPr>
+        <w:pStyle w:val="PargrafodaLista"/>
+        <w:numPr>
+          <w:ilvl w:val="0"/>
+          <w:numId w:val="9"/>
+        </w:numPr>
+      </w:pPr>
       <w:bookmarkStart w:id="0" w:name="_GoBack"/>
       <w:bookmarkEnd w:id="0"/>
       <w:r>
@@ -3578,6 +3621,7 @@
         </w:numPr>
       </w:pPr>
       <w:r>
+        <w:lastRenderedPageBreak/>
         <w:t>Imagem</w:t>
       </w:r>
       <w:r>
@@ -3635,7 +3679,6 @@
         </w:numPr>
       </w:pPr>
       <w:r>
-        <w:lastRenderedPageBreak/>
         <w:t>Imagem</w:t>
       </w:r>
       <w:r>
@@ -4226,6 +4269,7 @@
         </w:numPr>
       </w:pPr>
       <w:r>
+        <w:lastRenderedPageBreak/>
         <w:t xml:space="preserve">File </w:t>
       </w:r>
       <w:proofErr w:type="gramStart"/>
@@ -4266,7 +4310,6 @@
         </w:numPr>
       </w:pPr>
       <w:r>
-        <w:lastRenderedPageBreak/>
         <w:t>Variável: id_usuario = recebe o id da tabela de usuario do banco</w:t>
       </w:r>
     </w:p>
@@ -5038,6 +5081,7 @@
         </w:numPr>
       </w:pPr>
       <w:r>
+        <w:lastRenderedPageBreak/>
         <w:t xml:space="preserve">File </w:t>
       </w:r>
       <w:proofErr w:type="gramStart"/>
@@ -5087,7 +5131,6 @@
         <w:rPr>
           <w:b/>
         </w:rPr>
-        <w:lastRenderedPageBreak/>
         <w:t>Pacote</w:t>
       </w:r>
       <w:r>

</xml_diff>

<commit_message>
File with variables (package Utilidades File ExcessaoTituloInvalido.php)
</commit_message>
<xml_diff>
--- a/Sebo Eletrônico.docx
+++ b/Sebo Eletrônico.docx
@@ -3077,6 +3077,49 @@
           <w:numId w:val="9"/>
         </w:numPr>
       </w:pPr>
+      <w:r>
+        <w:t xml:space="preserve">File </w:t>
+      </w:r>
+      <w:proofErr w:type="gramStart"/>
+      <w:r>
+        <w:t>ExcessaoTituloInvalido</w:t>
+      </w:r>
+      <w:proofErr w:type="gramEnd"/>
+      <w:r>
+        <w:t>.php</w:t>
+      </w:r>
+      <w:r>
+        <w:t xml:space="preserve"> </w:t>
+      </w:r>
+    </w:p>
+    <w:p>
+      <w:pPr>
+        <w:pStyle w:val="PargrafodaLista"/>
+        <w:numPr>
+          <w:ilvl w:val="0"/>
+          <w:numId w:val="26"/>
+        </w:numPr>
+      </w:pPr>
+      <w:r>
+        <w:t xml:space="preserve">Classe </w:t>
+      </w:r>
+      <w:proofErr w:type="gramStart"/>
+      <w:r>
+        <w:t>ExcessaoTitulo</w:t>
+      </w:r>
+      <w:r>
+        <w:t>lInvalido</w:t>
+      </w:r>
+      <w:proofErr w:type="gramEnd"/>
+    </w:p>
+    <w:p>
+      <w:pPr>
+        <w:pStyle w:val="PargrafodaLista"/>
+        <w:numPr>
+          <w:ilvl w:val="0"/>
+          <w:numId w:val="9"/>
+        </w:numPr>
+      </w:pPr>
       <w:bookmarkStart w:id="0" w:name="_GoBack"/>
       <w:bookmarkEnd w:id="0"/>
       <w:r>
@@ -3573,6 +3616,7 @@
         </w:numPr>
       </w:pPr>
       <w:r>
+        <w:lastRenderedPageBreak/>
         <w:t>Imagem</w:t>
       </w:r>
       <w:r>
@@ -3603,7 +3647,6 @@
         </w:numPr>
       </w:pPr>
       <w:r>
-        <w:lastRenderedPageBreak/>
         <w:t>Imagem</w:t>
       </w:r>
       <w:r>
@@ -4242,6 +4285,7 @@
         </w:numPr>
       </w:pPr>
       <w:r>
+        <w:lastRenderedPageBreak/>
         <w:t>Variável: rs4 = recebe o resultado da pesquisa no banco</w:t>
       </w:r>
     </w:p>
@@ -4266,7 +4310,6 @@
         </w:numPr>
       </w:pPr>
       <w:r>
-        <w:lastRenderedPageBreak/>
         <w:t>Variável: insere = insere dados no mural</w:t>
       </w:r>
     </w:p>
@@ -4971,6 +5014,7 @@
         </w:numPr>
       </w:pPr>
       <w:r>
+        <w:lastRenderedPageBreak/>
         <w:t xml:space="preserve">File </w:t>
       </w:r>
       <w:proofErr w:type="gramStart"/>
@@ -5017,7 +5061,6 @@
         <w:rPr>
           <w:b/>
         </w:rPr>
-        <w:lastRenderedPageBreak/>
         <w:t>Pacote</w:t>
       </w:r>
       <w:r>

</xml_diff>

<commit_message>
File with variables (package Utilidades File RecebeForm.php)
</commit_message>
<xml_diff>
--- a/Sebo Eletrônico.docx
+++ b/Sebo Eletrônico.docx
@@ -3135,46 +3135,61 @@
           <w:numId w:val="27"/>
         </w:numPr>
       </w:pPr>
+      <w:r>
+        <w:t>Variável: mensagem = contém a mensagem de ocorrência de exceção</w:t>
+      </w:r>
+      <w:r>
+        <w:t xml:space="preserve"> na inserção do título</w:t>
+      </w:r>
+      <w:r>
+        <w:t>.</w:t>
+      </w:r>
+    </w:p>
+    <w:p>
+      <w:pPr>
+        <w:pStyle w:val="PargrafodaLista"/>
+        <w:numPr>
+          <w:ilvl w:val="0"/>
+          <w:numId w:val="9"/>
+        </w:numPr>
+      </w:pPr>
+      <w:r>
+        <w:t xml:space="preserve">File </w:t>
+      </w:r>
+      <w:proofErr w:type="gramStart"/>
+      <w:r>
+        <w:t>RecebeForm</w:t>
+      </w:r>
+      <w:proofErr w:type="gramEnd"/>
+      <w:r>
+        <w:t>.php</w:t>
+      </w:r>
+    </w:p>
+    <w:p>
+      <w:pPr>
+        <w:pStyle w:val="PargrafodaLista"/>
+        <w:numPr>
+          <w:ilvl w:val="2"/>
+          <w:numId w:val="9"/>
+        </w:numPr>
+      </w:pPr>
+      <w:r>
+        <w:t>Variável: nome =</w:t>
+      </w:r>
+      <w:r>
+        <w:t xml:space="preserve"> contém o nome do usuário;</w:t>
+      </w:r>
+    </w:p>
+    <w:p>
+      <w:pPr>
+        <w:pStyle w:val="PargrafodaLista"/>
+        <w:numPr>
+          <w:ilvl w:val="0"/>
+          <w:numId w:val="9"/>
+        </w:numPr>
+      </w:pPr>
       <w:bookmarkStart w:id="0" w:name="_GoBack"/>
-      <w:r>
-        <w:t>Variável: mensagem = contém a mensagem de ocorrência de exceção</w:t>
-      </w:r>
-      <w:r>
-        <w:t xml:space="preserve"> na inserção do título</w:t>
-      </w:r>
-      <w:r>
-        <w:t>.</w:t>
-      </w:r>
-    </w:p>
-    <w:bookmarkEnd w:id="0"/>
-    <w:p>
-      <w:pPr>
-        <w:pStyle w:val="PargrafodaLista"/>
-        <w:numPr>
-          <w:ilvl w:val="0"/>
-          <w:numId w:val="9"/>
-        </w:numPr>
-      </w:pPr>
-      <w:r>
-        <w:t xml:space="preserve">File </w:t>
-      </w:r>
-      <w:proofErr w:type="gramStart"/>
-      <w:r>
-        <w:t>RecebeForm</w:t>
-      </w:r>
-      <w:proofErr w:type="gramEnd"/>
-      <w:r>
-        <w:t>.php</w:t>
-      </w:r>
-    </w:p>
-    <w:p>
-      <w:pPr>
-        <w:pStyle w:val="PargrafodaLista"/>
-        <w:numPr>
-          <w:ilvl w:val="0"/>
-          <w:numId w:val="9"/>
-        </w:numPr>
-      </w:pPr>
+      <w:bookmarkEnd w:id="0"/>
       <w:r>
         <w:t xml:space="preserve">File </w:t>
       </w:r>
@@ -3576,6 +3591,7 @@
         </w:numPr>
       </w:pPr>
       <w:r>
+        <w:lastRenderedPageBreak/>
         <w:t>Imagem</w:t>
       </w:r>
       <w:r>
@@ -3594,7 +3610,6 @@
         </w:numPr>
       </w:pPr>
       <w:r>
-        <w:lastRenderedPageBreak/>
         <w:t>Imagem</w:t>
       </w:r>
       <w:r>
@@ -4264,6 +4279,7 @@
         </w:numPr>
       </w:pPr>
       <w:r>
+        <w:lastRenderedPageBreak/>
         <w:t>Variável: mural = recebe via post mural (onde mostra os detalhes do livro)</w:t>
       </w:r>
     </w:p>
@@ -4276,7 +4292,6 @@
         </w:numPr>
       </w:pPr>
       <w:r>
-        <w:lastRenderedPageBreak/>
         <w:t>Variável: id_lidro = recebe via post o id do livro</w:t>
       </w:r>
     </w:p>
@@ -4921,6 +4936,31 @@
         <w:numPr>
           <w:ilvl w:val="0"/>
           <w:numId w:val="5"/>
+        </w:numPr>
+        <w:rPr>
+          <w:b/>
+        </w:rPr>
+      </w:pPr>
+      <w:r>
+        <w:rPr>
+          <w:b/>
+        </w:rPr>
+        <w:lastRenderedPageBreak/>
+        <w:t>Pacote</w:t>
+      </w:r>
+      <w:r>
+        <w:rPr>
+          <w:b/>
+        </w:rPr>
+        <w:t xml:space="preserve"> Arquivos de Teste</w:t>
+      </w:r>
+    </w:p>
+    <w:p>
+      <w:pPr>
+        <w:pStyle w:val="PargrafodaLista"/>
+        <w:numPr>
+          <w:ilvl w:val="0"/>
+          <w:numId w:val="17"/>
         </w:numPr>
         <w:rPr>
           <w:b/>
@@ -4936,30 +4976,6 @@
         <w:rPr>
           <w:b/>
         </w:rPr>
-        <w:t xml:space="preserve"> Arquivos de Teste</w:t>
-      </w:r>
-    </w:p>
-    <w:p>
-      <w:pPr>
-        <w:pStyle w:val="PargrafodaLista"/>
-        <w:numPr>
-          <w:ilvl w:val="0"/>
-          <w:numId w:val="17"/>
-        </w:numPr>
-        <w:rPr>
-          <w:b/>
-        </w:rPr>
-      </w:pPr>
-      <w:r>
-        <w:rPr>
-          <w:b/>
-        </w:rPr>
-        <w:t>Pacote</w:t>
-      </w:r>
-      <w:r>
-        <w:rPr>
-          <w:b/>
-        </w:rPr>
         <w:t xml:space="preserve"> </w:t>
       </w:r>
       <w:proofErr w:type="gramStart"/>
@@ -4980,7 +4996,6 @@
         </w:numPr>
       </w:pPr>
       <w:r>
-        <w:lastRenderedPageBreak/>
         <w:t xml:space="preserve">File </w:t>
       </w:r>
       <w:proofErr w:type="gramStart"/>

</xml_diff>

<commit_message>
File with variables (package Utilidades File RecebeFormLivro.php)
</commit_message>
<xml_diff>
--- a/Sebo Eletrônico.docx
+++ b/Sebo Eletrônico.docx
@@ -3234,19 +3234,88 @@
         <w:t xml:space="preserve"> senha = </w:t>
       </w:r>
       <w:r>
-        <w:t>contém</w:t>
+        <w:t>contém a senha</w:t>
+      </w:r>
+      <w:r>
+        <w:t xml:space="preserve"> do usuário</w:t>
+      </w:r>
+      <w:r>
+        <w:t>;</w:t>
+      </w:r>
+    </w:p>
+    <w:p>
+      <w:pPr>
+        <w:pStyle w:val="PargrafodaLista"/>
+        <w:numPr>
+          <w:ilvl w:val="2"/>
+          <w:numId w:val="9"/>
+        </w:numPr>
+      </w:pPr>
+      <w:r>
+        <w:t>Variável:</w:t>
+      </w:r>
+      <w:r>
+        <w:t xml:space="preserve"> id =</w:t>
+      </w:r>
+      <w:r>
+        <w:t xml:space="preserve"> contém </w:t>
+      </w:r>
+      <w:proofErr w:type="gramStart"/>
+      <w:r>
+        <w:t>o identificados</w:t>
+      </w:r>
+      <w:proofErr w:type="gramEnd"/>
+      <w:r>
+        <w:t xml:space="preserve"> do usuário no banco de dados;</w:t>
+      </w:r>
+    </w:p>
+    <w:p>
+      <w:pPr>
+        <w:pStyle w:val="PargrafodaLista"/>
+        <w:numPr>
+          <w:ilvl w:val="2"/>
+          <w:numId w:val="9"/>
+        </w:numPr>
+      </w:pPr>
+      <w:r>
+        <w:t>Variável:</w:t>
+      </w:r>
+      <w:r>
+        <w:t xml:space="preserve"> </w:t>
+      </w:r>
+      <w:proofErr w:type="gramStart"/>
+      <w:r>
+        <w:t>senhaVelha</w:t>
+      </w:r>
+      <w:proofErr w:type="gramEnd"/>
+      <w:r>
+        <w:t xml:space="preserve"> = </w:t>
+      </w:r>
+      <w:r>
+        <w:t xml:space="preserve"> contém a senha antiga do usuário no banco de dados.</w:t>
+      </w:r>
+    </w:p>
+    <w:p>
+      <w:pPr>
+        <w:pStyle w:val="PargrafodaLista"/>
+        <w:numPr>
+          <w:ilvl w:val="0"/>
+          <w:numId w:val="9"/>
+        </w:numPr>
+      </w:pPr>
+      <w:r>
+        <w:t xml:space="preserve">File </w:t>
+      </w:r>
+      <w:proofErr w:type="gramStart"/>
+      <w:r>
+        <w:t>RecebeFormLivro</w:t>
+      </w:r>
+      <w:proofErr w:type="gramEnd"/>
+      <w:r>
+        <w:t>.php</w:t>
       </w:r>
       <w:bookmarkStart w:id="0" w:name="_GoBack"/>
       <w:bookmarkEnd w:id="0"/>
-      <w:r>
-        <w:t xml:space="preserve"> a senha</w:t>
-      </w:r>
-      <w:r>
-        <w:t xml:space="preserve"> do usuário</w:t>
-      </w:r>
-      <w:r>
-        <w:t>;</w:t>
-      </w:r>
     </w:p>
     <w:p>
       <w:pPr>
@@ -3260,18 +3329,7 @@
         <w:t>Variável:</w:t>
       </w:r>
       <w:r>
-        <w:t xml:space="preserve"> id =</w:t>
-      </w:r>
-      <w:r>
-        <w:t xml:space="preserve"> contém </w:t>
-      </w:r>
-      <w:proofErr w:type="gramStart"/>
-      <w:r>
-        <w:t>o identificados</w:t>
-      </w:r>
-      <w:proofErr w:type="gramEnd"/>
-      <w:r>
-        <w:t xml:space="preserve"> do usuário no banco de dados;</w:t>
+        <w:t xml:space="preserve"> titulo = contém o título do livro;</w:t>
       </w:r>
     </w:p>
     <w:p>
@@ -3286,38 +3344,177 @@
         <w:t>Variável:</w:t>
       </w:r>
       <w:r>
-        <w:t xml:space="preserve"> </w:t>
-      </w:r>
-      <w:proofErr w:type="gramStart"/>
-      <w:r>
-        <w:t>senhaVelha</w:t>
-      </w:r>
-      <w:proofErr w:type="gramEnd"/>
-      <w:r>
-        <w:t xml:space="preserve"> = </w:t>
-      </w:r>
-      <w:r>
-        <w:t xml:space="preserve"> contém a senha antiga do usuário no banco de dados.</w:t>
-      </w:r>
-    </w:p>
-    <w:p>
-      <w:pPr>
-        <w:pStyle w:val="PargrafodaLista"/>
-        <w:numPr>
-          <w:ilvl w:val="0"/>
+        <w:t xml:space="preserve"> autor = contém o nome do autor</w:t>
+      </w:r>
+      <w:r>
+        <w:t xml:space="preserve"> do livro;</w:t>
+      </w:r>
+    </w:p>
+    <w:p>
+      <w:pPr>
+        <w:pStyle w:val="PargrafodaLista"/>
+        <w:numPr>
+          <w:ilvl w:val="2"/>
           <w:numId w:val="9"/>
         </w:numPr>
       </w:pPr>
       <w:r>
+        <w:t>Variável:</w:t>
+      </w:r>
+      <w:r>
+        <w:t xml:space="preserve"> editora = contém o nome da editora</w:t>
+      </w:r>
+      <w:r>
+        <w:t xml:space="preserve"> do livro;</w:t>
+      </w:r>
+    </w:p>
+    <w:p>
+      <w:pPr>
+        <w:pStyle w:val="PargrafodaLista"/>
+        <w:numPr>
+          <w:ilvl w:val="2"/>
+          <w:numId w:val="9"/>
+        </w:numPr>
+      </w:pPr>
+      <w:r>
+        <w:t>Variável:</w:t>
+      </w:r>
+      <w:r>
+        <w:t xml:space="preserve"> edicao = contém o número da edição do livro;</w:t>
+      </w:r>
+    </w:p>
+    <w:p>
+      <w:pPr>
+        <w:pStyle w:val="PargrafodaLista"/>
+        <w:numPr>
+          <w:ilvl w:val="2"/>
+          <w:numId w:val="9"/>
+        </w:numPr>
+      </w:pPr>
+      <w:r>
+        <w:t>Variável:</w:t>
+      </w:r>
+      <w:r>
+        <w:t xml:space="preserve"> venda = indica se o livro está disponível pra venda;</w:t>
+      </w:r>
+    </w:p>
+    <w:p>
+      <w:pPr>
+        <w:pStyle w:val="PargrafodaLista"/>
+        <w:numPr>
+          <w:ilvl w:val="2"/>
+          <w:numId w:val="9"/>
+        </w:numPr>
+      </w:pPr>
+      <w:r>
+        <w:t>Variável:</w:t>
+      </w:r>
+      <w:r>
+        <w:t xml:space="preserve"> troca = </w:t>
+      </w:r>
+      <w:r>
+        <w:t>indica se o livro está disponível pra troca por outro livro;</w:t>
+      </w:r>
+    </w:p>
+    <w:p>
+      <w:pPr>
+        <w:pStyle w:val="PargrafodaLista"/>
+        <w:numPr>
+          <w:ilvl w:val="2"/>
+          <w:numId w:val="9"/>
+        </w:numPr>
+      </w:pPr>
+      <w:r>
+        <w:t>Variável:</w:t>
+      </w:r>
+      <w:r>
+        <w:t xml:space="preserve"> genero = </w:t>
+      </w:r>
+      <w:r>
+        <w:t>contém o gênero</w:t>
+      </w:r>
+      <w:r>
+        <w:t xml:space="preserve"> do livro;</w:t>
+      </w:r>
+    </w:p>
+    <w:p>
+      <w:pPr>
+        <w:pStyle w:val="PargrafodaLista"/>
+        <w:numPr>
+          <w:ilvl w:val="2"/>
+          <w:numId w:val="9"/>
+        </w:numPr>
+      </w:pPr>
+      <w:r>
+        <w:t>Variável:</w:t>
+      </w:r>
+      <w:r>
+        <w:t xml:space="preserve"> estado = </w:t>
+      </w:r>
+      <w:r>
+        <w:t>contém o estado (novo ou usado)</w:t>
+      </w:r>
+      <w:r>
+        <w:t xml:space="preserve"> do livro;</w:t>
+      </w:r>
+    </w:p>
+    <w:p>
+      <w:pPr>
+        <w:pStyle w:val="PargrafodaLista"/>
+        <w:numPr>
+          <w:ilvl w:val="2"/>
+          <w:numId w:val="9"/>
+        </w:numPr>
+      </w:pPr>
+      <w:r>
+        <w:t>Variável:</w:t>
+      </w:r>
+      <w:r>
+        <w:t xml:space="preserve"> descricao = </w:t>
+      </w:r>
+      <w:r>
+        <w:t>contém uma descrição do livro;</w:t>
+      </w:r>
+    </w:p>
+    <w:p>
+      <w:pPr>
+        <w:pStyle w:val="PargrafodaLista"/>
+        <w:numPr>
+          <w:ilvl w:val="2"/>
+          <w:numId w:val="9"/>
+        </w:numPr>
+      </w:pPr>
+      <w:r>
+        <w:t>Variável:</w:t>
+      </w:r>
+      <w:r>
+        <w:t xml:space="preserve"> id_dono = </w:t>
+      </w:r>
+      <w:r>
+        <w:t>contém a identificação do registro livro.</w:t>
+      </w:r>
+    </w:p>
+    <w:p>
+      <w:pPr>
+        <w:pStyle w:val="PargrafodaLista"/>
+        <w:numPr>
+          <w:ilvl w:val="0"/>
+          <w:numId w:val="9"/>
+        </w:numPr>
+      </w:pPr>
+      <w:r>
         <w:t xml:space="preserve">File </w:t>
       </w:r>
       <w:proofErr w:type="gramStart"/>
       <w:r>
-        <w:t>RecebeFormLivro</w:t>
-      </w:r>
-      <w:proofErr w:type="gramEnd"/>
-      <w:r>
-        <w:t>.php</w:t>
+        <w:t>Redireciona</w:t>
+      </w:r>
+      <w:r>
+        <w:t>.</w:t>
+      </w:r>
+      <w:proofErr w:type="gramEnd"/>
+      <w:r>
+        <w:t>js</w:t>
       </w:r>
     </w:p>
     <w:p>
@@ -3329,29 +3526,7 @@
         </w:numPr>
       </w:pPr>
       <w:r>
-        <w:t xml:space="preserve">File </w:t>
-      </w:r>
-      <w:proofErr w:type="gramStart"/>
-      <w:r>
-        <w:t>Redireciona</w:t>
-      </w:r>
-      <w:r>
-        <w:t>.</w:t>
-      </w:r>
-      <w:proofErr w:type="gramEnd"/>
-      <w:r>
-        <w:t>js</w:t>
-      </w:r>
-    </w:p>
-    <w:p>
-      <w:pPr>
-        <w:pStyle w:val="PargrafodaLista"/>
-        <w:numPr>
-          <w:ilvl w:val="0"/>
-          <w:numId w:val="9"/>
-        </w:numPr>
-      </w:pPr>
-      <w:r>
+        <w:lastRenderedPageBreak/>
         <w:t xml:space="preserve">File </w:t>
       </w:r>
       <w:proofErr w:type="gramStart"/>
@@ -3576,7 +3751,6 @@
         </w:rPr>
       </w:pPr>
       <w:r>
-        <w:lastRenderedPageBreak/>
         <w:t xml:space="preserve">File </w:t>
       </w:r>
       <w:proofErr w:type="gramStart"/>
@@ -4180,6 +4354,7 @@
         </w:numPr>
       </w:pPr>
       <w:r>
+        <w:lastRenderedPageBreak/>
         <w:t xml:space="preserve">File </w:t>
       </w:r>
       <w:proofErr w:type="gramStart"/>
@@ -4324,7 +4499,6 @@
         </w:numPr>
       </w:pPr>
       <w:r>
-        <w:lastRenderedPageBreak/>
         <w:t>Variável: email_vendedor = recebe email do da coluna email_usuario do vendedor</w:t>
       </w:r>
     </w:p>
@@ -4820,6 +4994,7 @@
         </w:numPr>
       </w:pPr>
       <w:r>
+        <w:lastRenderedPageBreak/>
         <w:t>Variável: valor = valor do array</w:t>
       </w:r>
     </w:p>
@@ -4983,7 +5158,6 @@
         </w:numPr>
       </w:pPr>
       <w:r>
-        <w:lastRenderedPageBreak/>
         <w:t xml:space="preserve">File </w:t>
       </w:r>
       <w:proofErr w:type="gramStart"/>
@@ -5683,6 +5857,7 @@
         </w:numPr>
       </w:pPr>
       <w:r>
+        <w:lastRenderedPageBreak/>
         <w:t xml:space="preserve">File </w:t>
       </w:r>
       <w:proofErr w:type="gramStart"/>
@@ -5888,7 +6063,6 @@
         </w:numPr>
       </w:pPr>
       <w:r>
-        <w:lastRenderedPageBreak/>
         <w:t xml:space="preserve">File </w:t>
       </w:r>
       <w:proofErr w:type="gramStart"/>

</xml_diff>

<commit_message>
File with functions (package Utilidades File Redireciona.js)
</commit_message>
<xml_diff>
--- a/Sebo Eletrônico.docx
+++ b/Sebo Eletrônico.docx
@@ -3121,8 +3121,19 @@
         </w:numPr>
       </w:pPr>
       <w:r>
-        <w:t xml:space="preserve">Função </w:t>
-      </w:r>
+        <w:t>Função</w:t>
+      </w:r>
+      <w:r>
+        <w:t>:</w:t>
+      </w:r>
+      <w:proofErr w:type="gramStart"/>
+      <w:r>
+        <w:t xml:space="preserve"> </w:t>
+      </w:r>
+      <w:r>
+        <w:t xml:space="preserve"> </w:t>
+      </w:r>
+      <w:proofErr w:type="gramEnd"/>
       <w:r>
         <w:t>__construct ($mensagem)</w:t>
       </w:r>
@@ -3314,6 +3325,206 @@
       <w:r>
         <w:t>.php</w:t>
       </w:r>
+    </w:p>
+    <w:p>
+      <w:pPr>
+        <w:pStyle w:val="PargrafodaLista"/>
+        <w:numPr>
+          <w:ilvl w:val="2"/>
+          <w:numId w:val="9"/>
+        </w:numPr>
+      </w:pPr>
+      <w:r>
+        <w:t>Variável:</w:t>
+      </w:r>
+      <w:r>
+        <w:t xml:space="preserve"> titulo = contém o título do livro;</w:t>
+      </w:r>
+    </w:p>
+    <w:p>
+      <w:pPr>
+        <w:pStyle w:val="PargrafodaLista"/>
+        <w:numPr>
+          <w:ilvl w:val="2"/>
+          <w:numId w:val="9"/>
+        </w:numPr>
+      </w:pPr>
+      <w:r>
+        <w:t>Variável:</w:t>
+      </w:r>
+      <w:r>
+        <w:t xml:space="preserve"> autor = contém o nome do autor</w:t>
+      </w:r>
+      <w:r>
+        <w:t xml:space="preserve"> do livro;</w:t>
+      </w:r>
+    </w:p>
+    <w:p>
+      <w:pPr>
+        <w:pStyle w:val="PargrafodaLista"/>
+        <w:numPr>
+          <w:ilvl w:val="2"/>
+          <w:numId w:val="9"/>
+        </w:numPr>
+      </w:pPr>
+      <w:r>
+        <w:t>Variável:</w:t>
+      </w:r>
+      <w:r>
+        <w:t xml:space="preserve"> editora = contém o nome da editora</w:t>
+      </w:r>
+      <w:r>
+        <w:t xml:space="preserve"> do livro;</w:t>
+      </w:r>
+    </w:p>
+    <w:p>
+      <w:pPr>
+        <w:pStyle w:val="PargrafodaLista"/>
+        <w:numPr>
+          <w:ilvl w:val="2"/>
+          <w:numId w:val="9"/>
+        </w:numPr>
+      </w:pPr>
+      <w:r>
+        <w:t>Variável:</w:t>
+      </w:r>
+      <w:r>
+        <w:t xml:space="preserve"> edicao = contém o número da edição do livro;</w:t>
+      </w:r>
+    </w:p>
+    <w:p>
+      <w:pPr>
+        <w:pStyle w:val="PargrafodaLista"/>
+        <w:numPr>
+          <w:ilvl w:val="2"/>
+          <w:numId w:val="9"/>
+        </w:numPr>
+      </w:pPr>
+      <w:r>
+        <w:t>Variável:</w:t>
+      </w:r>
+      <w:r>
+        <w:t xml:space="preserve"> venda = indica se o livro está disponível pra venda;</w:t>
+      </w:r>
+    </w:p>
+    <w:p>
+      <w:pPr>
+        <w:pStyle w:val="PargrafodaLista"/>
+        <w:numPr>
+          <w:ilvl w:val="2"/>
+          <w:numId w:val="9"/>
+        </w:numPr>
+      </w:pPr>
+      <w:r>
+        <w:t>Variável:</w:t>
+      </w:r>
+      <w:r>
+        <w:t xml:space="preserve"> troca = </w:t>
+      </w:r>
+      <w:r>
+        <w:t>indica se o livro está disponível pra troca por outro livro;</w:t>
+      </w:r>
+    </w:p>
+    <w:p>
+      <w:pPr>
+        <w:pStyle w:val="PargrafodaLista"/>
+        <w:numPr>
+          <w:ilvl w:val="2"/>
+          <w:numId w:val="9"/>
+        </w:numPr>
+      </w:pPr>
+      <w:r>
+        <w:t>Variável:</w:t>
+      </w:r>
+      <w:r>
+        <w:t xml:space="preserve"> genero = </w:t>
+      </w:r>
+      <w:r>
+        <w:t>contém o gênero</w:t>
+      </w:r>
+      <w:r>
+        <w:t xml:space="preserve"> do livro;</w:t>
+      </w:r>
+    </w:p>
+    <w:p>
+      <w:pPr>
+        <w:pStyle w:val="PargrafodaLista"/>
+        <w:numPr>
+          <w:ilvl w:val="2"/>
+          <w:numId w:val="9"/>
+        </w:numPr>
+      </w:pPr>
+      <w:r>
+        <w:t>Variável:</w:t>
+      </w:r>
+      <w:r>
+        <w:t xml:space="preserve"> estado = </w:t>
+      </w:r>
+      <w:r>
+        <w:t>contém o estado (novo ou usado)</w:t>
+      </w:r>
+      <w:r>
+        <w:t xml:space="preserve"> do livro;</w:t>
+      </w:r>
+    </w:p>
+    <w:p>
+      <w:pPr>
+        <w:pStyle w:val="PargrafodaLista"/>
+        <w:numPr>
+          <w:ilvl w:val="2"/>
+          <w:numId w:val="9"/>
+        </w:numPr>
+      </w:pPr>
+      <w:r>
+        <w:t>Variável:</w:t>
+      </w:r>
+      <w:r>
+        <w:t xml:space="preserve"> descricao = </w:t>
+      </w:r>
+      <w:r>
+        <w:t>contém uma descrição do livro;</w:t>
+      </w:r>
+    </w:p>
+    <w:p>
+      <w:pPr>
+        <w:pStyle w:val="PargrafodaLista"/>
+        <w:numPr>
+          <w:ilvl w:val="2"/>
+          <w:numId w:val="9"/>
+        </w:numPr>
+      </w:pPr>
+      <w:r>
+        <w:t>Variável:</w:t>
+      </w:r>
+      <w:r>
+        <w:t xml:space="preserve"> id_dono = </w:t>
+      </w:r>
+      <w:r>
+        <w:t>contém a identificação do registro livro.</w:t>
+      </w:r>
+    </w:p>
+    <w:p>
+      <w:pPr>
+        <w:pStyle w:val="PargrafodaLista"/>
+        <w:numPr>
+          <w:ilvl w:val="0"/>
+          <w:numId w:val="9"/>
+        </w:numPr>
+      </w:pPr>
+      <w:r>
+        <w:t xml:space="preserve">File </w:t>
+      </w:r>
+      <w:proofErr w:type="gramStart"/>
+      <w:r>
+        <w:t>Redireciona</w:t>
+      </w:r>
+      <w:r>
+        <w:t>.</w:t>
+      </w:r>
+      <w:proofErr w:type="gramEnd"/>
+      <w:r>
+        <w:t>js</w:t>
+      </w:r>
       <w:bookmarkStart w:id="0" w:name="_GoBack"/>
       <w:bookmarkEnd w:id="0"/>
     </w:p>
@@ -3321,212 +3532,380 @@
       <w:pPr>
         <w:pStyle w:val="PargrafodaLista"/>
         <w:numPr>
-          <w:ilvl w:val="2"/>
+          <w:ilvl w:val="1"/>
           <w:numId w:val="9"/>
         </w:numPr>
       </w:pPr>
       <w:r>
-        <w:t>Variável:</w:t>
-      </w:r>
-      <w:r>
-        <w:t xml:space="preserve"> titulo = contém o título do livro;</w:t>
-      </w:r>
-    </w:p>
-    <w:p>
-      <w:pPr>
-        <w:pStyle w:val="PargrafodaLista"/>
-        <w:numPr>
-          <w:ilvl w:val="2"/>
+        <w:lastRenderedPageBreak/>
+        <w:t>Função:</w:t>
+      </w:r>
+      <w:r>
+        <w:t xml:space="preserve"> </w:t>
+      </w:r>
+      <w:proofErr w:type="gramStart"/>
+      <w:r>
+        <w:t>livrosDisponíveis</w:t>
+      </w:r>
+      <w:proofErr w:type="gramEnd"/>
+      <w:r>
+        <w:t>();</w:t>
+      </w:r>
+    </w:p>
+    <w:p>
+      <w:pPr>
+        <w:pStyle w:val="PargrafodaLista"/>
+        <w:numPr>
+          <w:ilvl w:val="0"/>
+          <w:numId w:val="26"/>
+        </w:numPr>
+      </w:pPr>
+      <w:r>
+        <w:t>Função:</w:t>
+      </w:r>
+      <w:r>
+        <w:t xml:space="preserve"> </w:t>
+      </w:r>
+      <w:proofErr w:type="gramStart"/>
+      <w:r>
+        <w:t>meusLivros</w:t>
+      </w:r>
+      <w:proofErr w:type="gramEnd"/>
+      <w:r>
+        <w:t>();</w:t>
+      </w:r>
+    </w:p>
+    <w:p>
+      <w:pPr>
+        <w:pStyle w:val="PargrafodaLista"/>
+        <w:numPr>
+          <w:ilvl w:val="0"/>
+          <w:numId w:val="26"/>
+        </w:numPr>
+      </w:pPr>
+      <w:r>
+        <w:t>Função:</w:t>
+      </w:r>
+      <w:r>
+        <w:t xml:space="preserve"> </w:t>
+      </w:r>
+      <w:proofErr w:type="gramStart"/>
+      <w:r>
+        <w:t>home(</w:t>
+      </w:r>
+      <w:proofErr w:type="gramEnd"/>
+      <w:r>
+        <w:t>);</w:t>
+      </w:r>
+    </w:p>
+    <w:p>
+      <w:pPr>
+        <w:pStyle w:val="PargrafodaLista"/>
+        <w:numPr>
+          <w:ilvl w:val="0"/>
+          <w:numId w:val="26"/>
+        </w:numPr>
+      </w:pPr>
+      <w:r>
+        <w:t>Função:</w:t>
+      </w:r>
+      <w:r>
+        <w:t xml:space="preserve"> </w:t>
+      </w:r>
+      <w:proofErr w:type="gramStart"/>
+      <w:r>
+        <w:t>user(</w:t>
+      </w:r>
+      <w:proofErr w:type="gramEnd"/>
+      <w:r>
+        <w:t>);</w:t>
+      </w:r>
+    </w:p>
+    <w:p>
+      <w:pPr>
+        <w:pStyle w:val="PargrafodaLista"/>
+        <w:numPr>
+          <w:ilvl w:val="0"/>
+          <w:numId w:val="26"/>
+        </w:numPr>
+      </w:pPr>
+      <w:r>
+        <w:t>Função:</w:t>
+      </w:r>
+      <w:r>
+        <w:t xml:space="preserve"> </w:t>
+      </w:r>
+      <w:proofErr w:type="gramStart"/>
+      <w:r>
+        <w:t>cadastra(</w:t>
+      </w:r>
+      <w:proofErr w:type="gramEnd"/>
+      <w:r>
+        <w:t>);</w:t>
+      </w:r>
+    </w:p>
+    <w:p>
+      <w:pPr>
+        <w:pStyle w:val="PargrafodaLista"/>
+        <w:numPr>
+          <w:ilvl w:val="0"/>
+          <w:numId w:val="26"/>
+        </w:numPr>
+      </w:pPr>
+      <w:r>
+        <w:t>Função:</w:t>
+      </w:r>
+      <w:r>
+        <w:t xml:space="preserve"> </w:t>
+      </w:r>
+      <w:proofErr w:type="gramStart"/>
+      <w:r>
+        <w:t>altera(</w:t>
+      </w:r>
+      <w:proofErr w:type="gramEnd"/>
+      <w:r>
+        <w:t>);</w:t>
+      </w:r>
+    </w:p>
+    <w:p>
+      <w:pPr>
+        <w:pStyle w:val="PargrafodaLista"/>
+        <w:numPr>
+          <w:ilvl w:val="0"/>
+          <w:numId w:val="26"/>
+        </w:numPr>
+      </w:pPr>
+      <w:r>
+        <w:t>Função:</w:t>
+      </w:r>
+      <w:r>
+        <w:t xml:space="preserve"> </w:t>
+      </w:r>
+      <w:proofErr w:type="gramStart"/>
+      <w:r>
+        <w:t>deleta</w:t>
+      </w:r>
+      <w:proofErr w:type="gramEnd"/>
+      <w:r>
+        <w:t>();</w:t>
+      </w:r>
+    </w:p>
+    <w:p>
+      <w:pPr>
+        <w:pStyle w:val="PargrafodaLista"/>
+        <w:numPr>
+          <w:ilvl w:val="0"/>
+          <w:numId w:val="26"/>
+        </w:numPr>
+      </w:pPr>
+      <w:r>
+        <w:t>Função:</w:t>
+      </w:r>
+      <w:r>
+        <w:t xml:space="preserve"> </w:t>
+      </w:r>
+      <w:proofErr w:type="gramStart"/>
+      <w:r>
+        <w:t>pesquisa(</w:t>
+      </w:r>
+      <w:proofErr w:type="gramEnd"/>
+      <w:r>
+        <w:t>);</w:t>
+      </w:r>
+    </w:p>
+    <w:p>
+      <w:pPr>
+        <w:pStyle w:val="PargrafodaLista"/>
+        <w:numPr>
+          <w:ilvl w:val="0"/>
+          <w:numId w:val="26"/>
+        </w:numPr>
+      </w:pPr>
+      <w:r>
+        <w:t>Função:</w:t>
+      </w:r>
+      <w:r>
+        <w:t xml:space="preserve"> </w:t>
+      </w:r>
+      <w:proofErr w:type="gramStart"/>
+      <w:r>
+        <w:t>cadastraLivro</w:t>
+      </w:r>
+      <w:proofErr w:type="gramEnd"/>
+      <w:r>
+        <w:t>();</w:t>
+      </w:r>
+    </w:p>
+    <w:p>
+      <w:pPr>
+        <w:pStyle w:val="PargrafodaLista"/>
+        <w:numPr>
+          <w:ilvl w:val="0"/>
+          <w:numId w:val="26"/>
+        </w:numPr>
+      </w:pPr>
+      <w:r>
+        <w:t>Função:</w:t>
+      </w:r>
+      <w:r>
+        <w:t xml:space="preserve"> </w:t>
+      </w:r>
+      <w:proofErr w:type="gramStart"/>
+      <w:r>
+        <w:t>pesquisaLivro</w:t>
+      </w:r>
+      <w:proofErr w:type="gramEnd"/>
+      <w:r>
+        <w:t>();</w:t>
+      </w:r>
+    </w:p>
+    <w:p>
+      <w:pPr>
+        <w:pStyle w:val="PargrafodaLista"/>
+        <w:numPr>
+          <w:ilvl w:val="0"/>
+          <w:numId w:val="26"/>
+        </w:numPr>
+      </w:pPr>
+      <w:r>
+        <w:t>Função:</w:t>
+      </w:r>
+      <w:r>
+        <w:t xml:space="preserve"> </w:t>
+      </w:r>
+      <w:proofErr w:type="gramStart"/>
+      <w:r>
+        <w:t>deletaLivro</w:t>
+      </w:r>
+      <w:proofErr w:type="gramEnd"/>
+      <w:r>
+        <w:t>();</w:t>
+      </w:r>
+    </w:p>
+    <w:p>
+      <w:pPr>
+        <w:pStyle w:val="PargrafodaLista"/>
+        <w:numPr>
+          <w:ilvl w:val="0"/>
+          <w:numId w:val="26"/>
+        </w:numPr>
+      </w:pPr>
+      <w:r>
+        <w:t>Função:</w:t>
+      </w:r>
+      <w:r>
+        <w:t xml:space="preserve"> </w:t>
+      </w:r>
+      <w:proofErr w:type="gramStart"/>
+      <w:r>
+        <w:t>livro(</w:t>
+      </w:r>
+      <w:proofErr w:type="gramEnd"/>
+      <w:r>
+        <w:t>);</w:t>
+      </w:r>
+    </w:p>
+    <w:p>
+      <w:pPr>
+        <w:pStyle w:val="PargrafodaLista"/>
+        <w:numPr>
+          <w:ilvl w:val="0"/>
+          <w:numId w:val="26"/>
+        </w:numPr>
+      </w:pPr>
+      <w:r>
+        <w:t>Função:</w:t>
+      </w:r>
+      <w:r>
+        <w:t xml:space="preserve"> </w:t>
+      </w:r>
+      <w:proofErr w:type="gramStart"/>
+      <w:r>
+        <w:t>login(</w:t>
+      </w:r>
+      <w:proofErr w:type="gramEnd"/>
+      <w:r>
+        <w:t>);</w:t>
+      </w:r>
+    </w:p>
+    <w:p>
+      <w:pPr>
+        <w:pStyle w:val="PargrafodaLista"/>
+        <w:numPr>
+          <w:ilvl w:val="0"/>
+          <w:numId w:val="26"/>
+        </w:numPr>
+      </w:pPr>
+      <w:r>
+        <w:t>Função:</w:t>
+      </w:r>
+      <w:r>
+        <w:t xml:space="preserve"> </w:t>
+      </w:r>
+      <w:proofErr w:type="gramStart"/>
+      <w:r>
+        <w:t>sair(</w:t>
+      </w:r>
+      <w:proofErr w:type="gramEnd"/>
+      <w:r>
+        <w:t>);</w:t>
+      </w:r>
+    </w:p>
+    <w:p>
+      <w:pPr>
+        <w:pStyle w:val="PargrafodaLista"/>
+        <w:numPr>
+          <w:ilvl w:val="0"/>
+          <w:numId w:val="26"/>
+        </w:numPr>
+      </w:pPr>
+      <w:r>
+        <w:t>Função:</w:t>
+      </w:r>
+      <w:r>
+        <w:t xml:space="preserve"> </w:t>
+      </w:r>
+      <w:proofErr w:type="gramStart"/>
+      <w:r>
+        <w:t>loginsuccessfully(</w:t>
+      </w:r>
+      <w:proofErr w:type="gramEnd"/>
+      <w:r>
+        <w:t>);</w:t>
+      </w:r>
+    </w:p>
+    <w:p>
+      <w:pPr>
+        <w:pStyle w:val="PargrafodaLista"/>
+        <w:numPr>
+          <w:ilvl w:val="0"/>
+          <w:numId w:val="26"/>
+        </w:numPr>
+      </w:pPr>
+      <w:r>
+        <w:t>Função:</w:t>
+      </w:r>
+      <w:r>
+        <w:t xml:space="preserve"> </w:t>
+      </w:r>
+      <w:proofErr w:type="gramStart"/>
+      <w:r>
+        <w:t>loginfailed(</w:t>
+      </w:r>
+      <w:proofErr w:type="gramEnd"/>
+      <w:r>
+        <w:t>);</w:t>
+      </w:r>
+    </w:p>
+    <w:p>
+      <w:pPr>
+        <w:pStyle w:val="PargrafodaLista"/>
+        <w:numPr>
+          <w:ilvl w:val="0"/>
           <w:numId w:val="9"/>
         </w:numPr>
       </w:pPr>
       <w:r>
-        <w:t>Variável:</w:t>
-      </w:r>
-      <w:r>
-        <w:t xml:space="preserve"> autor = contém o nome do autor</w:t>
-      </w:r>
-      <w:r>
-        <w:t xml:space="preserve"> do livro;</w:t>
-      </w:r>
-    </w:p>
-    <w:p>
-      <w:pPr>
-        <w:pStyle w:val="PargrafodaLista"/>
-        <w:numPr>
-          <w:ilvl w:val="2"/>
-          <w:numId w:val="9"/>
-        </w:numPr>
-      </w:pPr>
-      <w:r>
-        <w:t>Variável:</w:t>
-      </w:r>
-      <w:r>
-        <w:t xml:space="preserve"> editora = contém o nome da editora</w:t>
-      </w:r>
-      <w:r>
-        <w:t xml:space="preserve"> do livro;</w:t>
-      </w:r>
-    </w:p>
-    <w:p>
-      <w:pPr>
-        <w:pStyle w:val="PargrafodaLista"/>
-        <w:numPr>
-          <w:ilvl w:val="2"/>
-          <w:numId w:val="9"/>
-        </w:numPr>
-      </w:pPr>
-      <w:r>
-        <w:t>Variável:</w:t>
-      </w:r>
-      <w:r>
-        <w:t xml:space="preserve"> edicao = contém o número da edição do livro;</w:t>
-      </w:r>
-    </w:p>
-    <w:p>
-      <w:pPr>
-        <w:pStyle w:val="PargrafodaLista"/>
-        <w:numPr>
-          <w:ilvl w:val="2"/>
-          <w:numId w:val="9"/>
-        </w:numPr>
-      </w:pPr>
-      <w:r>
-        <w:t>Variável:</w:t>
-      </w:r>
-      <w:r>
-        <w:t xml:space="preserve"> venda = indica se o livro está disponível pra venda;</w:t>
-      </w:r>
-    </w:p>
-    <w:p>
-      <w:pPr>
-        <w:pStyle w:val="PargrafodaLista"/>
-        <w:numPr>
-          <w:ilvl w:val="2"/>
-          <w:numId w:val="9"/>
-        </w:numPr>
-      </w:pPr>
-      <w:r>
-        <w:t>Variável:</w:t>
-      </w:r>
-      <w:r>
-        <w:t xml:space="preserve"> troca = </w:t>
-      </w:r>
-      <w:r>
-        <w:t>indica se o livro está disponível pra troca por outro livro;</w:t>
-      </w:r>
-    </w:p>
-    <w:p>
-      <w:pPr>
-        <w:pStyle w:val="PargrafodaLista"/>
-        <w:numPr>
-          <w:ilvl w:val="2"/>
-          <w:numId w:val="9"/>
-        </w:numPr>
-      </w:pPr>
-      <w:r>
-        <w:t>Variável:</w:t>
-      </w:r>
-      <w:r>
-        <w:t xml:space="preserve"> genero = </w:t>
-      </w:r>
-      <w:r>
-        <w:t>contém o gênero</w:t>
-      </w:r>
-      <w:r>
-        <w:t xml:space="preserve"> do livro;</w:t>
-      </w:r>
-    </w:p>
-    <w:p>
-      <w:pPr>
-        <w:pStyle w:val="PargrafodaLista"/>
-        <w:numPr>
-          <w:ilvl w:val="2"/>
-          <w:numId w:val="9"/>
-        </w:numPr>
-      </w:pPr>
-      <w:r>
-        <w:t>Variável:</w:t>
-      </w:r>
-      <w:r>
-        <w:t xml:space="preserve"> estado = </w:t>
-      </w:r>
-      <w:r>
-        <w:t>contém o estado (novo ou usado)</w:t>
-      </w:r>
-      <w:r>
-        <w:t xml:space="preserve"> do livro;</w:t>
-      </w:r>
-    </w:p>
-    <w:p>
-      <w:pPr>
-        <w:pStyle w:val="PargrafodaLista"/>
-        <w:numPr>
-          <w:ilvl w:val="2"/>
-          <w:numId w:val="9"/>
-        </w:numPr>
-      </w:pPr>
-      <w:r>
-        <w:t>Variável:</w:t>
-      </w:r>
-      <w:r>
-        <w:t xml:space="preserve"> descricao = </w:t>
-      </w:r>
-      <w:r>
-        <w:t>contém uma descrição do livro;</w:t>
-      </w:r>
-    </w:p>
-    <w:p>
-      <w:pPr>
-        <w:pStyle w:val="PargrafodaLista"/>
-        <w:numPr>
-          <w:ilvl w:val="2"/>
-          <w:numId w:val="9"/>
-        </w:numPr>
-      </w:pPr>
-      <w:r>
-        <w:t>Variável:</w:t>
-      </w:r>
-      <w:r>
-        <w:t xml:space="preserve"> id_dono = </w:t>
-      </w:r>
-      <w:r>
-        <w:t>contém a identificação do registro livro.</w:t>
-      </w:r>
-    </w:p>
-    <w:p>
-      <w:pPr>
-        <w:pStyle w:val="PargrafodaLista"/>
-        <w:numPr>
-          <w:ilvl w:val="0"/>
-          <w:numId w:val="9"/>
-        </w:numPr>
-      </w:pPr>
-      <w:r>
-        <w:t xml:space="preserve">File </w:t>
-      </w:r>
-      <w:proofErr w:type="gramStart"/>
-      <w:r>
-        <w:t>Redireciona</w:t>
-      </w:r>
-      <w:r>
-        <w:t>.</w:t>
-      </w:r>
-      <w:proofErr w:type="gramEnd"/>
-      <w:r>
-        <w:t>js</w:t>
-      </w:r>
-    </w:p>
-    <w:p>
-      <w:pPr>
-        <w:pStyle w:val="PargrafodaLista"/>
-        <w:numPr>
-          <w:ilvl w:val="0"/>
-          <w:numId w:val="9"/>
-        </w:numPr>
-      </w:pPr>
-      <w:r>
-        <w:lastRenderedPageBreak/>
         <w:t xml:space="preserve">File </w:t>
       </w:r>
       <w:proofErr w:type="gramStart"/>
@@ -4097,6 +4476,7 @@
         </w:numPr>
       </w:pPr>
       <w:r>
+        <w:lastRenderedPageBreak/>
         <w:t>Imagem</w:t>
       </w:r>
       <w:r>
@@ -4354,7 +4734,6 @@
         </w:numPr>
       </w:pPr>
       <w:r>
-        <w:lastRenderedPageBreak/>
         <w:t xml:space="preserve">File </w:t>
       </w:r>
       <w:proofErr w:type="gramStart"/>
@@ -4728,6 +5107,7 @@
         </w:numPr>
       </w:pPr>
       <w:r>
+        <w:lastRenderedPageBreak/>
         <w:t>Variável: id_usuario = recebe o id da tabela de usuario do banco</w:t>
       </w:r>
     </w:p>
@@ -4994,7 +5374,6 @@
         </w:numPr>
       </w:pPr>
       <w:r>
-        <w:lastRenderedPageBreak/>
         <w:t>Variável: valor = valor do array</w:t>
       </w:r>
     </w:p>
@@ -5549,6 +5928,7 @@
         <w:rPr>
           <w:b/>
         </w:rPr>
+        <w:lastRenderedPageBreak/>
         <w:t>Pacote</w:t>
       </w:r>
       <w:r>
@@ -5857,7 +6237,6 @@
         </w:numPr>
       </w:pPr>
       <w:r>
-        <w:lastRenderedPageBreak/>
         <w:t xml:space="preserve">File </w:t>
       </w:r>
       <w:proofErr w:type="gramStart"/>
@@ -8248,7 +8627,7 @@
   <w:abstractNum w:abstractNumId="18">
     <w:nsid w:val="3A273C6C"/>
     <w:multiLevelType w:val="hybridMultilevel"/>
-    <w:tmpl w:val="53AC7762"/>
+    <w:tmpl w:val="BE487916"/>
     <w:lvl w:ilvl="0" w:tplc="768C3F6A">
       <w:start w:val="1"/>
       <w:numFmt w:val="bullet"/>
@@ -8261,16 +8640,16 @@
         <w:rFonts w:ascii="Symbol" w:hAnsi="Symbol" w:hint="default"/>
       </w:rPr>
     </w:lvl>
-    <w:lvl w:ilvl="1" w:tplc="04160003">
-      <w:start w:val="1"/>
-      <w:numFmt w:val="bullet"/>
-      <w:lvlText w:val="o"/>
+    <w:lvl w:ilvl="1" w:tplc="0416000B">
+      <w:start w:val="1"/>
+      <w:numFmt w:val="bullet"/>
+      <w:lvlText w:val=""/>
       <w:lvlJc w:val="left"/>
       <w:pPr>
         <w:ind w:left="2160" w:hanging="360"/>
       </w:pPr>
       <w:rPr>
-        <w:rFonts w:ascii="Courier New" w:hAnsi="Courier New" w:cs="Courier New" w:hint="default"/>
+        <w:rFonts w:ascii="Wingdings" w:hAnsi="Wingdings" w:hint="default"/>
       </w:rPr>
     </w:lvl>
     <w:lvl w:ilvl="2" w:tplc="04160005">
@@ -9378,7 +9757,7 @@
   <w:abstractNum w:abstractNumId="28">
     <w:nsid w:val="56096D40"/>
     <w:multiLevelType w:val="hybridMultilevel"/>
-    <w:tmpl w:val="24CACCC4"/>
+    <w:tmpl w:val="84786414"/>
     <w:lvl w:ilvl="0" w:tplc="0416000B">
       <w:start w:val="1"/>
       <w:numFmt w:val="bullet"/>

</xml_diff>

<commit_message>
File with variables (package Utilidades File ValidaDados.php)
</commit_message>
<xml_diff>
--- a/Sebo Eletrônico.docx
+++ b/Sebo Eletrônico.docx
@@ -3924,6 +3924,54 @@
           <w:numId w:val="40"/>
         </w:numPr>
       </w:pPr>
+      <w:r>
+        <w:t xml:space="preserve">Classe: </w:t>
+      </w:r>
+      <w:proofErr w:type="gramStart"/>
+      <w:r>
+        <w:t>ValidaDados</w:t>
+      </w:r>
+      <w:proofErr w:type="gramEnd"/>
+    </w:p>
+    <w:p>
+      <w:pPr>
+        <w:pStyle w:val="PargrafodaLista"/>
+        <w:numPr>
+          <w:ilvl w:val="1"/>
+          <w:numId w:val="40"/>
+        </w:numPr>
+      </w:pPr>
+      <w:r>
+        <w:t xml:space="preserve">Função: </w:t>
+      </w:r>
+      <w:proofErr w:type="gramStart"/>
+      <w:r>
+        <w:t>validaCamposNulos</w:t>
+      </w:r>
+      <w:proofErr w:type="gramEnd"/>
+      <w:r>
+        <w:t>($parametro)</w:t>
+      </w:r>
+    </w:p>
+    <w:p>
+      <w:pPr>
+        <w:pStyle w:val="PargrafodaLista"/>
+        <w:numPr>
+          <w:ilvl w:val="2"/>
+          <w:numId w:val="40"/>
+        </w:numPr>
+      </w:pPr>
+      <w:r>
+        <w:t xml:space="preserve">Variável: parametro = contém o campo que </w:t>
+      </w:r>
+      <w:proofErr w:type="gramStart"/>
+      <w:r>
+        <w:t>será validade</w:t>
+      </w:r>
+      <w:proofErr w:type="gramEnd"/>
+      <w:r>
+        <w:t xml:space="preserve"> como nulo (ou não) pela função.</w:t>
+      </w:r>
       <w:bookmarkStart w:id="0" w:name="_GoBack"/>
       <w:bookmarkEnd w:id="0"/>
     </w:p>
@@ -4399,6 +4447,7 @@
         </w:numPr>
       </w:pPr>
       <w:r>
+        <w:lastRenderedPageBreak/>
         <w:t>Imagem</w:t>
       </w:r>
       <w:r>
@@ -4450,7 +4499,6 @@
         <w:rPr>
           <w:lang w:val="en-US"/>
         </w:rPr>
-        <w:lastRenderedPageBreak/>
         <w:t>Imagem</w:t>
       </w:r>
       <w:r>
@@ -5053,6 +5101,7 @@
         </w:numPr>
       </w:pPr>
       <w:r>
+        <w:lastRenderedPageBreak/>
         <w:t>Variável: nome_comprador = parametro que será inserido no mural</w:t>
       </w:r>
     </w:p>
@@ -5097,7 +5146,6 @@
         </w:numPr>
       </w:pPr>
       <w:r>
-        <w:lastRenderedPageBreak/>
         <w:t xml:space="preserve">File </w:t>
       </w:r>
       <w:proofErr w:type="gramStart"/>
@@ -5848,6 +5896,7 @@
         <w:rPr>
           <w:b/>
         </w:rPr>
+        <w:lastRenderedPageBreak/>
         <w:t>Pacote</w:t>
       </w:r>
       <w:r>
@@ -5912,7 +5961,6 @@
         </w:numPr>
       </w:pPr>
       <w:r>
-        <w:lastRenderedPageBreak/>
         <w:t xml:space="preserve">File </w:t>
       </w:r>
       <w:proofErr w:type="gramStart"/>
@@ -10106,7 +10154,7 @@
   <w:abstractNum w:abstractNumId="31">
     <w:nsid w:val="5B836E68"/>
     <w:multiLevelType w:val="hybridMultilevel"/>
-    <w:tmpl w:val="9008F36C"/>
+    <w:tmpl w:val="FEF24DAE"/>
     <w:lvl w:ilvl="0" w:tplc="0416000B">
       <w:start w:val="1"/>
       <w:numFmt w:val="bullet"/>
@@ -10119,19 +10167,19 @@
         <w:rFonts w:ascii="Wingdings" w:hAnsi="Wingdings" w:hint="default"/>
       </w:rPr>
     </w:lvl>
-    <w:lvl w:ilvl="1" w:tplc="08090003" w:tentative="1">
-      <w:start w:val="1"/>
-      <w:numFmt w:val="bullet"/>
-      <w:lvlText w:val="o"/>
+    <w:lvl w:ilvl="1" w:tplc="EB3A9576">
+      <w:start w:val="1"/>
+      <w:numFmt w:val="bullet"/>
+      <w:lvlText w:val=""/>
       <w:lvlJc w:val="left"/>
       <w:pPr>
         <w:ind w:left="2880" w:hanging="360"/>
       </w:pPr>
       <w:rPr>
-        <w:rFonts w:ascii="Courier New" w:hAnsi="Courier New" w:cs="Courier New" w:hint="default"/>
-      </w:rPr>
-    </w:lvl>
-    <w:lvl w:ilvl="2" w:tplc="08090005" w:tentative="1">
+        <w:rFonts w:ascii="Symbol" w:hAnsi="Symbol" w:hint="default"/>
+      </w:rPr>
+    </w:lvl>
+    <w:lvl w:ilvl="2" w:tplc="08090005">
       <w:start w:val="1"/>
       <w:numFmt w:val="bullet"/>
       <w:lvlText w:val=""/>

</xml_diff>

<commit_message>
File with variables (package Utilidades File mail.php)
</commit_message>
<xml_diff>
--- a/Sebo Eletrônico.docx
+++ b/Sebo Eletrônico.docx
@@ -4247,7 +4247,6 @@
           <w:numId w:val="40"/>
         </w:numPr>
       </w:pPr>
-      <w:bookmarkStart w:id="0" w:name="_GoBack"/>
       <w:r>
         <w:lastRenderedPageBreak/>
         <w:t xml:space="preserve">Função: </w:t>
@@ -4299,7 +4298,6 @@
         <w:t xml:space="preserve"> ou 2 ou 3 quando senha não é válida.</w:t>
       </w:r>
     </w:p>
-    <w:bookmarkEnd w:id="0"/>
     <w:p>
       <w:pPr>
         <w:pStyle w:val="PargrafodaLista"/>
@@ -4322,6 +4320,59 @@
       <w:r>
         <w:t>php</w:t>
       </w:r>
+    </w:p>
+    <w:p>
+      <w:pPr>
+        <w:pStyle w:val="PargrafodaLista"/>
+        <w:numPr>
+          <w:ilvl w:val="2"/>
+          <w:numId w:val="9"/>
+        </w:numPr>
+      </w:pPr>
+      <w:r>
+        <w:t>Variável: destinatario =</w:t>
+      </w:r>
+    </w:p>
+    <w:p>
+      <w:pPr>
+        <w:pStyle w:val="PargrafodaLista"/>
+        <w:numPr>
+          <w:ilvl w:val="2"/>
+          <w:numId w:val="9"/>
+        </w:numPr>
+      </w:pPr>
+      <w:r>
+        <w:t xml:space="preserve"> Variável: mensagem = </w:t>
+      </w:r>
+    </w:p>
+    <w:p>
+      <w:pPr>
+        <w:pStyle w:val="PargrafodaLista"/>
+        <w:numPr>
+          <w:ilvl w:val="2"/>
+          <w:numId w:val="9"/>
+        </w:numPr>
+      </w:pPr>
+      <w:r>
+        <w:t xml:space="preserve">Variável: to = </w:t>
+      </w:r>
+    </w:p>
+    <w:p>
+      <w:pPr>
+        <w:pStyle w:val="PargrafodaLista"/>
+        <w:numPr>
+          <w:ilvl w:val="2"/>
+          <w:numId w:val="9"/>
+        </w:numPr>
+      </w:pPr>
+      <w:r>
+        <w:t>Variável:</w:t>
+      </w:r>
+      <w:r>
+        <w:t xml:space="preserve"> body =</w:t>
+      </w:r>
+      <w:bookmarkStart w:id="0" w:name="_GoBack"/>
+      <w:bookmarkEnd w:id="0"/>
     </w:p>
     <w:p>
       <w:pPr>
@@ -5014,6 +5065,7 @@
         </w:numPr>
       </w:pPr>
       <w:r>
+        <w:lastRenderedPageBreak/>
         <w:t>Variável: id = recebe um id</w:t>
       </w:r>
     </w:p>
@@ -5066,7 +5118,6 @@
         </w:numPr>
       </w:pPr>
       <w:r>
-        <w:lastRenderedPageBreak/>
         <w:t xml:space="preserve">Variável: </w:t>
       </w:r>
       <w:r>
@@ -5660,6 +5711,7 @@
         </w:numPr>
       </w:pPr>
       <w:r>
+        <w:lastRenderedPageBreak/>
         <w:t>Variável: id = recebe id de livro</w:t>
       </w:r>
     </w:p>
@@ -5712,7 +5764,6 @@
         </w:numPr>
       </w:pPr>
       <w:r>
-        <w:lastRenderedPageBreak/>
         <w:t>Variável: id = recebe id de usuario do banco</w:t>
       </w:r>
     </w:p>
@@ -6497,6 +6548,7 @@
         </w:numPr>
       </w:pPr>
       <w:r>
+        <w:lastRenderedPageBreak/>
         <w:t xml:space="preserve">File </w:t>
       </w:r>
       <w:proofErr w:type="gramStart"/>
@@ -6555,7 +6607,6 @@
         </w:numPr>
       </w:pPr>
       <w:r>
-        <w:lastRenderedPageBreak/>
         <w:t xml:space="preserve">File </w:t>
       </w:r>
       <w:proofErr w:type="gramStart"/>

</xml_diff>

<commit_message>
Filw with variables (Usuario, model package)
</commit_message>
<xml_diff>
--- a/Sebo Eletrônico.docx
+++ b/Sebo Eletrônico.docx
@@ -2370,6 +2370,54 @@
     <w:p>
       <w:pPr>
         <w:pStyle w:val="PargrafodaLista"/>
+        <w:numPr>
+          <w:ilvl w:val="2"/>
+          <w:numId w:val="8"/>
+        </w:numPr>
+      </w:pPr>
+      <w:r>
+        <w:t>Variável: nome = variável referente ao nome do usuário</w:t>
+      </w:r>
+    </w:p>
+    <w:p>
+      <w:pPr>
+        <w:pStyle w:val="PargrafodaLista"/>
+        <w:numPr>
+          <w:ilvl w:val="2"/>
+          <w:numId w:val="8"/>
+        </w:numPr>
+      </w:pPr>
+      <w:r>
+        <w:t xml:space="preserve">Variável: telefone = variável referente ao telefone do usuário </w:t>
+      </w:r>
+    </w:p>
+    <w:p>
+      <w:pPr>
+        <w:pStyle w:val="PargrafodaLista"/>
+        <w:numPr>
+          <w:ilvl w:val="2"/>
+          <w:numId w:val="8"/>
+        </w:numPr>
+      </w:pPr>
+      <w:r>
+        <w:t>Variável: email = variável referente ao email do usuário</w:t>
+      </w:r>
+    </w:p>
+    <w:p>
+      <w:pPr>
+        <w:pStyle w:val="PargrafodaLista"/>
+        <w:numPr>
+          <w:ilvl w:val="2"/>
+          <w:numId w:val="8"/>
+        </w:numPr>
+      </w:pPr>
+      <w:r>
+        <w:t>Variável: senha = variável referente a senha do usuário</w:t>
+      </w:r>
+    </w:p>
+    <w:p>
+      <w:pPr>
+        <w:pStyle w:val="PargrafodaLista"/>
         <w:ind w:left="1440"/>
       </w:pPr>
     </w:p>
@@ -2387,15 +2435,6 @@
       <w:r>
         <w:t>.php</w:t>
       </w:r>
-    </w:p>
-    <w:p>
-      <w:pPr>
-        <w:pStyle w:val="PargrafodaLista"/>
-        <w:ind w:left="2880"/>
-        <w:rPr>
-          <w:u w:val="single"/>
-        </w:rPr>
-      </w:pPr>
     </w:p>
     <w:p>
       <w:pPr>

</xml_diff>

<commit_message>
Filw with variables (compra.php)
</commit_message>
<xml_diff>
--- a/Sebo Eletrônico.docx
+++ b/Sebo Eletrônico.docx
@@ -2439,8 +2439,29 @@
     <w:p>
       <w:pPr>
         <w:pStyle w:val="PargrafodaLista"/>
-        <w:ind w:left="1440"/>
-      </w:pPr>
+        <w:numPr>
+          <w:ilvl w:val="2"/>
+          <w:numId w:val="8"/>
+        </w:numPr>
+      </w:pPr>
+      <w:r>
+        <w:t>Variável: sql = variável referente a ao comando sql de busca no banco de dados</w:t>
+      </w:r>
+    </w:p>
+    <w:p>
+      <w:pPr>
+        <w:pStyle w:val="PargrafodaLista"/>
+        <w:numPr>
+          <w:ilvl w:val="2"/>
+          <w:numId w:val="8"/>
+        </w:numPr>
+      </w:pPr>
+      <w:r>
+        <w:t>Variável: result = variável referente ao resultado da operação ao banco (foi ou não sucedida</w:t>
+      </w:r>
+      <w:r>
+        <w:t>)</w:t>
+      </w:r>
     </w:p>
     <w:p>
       <w:pPr>

</xml_diff>

<commit_message>
File with variables (mail.php)
</commit_message>
<xml_diff>
--- a/Sebo Eletrônico.docx
+++ b/Sebo Eletrônico.docx
@@ -2477,6 +2477,108 @@
       <w:r>
         <w:t>.php</w:t>
       </w:r>
+    </w:p>
+    <w:p>
+      <w:pPr>
+        <w:pStyle w:val="PargrafodaLista"/>
+        <w:numPr>
+          <w:ilvl w:val="2"/>
+          <w:numId w:val="8"/>
+        </w:numPr>
+      </w:pPr>
+      <w:r>
+        <w:t xml:space="preserve">Variável: </w:t>
+      </w:r>
+      <w:r>
+        <w:t>destinatario</w:t>
+      </w:r>
+      <w:r>
+        <w:t xml:space="preserve"> = variável referente ao </w:t>
+      </w:r>
+      <w:r>
+        <w:t>endereço de email do destinatario</w:t>
+      </w:r>
+    </w:p>
+    <w:p>
+      <w:pPr>
+        <w:pStyle w:val="PargrafodaLista"/>
+        <w:numPr>
+          <w:ilvl w:val="2"/>
+          <w:numId w:val="8"/>
+        </w:numPr>
+      </w:pPr>
+      <w:r>
+        <w:t xml:space="preserve">Variável: </w:t>
+      </w:r>
+      <w:r>
+        <w:t>mensagem</w:t>
+      </w:r>
+      <w:r>
+        <w:t xml:space="preserve"> = variável referente ao </w:t>
+      </w:r>
+      <w:r>
+        <w:t>corpo da mensagem do email</w:t>
+      </w:r>
+    </w:p>
+    <w:p>
+      <w:pPr>
+        <w:pStyle w:val="PargrafodaLista"/>
+        <w:numPr>
+          <w:ilvl w:val="2"/>
+          <w:numId w:val="8"/>
+        </w:numPr>
+      </w:pPr>
+      <w:r>
+        <w:t xml:space="preserve">Variável: </w:t>
+      </w:r>
+      <w:r>
+        <w:t>subject</w:t>
+      </w:r>
+      <w:r>
+        <w:t xml:space="preserve"> = variável referente ao </w:t>
+      </w:r>
+      <w:r>
+        <w:t>assunto do email</w:t>
+      </w:r>
+    </w:p>
+    <w:p>
+      <w:pPr>
+        <w:pStyle w:val="PargrafodaLista"/>
+        <w:numPr>
+          <w:ilvl w:val="2"/>
+          <w:numId w:val="8"/>
+        </w:numPr>
+      </w:pPr>
+      <w:r>
+        <w:t xml:space="preserve">Variável: </w:t>
+      </w:r>
+      <w:r>
+        <w:t>to</w:t>
+      </w:r>
+      <w:r>
+        <w:t xml:space="preserve"> = </w:t>
+      </w:r>
+      <w:r>
+        <w:t>endereço destinatário</w:t>
+      </w:r>
+    </w:p>
+    <w:p>
+      <w:pPr>
+        <w:pStyle w:val="PargrafodaLista"/>
+        <w:numPr>
+          <w:ilvl w:val="2"/>
+          <w:numId w:val="8"/>
+        </w:numPr>
+      </w:pPr>
+      <w:r>
+        <w:t>Variável: body = corpo mensagem</w:t>
+      </w:r>
+    </w:p>
+    <w:p>
+      <w:pPr>
+        <w:pStyle w:val="PargrafodaLista"/>
+        <w:ind w:left="1440"/>
+      </w:pPr>
     </w:p>
     <w:p>
       <w:pPr>

</xml_diff>

<commit_message>
File with new name of variables
</commit_message>
<xml_diff>
--- a/Sebo Eletrônico.docx
+++ b/Sebo Eletrônico.docx
@@ -2,6 +2,21 @@
 <file path=word/document.xml><?xml version="1.0" encoding="utf-8"?>
 <w:document xmlns:wpc="http://schemas.microsoft.com/office/word/2010/wordprocessingCanvas" xmlns:mc="http://schemas.openxmlformats.org/markup-compatibility/2006" xmlns:o="urn:schemas-microsoft-com:office:office" xmlns:r="http://schemas.openxmlformats.org/officeDocument/2006/relationships" xmlns:m="http://schemas.openxmlformats.org/officeDocument/2006/math" xmlns:v="urn:schemas-microsoft-com:vml" xmlns:wp14="http://schemas.microsoft.com/office/word/2010/wordprocessingDrawing" xmlns:wp="http://schemas.openxmlformats.org/drawingml/2006/wordprocessingDrawing" xmlns:w10="urn:schemas-microsoft-com:office:word" xmlns:w="http://schemas.openxmlformats.org/wordprocessingml/2006/main" xmlns:w14="http://schemas.microsoft.com/office/word/2010/wordml" xmlns:w15="http://schemas.microsoft.com/office/word/2012/wordml" xmlns:wpg="http://schemas.microsoft.com/office/word/2010/wordprocessingGroup" xmlns:wpi="http://schemas.microsoft.com/office/word/2010/wordprocessingInk" xmlns:wne="http://schemas.microsoft.com/office/word/2006/wordml" xmlns:wps="http://schemas.microsoft.com/office/word/2010/wordprocessingShape" mc:Ignorable="w14 w15 wp14">
   <w:body>
+    <w:p>
+      <w:pPr>
+        <w:rPr>
+          <w:b/>
+        </w:rPr>
+      </w:pPr>
+      <w:r>
+        <w:rPr>
+          <w:b/>
+        </w:rPr>
+        <w:t>Documento de variáveis e suas funções</w:t>
+      </w:r>
+      <w:bookmarkStart w:id="0" w:name="_GoBack"/>
+      <w:bookmarkEnd w:id="0"/>
+    </w:p>
     <w:p>
       <w:pPr>
         <w:rPr>
@@ -734,6 +749,7 @@
         </w:numPr>
       </w:pPr>
       <w:r>
+        <w:lastRenderedPageBreak/>
         <w:t>Variável</w:t>
       </w:r>
       <w:r>
@@ -1335,6 +1351,7 @@
         <w:rPr>
           <w:b/>
         </w:rPr>
+        <w:lastRenderedPageBreak/>
         <w:t>Pacote</w:t>
       </w:r>
       <w:r>
@@ -1899,6 +1916,7 @@
         </w:numPr>
       </w:pPr>
       <w:r>
+        <w:lastRenderedPageBreak/>
         <w:t>Variável: sql2</w:t>
       </w:r>
     </w:p>
@@ -2148,16 +2166,7 @@
         </w:numPr>
       </w:pPr>
       <w:r>
-        <w:t xml:space="preserve">Variável: </w:t>
-      </w:r>
-      <w:r>
-        <w:t>titulo</w:t>
-      </w:r>
-      <w:r>
-        <w:t xml:space="preserve"> = </w:t>
-      </w:r>
-      <w:r>
-        <w:t>variável referente ao título do livro</w:t>
+        <w:t>Variável: titulo = variável referente ao título do livro</w:t>
       </w:r>
     </w:p>
     <w:p>
@@ -2169,22 +2178,7 @@
         </w:numPr>
       </w:pPr>
       <w:r>
-        <w:t xml:space="preserve">Variável: </w:t>
-      </w:r>
-      <w:r>
-        <w:t>autor</w:t>
-      </w:r>
-      <w:r>
-        <w:t xml:space="preserve"> = variável referente </w:t>
-      </w:r>
-      <w:r>
-        <w:t>ao autor</w:t>
-      </w:r>
-      <w:r>
-        <w:t xml:space="preserve"> do livro</w:t>
-      </w:r>
-      <w:r>
-        <w:t xml:space="preserve"> </w:t>
+        <w:t xml:space="preserve">Variável: autor = variável referente ao autor do livro </w:t>
       </w:r>
     </w:p>
     <w:p>
@@ -2196,19 +2190,7 @@
         </w:numPr>
       </w:pPr>
       <w:r>
-        <w:t xml:space="preserve">Variável: </w:t>
-      </w:r>
-      <w:r>
-        <w:t xml:space="preserve">gênero = </w:t>
-      </w:r>
-      <w:r>
-        <w:t>variável ref</w:t>
-      </w:r>
-      <w:r>
-        <w:t>erente ao gênero do</w:t>
-      </w:r>
-      <w:r>
-        <w:t xml:space="preserve"> livro</w:t>
+        <w:t>Variável: gênero = variável referente ao gênero do livro</w:t>
       </w:r>
     </w:p>
     <w:p>
@@ -2220,19 +2202,7 @@
         </w:numPr>
       </w:pPr>
       <w:r>
-        <w:t xml:space="preserve">Variável: </w:t>
-      </w:r>
-      <w:r>
-        <w:t xml:space="preserve">edição = </w:t>
-      </w:r>
-      <w:r>
-        <w:t xml:space="preserve">variável referente </w:t>
-      </w:r>
-      <w:r>
-        <w:t>a edição</w:t>
-      </w:r>
-      <w:r>
-        <w:t xml:space="preserve"> do livro</w:t>
+        <w:t>Variável: edição = variável referente a edição do livro</w:t>
       </w:r>
     </w:p>
     <w:p>
@@ -2244,19 +2214,7 @@
         </w:numPr>
       </w:pPr>
       <w:r>
-        <w:t xml:space="preserve">Variável: </w:t>
-      </w:r>
-      <w:r>
-        <w:t>editora</w:t>
-      </w:r>
-      <w:r>
-        <w:t xml:space="preserve"> = variável referente a </w:t>
-      </w:r>
-      <w:r>
-        <w:t>editora</w:t>
-      </w:r>
-      <w:r>
-        <w:t xml:space="preserve"> do livro</w:t>
+        <w:t>Variável: editora = variável referente a editora do livro</w:t>
       </w:r>
     </w:p>
     <w:p>
@@ -2268,16 +2226,7 @@
         </w:numPr>
       </w:pPr>
       <w:r>
-        <w:t xml:space="preserve">Variável: </w:t>
-      </w:r>
-      <w:r>
-        <w:t>venda</w:t>
-      </w:r>
-      <w:r>
-        <w:t xml:space="preserve"> = variável referente </w:t>
-      </w:r>
-      <w:r>
-        <w:t>a se o livro será disponível para venda</w:t>
+        <w:t>Variável: venda = variável referente a se o livro será disponível para venda</w:t>
       </w:r>
     </w:p>
     <w:p>
@@ -2289,16 +2238,7 @@
         </w:numPr>
       </w:pPr>
       <w:r>
-        <w:t xml:space="preserve">Variável: </w:t>
-      </w:r>
-      <w:r>
-        <w:t>troca</w:t>
-      </w:r>
-      <w:r>
-        <w:t xml:space="preserve"> = variável referente a se o livro será disponível para </w:t>
-      </w:r>
-      <w:r>
-        <w:t>troca</w:t>
+        <w:t>Variável: troca = variável referente a se o livro será disponível para troca</w:t>
       </w:r>
     </w:p>
     <w:p>
@@ -2310,28 +2250,7 @@
         </w:numPr>
       </w:pPr>
       <w:r>
-        <w:t xml:space="preserve">Variável: </w:t>
-      </w:r>
-      <w:r>
-        <w:t>estado</w:t>
-      </w:r>
-      <w:r>
-        <w:t xml:space="preserve"> = variável referente a </w:t>
-      </w:r>
-      <w:r>
-        <w:t>descrição do e</w:t>
-      </w:r>
-      <w:r>
-        <w:t>s</w:t>
-      </w:r>
-      <w:r>
-        <w:t>tado d</w:t>
-      </w:r>
-      <w:r>
-        <w:t xml:space="preserve">o </w:t>
-      </w:r>
-      <w:r>
-        <w:t>livro</w:t>
+        <w:t>Variável: estado = variável referente a descrição do estado do livro</w:t>
       </w:r>
     </w:p>
     <w:p>
@@ -2343,16 +2262,7 @@
         </w:numPr>
       </w:pPr>
       <w:r>
-        <w:t xml:space="preserve">Variável: </w:t>
-      </w:r>
-      <w:r>
-        <w:t>descricao</w:t>
-      </w:r>
-      <w:r>
-        <w:t xml:space="preserve"> = variável referente a </w:t>
-      </w:r>
-      <w:r>
-        <w:t>descrição do livro</w:t>
+        <w:t>Variável: descricao = variável referente a descrição do livro</w:t>
       </w:r>
     </w:p>
     <w:p>
@@ -2472,6 +2382,7 @@
         </w:numPr>
       </w:pPr>
       <w:r>
+        <w:lastRenderedPageBreak/>
         <w:t>File mail</w:t>
       </w:r>
       <w:r>
@@ -2487,16 +2398,7 @@
         </w:numPr>
       </w:pPr>
       <w:r>
-        <w:t xml:space="preserve">Variável: </w:t>
-      </w:r>
-      <w:r>
-        <w:t>destinatario</w:t>
-      </w:r>
-      <w:r>
-        <w:t xml:space="preserve"> = variável referente ao </w:t>
-      </w:r>
-      <w:r>
-        <w:t>endereço de email do destinatario</w:t>
+        <w:t>Variável: destinatario = variável referente ao endereço de email do destinatario</w:t>
       </w:r>
     </w:p>
     <w:p>
@@ -2508,16 +2410,7 @@
         </w:numPr>
       </w:pPr>
       <w:r>
-        <w:t xml:space="preserve">Variável: </w:t>
-      </w:r>
-      <w:r>
-        <w:t>mensagem</w:t>
-      </w:r>
-      <w:r>
-        <w:t xml:space="preserve"> = variável referente ao </w:t>
-      </w:r>
-      <w:r>
-        <w:t>corpo da mensagem do email</w:t>
+        <w:t>Variável: mensagem = variável referente ao corpo da mensagem do email</w:t>
       </w:r>
     </w:p>
     <w:p>
@@ -2529,16 +2422,7 @@
         </w:numPr>
       </w:pPr>
       <w:r>
-        <w:t xml:space="preserve">Variável: </w:t>
-      </w:r>
-      <w:r>
-        <w:t>subject</w:t>
-      </w:r>
-      <w:r>
-        <w:t xml:space="preserve"> = variável referente ao </w:t>
-      </w:r>
-      <w:r>
-        <w:t>assunto do email</w:t>
+        <w:t>Variável: subject = variável referente ao assunto do email</w:t>
       </w:r>
     </w:p>
     <w:p>
@@ -2550,16 +2434,7 @@
         </w:numPr>
       </w:pPr>
       <w:r>
-        <w:t xml:space="preserve">Variável: </w:t>
-      </w:r>
-      <w:r>
-        <w:t>to</w:t>
-      </w:r>
-      <w:r>
-        <w:t xml:space="preserve"> = </w:t>
-      </w:r>
-      <w:r>
-        <w:t>endereço destinatário</w:t>
+        <w:t>Variável: to = endereço destinatário</w:t>
       </w:r>
     </w:p>
     <w:p>
@@ -2970,6 +2845,7 @@
         </w:numPr>
       </w:pPr>
       <w:r>
+        <w:lastRenderedPageBreak/>
         <w:t xml:space="preserve">Função </w:t>
       </w:r>
       <w:r>
@@ -3514,6 +3390,7 @@
         </w:numPr>
       </w:pPr>
       <w:r>
+        <w:lastRenderedPageBreak/>
         <w:t>Função: loginsuccessfully();</w:t>
       </w:r>
     </w:p>
@@ -3925,6 +3802,7 @@
         <w:rPr>
           <w:b/>
         </w:rPr>
+        <w:lastRenderedPageBreak/>
         <w:t>Pacote</w:t>
       </w:r>
       <w:r>
@@ -4609,6 +4487,7 @@
         </w:numPr>
       </w:pPr>
       <w:r>
+        <w:lastRenderedPageBreak/>
         <w:t>Variável: nome_comprador = recebe nome do comprador</w:t>
       </w:r>
     </w:p>
@@ -5110,6 +4989,7 @@
         </w:numPr>
       </w:pPr>
       <w:r>
+        <w:lastRenderedPageBreak/>
         <w:t>Variável: chave = chave do array</w:t>
       </w:r>
     </w:p>
@@ -5855,6 +5735,7 @@
         </w:numPr>
       </w:pPr>
       <w:r>
+        <w:lastRenderedPageBreak/>
         <w:t xml:space="preserve">File </w:t>
       </w:r>
       <w:r>

</xml_diff>